<commit_message>
Update to sprint plan and presentation
</commit_message>
<xml_diff>
--- a/Doccumentation/Release and Sprint Plans/Release and Sprint Plan 2.0.docx
+++ b/Doccumentation/Release and Sprint Plans/Release and Sprint Plan 2.0.docx
@@ -150,13 +150,8 @@
             <w:tcW w:w="4621" w:type="dxa"/>
           </w:tcPr>
           <w:p>
-            <w:proofErr w:type="spellStart"/>
-            <w:r>
-              <w:t>Lingfeng</w:t>
-            </w:r>
-            <w:proofErr w:type="spellEnd"/>
-            <w:r>
-              <w:t xml:space="preserve"> Zhou</w:t>
+            <w:r>
+              <w:t>Lingfeng Zhou</w:t>
             </w:r>
           </w:p>
         </w:tc>
@@ -177,13 +172,8 @@
             <w:tcW w:w="4621" w:type="dxa"/>
           </w:tcPr>
           <w:p>
-            <w:proofErr w:type="spellStart"/>
-            <w:r>
-              <w:t>Rui</w:t>
-            </w:r>
-            <w:proofErr w:type="spellEnd"/>
-            <w:r>
-              <w:t xml:space="preserve"> Ding</w:t>
+            <w:r>
+              <w:t>Rui Ding</w:t>
             </w:r>
           </w:p>
         </w:tc>
@@ -204,13 +194,8 @@
             <w:tcW w:w="4621" w:type="dxa"/>
           </w:tcPr>
           <w:p>
-            <w:proofErr w:type="spellStart"/>
-            <w:r>
-              <w:t>Ronak</w:t>
-            </w:r>
-            <w:proofErr w:type="spellEnd"/>
-            <w:r>
-              <w:t xml:space="preserve"> Patel</w:t>
+            <w:r>
+              <w:t>Ronak Patel</w:t>
             </w:r>
           </w:p>
         </w:tc>
@@ -232,13 +217,8 @@
           </w:tcPr>
           <w:p>
             <w:r>
-              <w:t xml:space="preserve">Nor </w:t>
-            </w:r>
-            <w:proofErr w:type="spellStart"/>
-            <w:r>
-              <w:t>Nor</w:t>
-            </w:r>
-            <w:proofErr w:type="spellEnd"/>
+              <w:t>Nor Nor</w:t>
+            </w:r>
           </w:p>
         </w:tc>
       </w:tr>
@@ -254,13 +234,8 @@
             <w:tcW w:w="4621" w:type="dxa"/>
           </w:tcPr>
           <w:p>
-            <w:proofErr w:type="spellStart"/>
-            <w:r>
-              <w:t>Zhiwen</w:t>
-            </w:r>
-            <w:proofErr w:type="spellEnd"/>
-            <w:r>
-              <w:t xml:space="preserve"> Sun</w:t>
+            <w:r>
+              <w:t>Zhiwen Sun</w:t>
             </w:r>
           </w:p>
         </w:tc>
@@ -279,28 +254,12 @@
         </w:rPr>
         <w:t xml:space="preserve">Tutor: </w:t>
       </w:r>
-      <w:proofErr w:type="spellStart"/>
       <w:r>
         <w:rPr>
           <w:sz w:val="24"/>
         </w:rPr>
-        <w:t>Sina</w:t>
+        <w:t>Sina Aminmansour</w:t>
       </w:r>
-      <w:proofErr w:type="spellEnd"/>
-      <w:r>
-        <w:rPr>
-          <w:sz w:val="24"/>
-        </w:rPr>
-        <w:t xml:space="preserve"> </w:t>
-      </w:r>
-      <w:proofErr w:type="spellStart"/>
-      <w:r>
-        <w:rPr>
-          <w:sz w:val="24"/>
-        </w:rPr>
-        <w:t>Aminmansour</w:t>
-      </w:r>
-      <w:proofErr w:type="spellEnd"/>
     </w:p>
     <w:p>
       <w:pPr>
@@ -3190,13 +3149,13 @@
       <w:pPr>
         <w:pStyle w:val="Heading2"/>
       </w:pPr>
-      <w:bookmarkStart w:id="8" w:name="_Toc428308449"/>
-      <w:bookmarkStart w:id="9" w:name="_Toc428308451"/>
+      <w:bookmarkStart w:id="8" w:name="_Toc428308451"/>
+      <w:bookmarkStart w:id="9" w:name="_Toc428308449"/>
       <w:bookmarkEnd w:id="7"/>
       <w:r>
         <w:t>Web Developer Account</w:t>
       </w:r>
-      <w:bookmarkEnd w:id="9"/>
+      <w:bookmarkEnd w:id="8"/>
     </w:p>
     <w:p>
       <w:pPr>
@@ -3450,7 +3409,7 @@
         <w:t>2</w:t>
       </w:r>
       <w:bookmarkEnd w:id="5"/>
-      <w:bookmarkEnd w:id="8"/>
+      <w:bookmarkEnd w:id="9"/>
     </w:p>
     <w:p>
       <w:pPr>
@@ -4173,8 +4132,8 @@
           <w:sz w:val="24"/>
         </w:rPr>
       </w:pPr>
-      <w:bookmarkStart w:id="11" w:name="_Toc426554721"/>
-      <w:bookmarkStart w:id="12" w:name="_Toc428308452"/>
+      <w:bookmarkStart w:id="11" w:name="_Toc428308452"/>
+      <w:bookmarkStart w:id="12" w:name="_Toc426554721"/>
       <w:r>
         <w:br w:type="page"/>
       </w:r>
@@ -4187,7 +4146,7 @@
         <w:lastRenderedPageBreak/>
         <w:t>Staff Account</w:t>
       </w:r>
-      <w:bookmarkEnd w:id="12"/>
+      <w:bookmarkEnd w:id="11"/>
     </w:p>
     <w:p>
       <w:pPr>
@@ -4774,7 +4733,7 @@
       </w:pPr>
       <w:bookmarkStart w:id="14" w:name="_Toc426554724"/>
       <w:bookmarkStart w:id="15" w:name="_Toc428308454"/>
-      <w:bookmarkEnd w:id="11"/>
+      <w:bookmarkEnd w:id="12"/>
       <w:r>
         <w:t>Delivery Schedule</w:t>
       </w:r>
@@ -9541,7 +9500,7 @@
           <w:rFonts w:ascii="Calibri" w:eastAsia="Calibri" w:hAnsi="Calibri" w:cs="Arial"/>
           <w:sz w:val="24"/>
         </w:rPr>
-        <w:t>60</w:t>
+        <w:t>59</w:t>
       </w:r>
       <w:bookmarkStart w:id="35" w:name="_GoBack"/>
       <w:bookmarkEnd w:id="35"/>
@@ -12520,7 +12479,7 @@
         <w:tc>
           <w:tcPr>
             <w:cnfStyle w:val="001000000000" w:firstRow="0" w:lastRow="0" w:firstColumn="1" w:lastColumn="0" w:oddVBand="0" w:evenVBand="0" w:oddHBand="0" w:evenHBand="0" w:firstRowFirstColumn="0" w:firstRowLastColumn="0" w:lastRowFirstColumn="0" w:lastRowLastColumn="0"/>
-            <w:tcW w:w="881" w:type="dxa"/>
+            <w:tcW w:w="867" w:type="dxa"/>
           </w:tcPr>
           <w:p>
             <w:pPr>
@@ -12538,7 +12497,7 @@
         </w:tc>
         <w:tc>
           <w:tcPr>
-            <w:tcW w:w="6277" w:type="dxa"/>
+            <w:tcW w:w="6177" w:type="dxa"/>
           </w:tcPr>
           <w:p>
             <w:pPr>
@@ -12557,7 +12516,7 @@
         </w:tc>
         <w:tc>
           <w:tcPr>
-            <w:tcW w:w="1080" w:type="dxa"/>
+            <w:tcW w:w="1076" w:type="dxa"/>
           </w:tcPr>
           <w:p>
             <w:pPr>
@@ -12601,7 +12560,7 @@
         <w:tc>
           <w:tcPr>
             <w:cnfStyle w:val="001000000000" w:firstRow="0" w:lastRow="0" w:firstColumn="1" w:lastColumn="0" w:oddVBand="0" w:evenVBand="0" w:oddHBand="0" w:evenHBand="0" w:firstRowFirstColumn="0" w:firstRowLastColumn="0" w:lastRowFirstColumn="0" w:lastRowLastColumn="0"/>
-            <w:tcW w:w="881" w:type="dxa"/>
+            <w:tcW w:w="867" w:type="dxa"/>
           </w:tcPr>
           <w:p>
             <w:pPr>
@@ -12619,7 +12578,7 @@
         </w:tc>
         <w:tc>
           <w:tcPr>
-            <w:tcW w:w="6277" w:type="dxa"/>
+            <w:tcW w:w="6177" w:type="dxa"/>
           </w:tcPr>
           <w:p>
             <w:pPr>
@@ -12635,7 +12594,7 @@
         </w:tc>
         <w:tc>
           <w:tcPr>
-            <w:tcW w:w="1080" w:type="dxa"/>
+            <w:tcW w:w="1076" w:type="dxa"/>
           </w:tcPr>
           <w:p>
             <w:pPr>
@@ -12670,7 +12629,7 @@
         <w:tc>
           <w:tcPr>
             <w:cnfStyle w:val="001000000000" w:firstRow="0" w:lastRow="0" w:firstColumn="1" w:lastColumn="0" w:oddVBand="0" w:evenVBand="0" w:oddHBand="0" w:evenHBand="0" w:firstRowFirstColumn="0" w:firstRowLastColumn="0" w:lastRowFirstColumn="0" w:lastRowLastColumn="0"/>
-            <w:tcW w:w="881" w:type="dxa"/>
+            <w:tcW w:w="867" w:type="dxa"/>
           </w:tcPr>
           <w:p>
             <w:pPr>
@@ -12688,7 +12647,7 @@
         </w:tc>
         <w:tc>
           <w:tcPr>
-            <w:tcW w:w="6277" w:type="dxa"/>
+            <w:tcW w:w="6177" w:type="dxa"/>
           </w:tcPr>
           <w:p>
             <w:pPr>
@@ -12707,7 +12666,7 @@
         </w:tc>
         <w:tc>
           <w:tcPr>
-            <w:tcW w:w="1080" w:type="dxa"/>
+            <w:tcW w:w="1076" w:type="dxa"/>
           </w:tcPr>
           <w:p>
             <w:pPr>
@@ -12745,19 +12704,19 @@
         <w:tc>
           <w:tcPr>
             <w:cnfStyle w:val="001000000000" w:firstRow="0" w:lastRow="0" w:firstColumn="1" w:lastColumn="0" w:oddVBand="0" w:evenVBand="0" w:oddHBand="0" w:evenHBand="0" w:firstRowFirstColumn="0" w:firstRowLastColumn="0" w:lastRowFirstColumn="0" w:lastRowLastColumn="0"/>
-            <w:tcW w:w="881" w:type="dxa"/>
-          </w:tcPr>
-          <w:p>
-            <w:pPr>
-              <w:rPr>
-                <w:rFonts w:ascii="Calibri" w:eastAsia="Calibri" w:hAnsi="Calibri" w:cs="Arial"/>
-              </w:rPr>
-            </w:pPr>
-          </w:p>
-        </w:tc>
-        <w:tc>
-          <w:tcPr>
-            <w:tcW w:w="6277" w:type="dxa"/>
+            <w:tcW w:w="867" w:type="dxa"/>
+          </w:tcPr>
+          <w:p>
+            <w:pPr>
+              <w:rPr>
+                <w:rFonts w:ascii="Calibri" w:eastAsia="Calibri" w:hAnsi="Calibri" w:cs="Arial"/>
+              </w:rPr>
+            </w:pPr>
+          </w:p>
+        </w:tc>
+        <w:tc>
+          <w:tcPr>
+            <w:tcW w:w="6177" w:type="dxa"/>
           </w:tcPr>
           <w:p>
             <w:pPr>
@@ -12792,7 +12751,7 @@
         </w:tc>
         <w:tc>
           <w:tcPr>
-            <w:tcW w:w="1080" w:type="dxa"/>
+            <w:tcW w:w="1076" w:type="dxa"/>
           </w:tcPr>
           <w:p>
             <w:pPr>
@@ -12816,6 +12775,525 @@
           <w:p>
             <w:pPr>
               <w:cnfStyle w:val="000000100000" w:firstRow="0" w:lastRow="0" w:firstColumn="0" w:lastColumn="0" w:oddVBand="0" w:evenVBand="0" w:oddHBand="1" w:evenHBand="0" w:firstRowFirstColumn="0" w:firstRowLastColumn="0" w:lastRowFirstColumn="0" w:lastRowLastColumn="0"/>
+              <w:rPr>
+                <w:rFonts w:ascii="Calibri" w:eastAsia="Calibri" w:hAnsi="Calibri" w:cs="Arial"/>
+              </w:rPr>
+            </w:pPr>
+          </w:p>
+        </w:tc>
+      </w:tr>
+    </w:tbl>
+    <w:p>
+      <w:pPr>
+        <w:keepNext/>
+        <w:tabs>
+          <w:tab w:val="right" w:pos="9026"/>
+        </w:tabs>
+        <w:spacing w:before="480" w:after="120" w:line="240" w:lineRule="auto"/>
+        <w:outlineLvl w:val="0"/>
+        <w:rPr>
+          <w:rFonts w:ascii="Calibri" w:eastAsia="Calibri" w:hAnsi="Calibri" w:cs="Arial"/>
+          <w:b/>
+          <w:sz w:val="28"/>
+        </w:rPr>
+      </w:pPr>
+      <w:r>
+        <w:rPr>
+          <w:rFonts w:ascii="Calibri" w:eastAsia="Calibri" w:hAnsi="Calibri" w:cs="Arial"/>
+          <w:b/>
+          <w:sz w:val="28"/>
+        </w:rPr>
+        <w:t>Sprint 3</w:t>
+      </w:r>
+    </w:p>
+    <w:p>
+      <w:pPr>
+        <w:tabs>
+          <w:tab w:val="right" w:pos="9026"/>
+        </w:tabs>
+        <w:spacing w:after="0" w:line="240" w:lineRule="auto"/>
+        <w:rPr>
+          <w:rFonts w:ascii="Calibri" w:eastAsia="Calibri" w:hAnsi="Calibri" w:cs="Arial"/>
+          <w:sz w:val="24"/>
+        </w:rPr>
+      </w:pPr>
+      <w:r>
+        <w:rPr>
+          <w:rFonts w:ascii="Calibri" w:eastAsia="Calibri" w:hAnsi="Calibri" w:cs="Arial"/>
+          <w:sz w:val="24"/>
+        </w:rPr>
+        <w:t>Total Story Points:</w:t>
+      </w:r>
+      <w:r>
+        <w:rPr>
+          <w:rFonts w:ascii="Calibri" w:eastAsia="Calibri" w:hAnsi="Calibri" w:cs="Arial"/>
+          <w:sz w:val="24"/>
+        </w:rPr>
+        <w:t xml:space="preserve"> 12</w:t>
+      </w:r>
+      <w:r>
+        <w:rPr>
+          <w:rFonts w:ascii="Calibri" w:eastAsia="Calibri" w:hAnsi="Calibri" w:cs="Arial"/>
+          <w:sz w:val="24"/>
+        </w:rPr>
+        <w:tab/>
+        <w:t xml:space="preserve">Total Hours: </w:t>
+      </w:r>
+      <w:r>
+        <w:rPr>
+          <w:rFonts w:ascii="Calibri" w:eastAsia="Calibri" w:hAnsi="Calibri" w:cs="Arial"/>
+          <w:sz w:val="24"/>
+        </w:rPr>
+        <w:t>60</w:t>
+      </w:r>
+    </w:p>
+    <w:p>
+      <w:pPr>
+        <w:keepNext/>
+        <w:tabs>
+          <w:tab w:val="right" w:pos="9026"/>
+        </w:tabs>
+        <w:spacing w:before="240" w:after="120" w:line="240" w:lineRule="auto"/>
+        <w:outlineLvl w:val="1"/>
+        <w:rPr>
+          <w:rFonts w:ascii="Calibri" w:eastAsia="Calibri" w:hAnsi="Calibri" w:cs="Arial"/>
+          <w:sz w:val="24"/>
+        </w:rPr>
+      </w:pPr>
+      <w:r>
+        <w:rPr>
+          <w:rFonts w:ascii="Calibri" w:eastAsia="Calibri" w:hAnsi="Calibri" w:cs="Arial"/>
+          <w:sz w:val="24"/>
+        </w:rPr>
+        <w:t>Current Velocity: 2 Weeks</w:t>
+      </w:r>
+    </w:p>
+    <w:p>
+      <w:pPr>
+        <w:keepNext/>
+        <w:tabs>
+          <w:tab w:val="right" w:pos="9026"/>
+        </w:tabs>
+        <w:spacing w:before="360" w:after="120" w:line="240" w:lineRule="auto"/>
+        <w:outlineLvl w:val="1"/>
+        <w:rPr>
+          <w:rFonts w:ascii="Calibri" w:eastAsia="Calibri" w:hAnsi="Calibri" w:cs="Arial"/>
+          <w:sz w:val="24"/>
+        </w:rPr>
+      </w:pPr>
+      <w:r>
+        <w:rPr>
+          <w:rFonts w:ascii="Calibri" w:eastAsia="Calibri" w:hAnsi="Calibri" w:cs="Arial"/>
+          <w:b/>
+          <w:sz w:val="24"/>
+        </w:rPr>
+        <w:t>1</w:t>
+      </w:r>
+      <w:r>
+        <w:rPr>
+          <w:rFonts w:ascii="Calibri" w:eastAsia="Calibri" w:hAnsi="Calibri" w:cs="Arial"/>
+          <w:b/>
+          <w:sz w:val="24"/>
+        </w:rPr>
+        <w:t xml:space="preserve">: </w:t>
+      </w:r>
+      <w:r>
+        <w:rPr>
+          <w:rFonts w:ascii="Calibri" w:eastAsia="Calibri" w:hAnsi="Calibri" w:cs="Arial"/>
+          <w:b/>
+          <w:sz w:val="24"/>
+        </w:rPr>
+        <w:t>Make Account</w:t>
+      </w:r>
+    </w:p>
+    <w:tbl>
+      <w:tblPr>
+        <w:tblStyle w:val="LightList-Accent41"/>
+        <w:tblW w:w="0" w:type="auto"/>
+        <w:tblInd w:w="118" w:type="dxa"/>
+        <w:tblLook w:val="04A0" w:firstRow="1" w:lastRow="0" w:firstColumn="1" w:lastColumn="0" w:noHBand="0" w:noVBand="1"/>
+      </w:tblPr>
+      <w:tblGrid>
+        <w:gridCol w:w="867"/>
+        <w:gridCol w:w="6177"/>
+        <w:gridCol w:w="1076"/>
+        <w:gridCol w:w="768"/>
+      </w:tblGrid>
+      <w:tr>
+        <w:trPr>
+          <w:cnfStyle w:val="100000000000" w:firstRow="1" w:lastRow="0" w:firstColumn="0" w:lastColumn="0" w:oddVBand="0" w:evenVBand="0" w:oddHBand="0" w:evenHBand="0" w:firstRowFirstColumn="0" w:firstRowLastColumn="0" w:lastRowFirstColumn="0" w:lastRowLastColumn="0"/>
+        </w:trPr>
+        <w:tc>
+          <w:tcPr>
+            <w:cnfStyle w:val="001000000000" w:firstRow="0" w:lastRow="0" w:firstColumn="1" w:lastColumn="0" w:oddVBand="0" w:evenVBand="0" w:oddHBand="0" w:evenHBand="0" w:firstRowFirstColumn="0" w:firstRowLastColumn="0" w:lastRowFirstColumn="0" w:lastRowLastColumn="0"/>
+            <w:tcW w:w="867" w:type="dxa"/>
+          </w:tcPr>
+          <w:p>
+            <w:pPr>
+              <w:rPr>
+                <w:rFonts w:ascii="Calibri" w:eastAsia="Calibri" w:hAnsi="Calibri" w:cs="Arial"/>
+              </w:rPr>
+            </w:pPr>
+            <w:r>
+              <w:rPr>
+                <w:rFonts w:ascii="Calibri" w:eastAsia="Calibri" w:hAnsi="Calibri" w:cs="Arial"/>
+              </w:rPr>
+              <w:t>Task ID</w:t>
+            </w:r>
+          </w:p>
+        </w:tc>
+        <w:tc>
+          <w:tcPr>
+            <w:tcW w:w="6177" w:type="dxa"/>
+          </w:tcPr>
+          <w:p>
+            <w:pPr>
+              <w:cnfStyle w:val="100000000000" w:firstRow="1" w:lastRow="0" w:firstColumn="0" w:lastColumn="0" w:oddVBand="0" w:evenVBand="0" w:oddHBand="0" w:evenHBand="0" w:firstRowFirstColumn="0" w:firstRowLastColumn="0" w:lastRowFirstColumn="0" w:lastRowLastColumn="0"/>
+              <w:rPr>
+                <w:rFonts w:ascii="Calibri" w:eastAsia="Calibri" w:hAnsi="Calibri" w:cs="Arial"/>
+              </w:rPr>
+            </w:pPr>
+            <w:r>
+              <w:rPr>
+                <w:rFonts w:ascii="Calibri" w:eastAsia="Calibri" w:hAnsi="Calibri" w:cs="Arial"/>
+              </w:rPr>
+              <w:t>Task Description</w:t>
+            </w:r>
+          </w:p>
+        </w:tc>
+        <w:tc>
+          <w:tcPr>
+            <w:tcW w:w="1076" w:type="dxa"/>
+          </w:tcPr>
+          <w:p>
+            <w:pPr>
+              <w:cnfStyle w:val="100000000000" w:firstRow="1" w:lastRow="0" w:firstColumn="0" w:lastColumn="0" w:oddVBand="0" w:evenVBand="0" w:oddHBand="0" w:evenHBand="0" w:firstRowFirstColumn="0" w:firstRowLastColumn="0" w:lastRowFirstColumn="0" w:lastRowLastColumn="0"/>
+              <w:rPr>
+                <w:rFonts w:ascii="Calibri" w:eastAsia="Calibri" w:hAnsi="Calibri" w:cs="Arial"/>
+              </w:rPr>
+            </w:pPr>
+            <w:r>
+              <w:rPr>
+                <w:rFonts w:ascii="Calibri" w:eastAsia="Calibri" w:hAnsi="Calibri" w:cs="Arial"/>
+              </w:rPr>
+              <w:t>Estimate</w:t>
+            </w:r>
+          </w:p>
+        </w:tc>
+        <w:tc>
+          <w:tcPr>
+            <w:tcW w:w="768" w:type="dxa"/>
+          </w:tcPr>
+          <w:p>
+            <w:pPr>
+              <w:cnfStyle w:val="100000000000" w:firstRow="1" w:lastRow="0" w:firstColumn="0" w:lastColumn="0" w:oddVBand="0" w:evenVBand="0" w:oddHBand="0" w:evenHBand="0" w:firstRowFirstColumn="0" w:firstRowLastColumn="0" w:lastRowFirstColumn="0" w:lastRowLastColumn="0"/>
+              <w:rPr>
+                <w:rFonts w:ascii="Calibri" w:eastAsia="Calibri" w:hAnsi="Calibri" w:cs="Arial"/>
+              </w:rPr>
+            </w:pPr>
+            <w:r>
+              <w:rPr>
+                <w:rFonts w:ascii="Calibri" w:eastAsia="Calibri" w:hAnsi="Calibri" w:cs="Arial"/>
+              </w:rPr>
+              <w:t>Taken</w:t>
+            </w:r>
+          </w:p>
+        </w:tc>
+      </w:tr>
+      <w:tr>
+        <w:trPr>
+          <w:cnfStyle w:val="000000100000" w:firstRow="0" w:lastRow="0" w:firstColumn="0" w:lastColumn="0" w:oddVBand="0" w:evenVBand="0" w:oddHBand="1" w:evenHBand="0" w:firstRowFirstColumn="0" w:firstRowLastColumn="0" w:lastRowFirstColumn="0" w:lastRowLastColumn="0"/>
+        </w:trPr>
+        <w:tc>
+          <w:tcPr>
+            <w:cnfStyle w:val="001000000000" w:firstRow="0" w:lastRow="0" w:firstColumn="1" w:lastColumn="0" w:oddVBand="0" w:evenVBand="0" w:oddHBand="0" w:evenHBand="0" w:firstRowFirstColumn="0" w:firstRowLastColumn="0" w:lastRowFirstColumn="0" w:lastRowLastColumn="0"/>
+            <w:tcW w:w="867" w:type="dxa"/>
+          </w:tcPr>
+          <w:p>
+            <w:pPr>
+              <w:rPr>
+                <w:rFonts w:ascii="Calibri" w:eastAsia="Calibri" w:hAnsi="Calibri" w:cs="Arial"/>
+              </w:rPr>
+            </w:pPr>
+            <w:r>
+              <w:rPr>
+                <w:rFonts w:ascii="Calibri" w:eastAsia="Calibri" w:hAnsi="Calibri" w:cs="Arial"/>
+              </w:rPr>
+              <w:t>15</w:t>
+            </w:r>
+          </w:p>
+        </w:tc>
+        <w:tc>
+          <w:tcPr>
+            <w:tcW w:w="6177" w:type="dxa"/>
+          </w:tcPr>
+          <w:p>
+            <w:pPr>
+              <w:cnfStyle w:val="000000100000" w:firstRow="0" w:lastRow="0" w:firstColumn="0" w:lastColumn="0" w:oddVBand="0" w:evenVBand="0" w:oddHBand="1" w:evenHBand="0" w:firstRowFirstColumn="0" w:firstRowLastColumn="0" w:lastRowFirstColumn="0" w:lastRowLastColumn="0"/>
+              <w:rPr>
+                <w:rFonts w:ascii="Calibri" w:eastAsia="Calibri" w:hAnsi="Calibri" w:cs="Arial"/>
+              </w:rPr>
+            </w:pPr>
+            <w:r>
+              <w:t>Form Submission</w:t>
+            </w:r>
+          </w:p>
+        </w:tc>
+        <w:tc>
+          <w:tcPr>
+            <w:tcW w:w="1076" w:type="dxa"/>
+          </w:tcPr>
+          <w:p>
+            <w:pPr>
+              <w:cnfStyle w:val="000000100000" w:firstRow="0" w:lastRow="0" w:firstColumn="0" w:lastColumn="0" w:oddVBand="0" w:evenVBand="0" w:oddHBand="1" w:evenHBand="0" w:firstRowFirstColumn="0" w:firstRowLastColumn="0" w:lastRowFirstColumn="0" w:lastRowLastColumn="0"/>
+              <w:rPr>
+                <w:rFonts w:ascii="Calibri" w:eastAsia="Calibri" w:hAnsi="Calibri" w:cs="Arial"/>
+              </w:rPr>
+            </w:pPr>
+            <w:r>
+              <w:rPr>
+                <w:rFonts w:ascii="Calibri" w:eastAsia="Calibri" w:hAnsi="Calibri" w:cs="Arial"/>
+              </w:rPr>
+              <w:t>6 hours</w:t>
+            </w:r>
+          </w:p>
+        </w:tc>
+        <w:tc>
+          <w:tcPr>
+            <w:tcW w:w="768" w:type="dxa"/>
+          </w:tcPr>
+          <w:p>
+            <w:pPr>
+              <w:cnfStyle w:val="000000100000" w:firstRow="0" w:lastRow="0" w:firstColumn="0" w:lastColumn="0" w:oddVBand="0" w:evenVBand="0" w:oddHBand="1" w:evenHBand="0" w:firstRowFirstColumn="0" w:firstRowLastColumn="0" w:lastRowFirstColumn="0" w:lastRowLastColumn="0"/>
+              <w:rPr>
+                <w:rFonts w:ascii="Calibri" w:eastAsia="Calibri" w:hAnsi="Calibri" w:cs="Arial"/>
+              </w:rPr>
+            </w:pPr>
+          </w:p>
+        </w:tc>
+      </w:tr>
+      <w:tr>
+        <w:tc>
+          <w:tcPr>
+            <w:cnfStyle w:val="001000000000" w:firstRow="0" w:lastRow="0" w:firstColumn="1" w:lastColumn="0" w:oddVBand="0" w:evenVBand="0" w:oddHBand="0" w:evenHBand="0" w:firstRowFirstColumn="0" w:firstRowLastColumn="0" w:lastRowFirstColumn="0" w:lastRowLastColumn="0"/>
+            <w:tcW w:w="867" w:type="dxa"/>
+          </w:tcPr>
+          <w:p>
+            <w:pPr>
+              <w:rPr>
+                <w:rFonts w:ascii="Calibri" w:eastAsia="Calibri" w:hAnsi="Calibri" w:cs="Arial"/>
+              </w:rPr>
+            </w:pPr>
+            <w:r>
+              <w:rPr>
+                <w:rFonts w:ascii="Calibri" w:eastAsia="Calibri" w:hAnsi="Calibri" w:cs="Arial"/>
+              </w:rPr>
+              <w:t>16</w:t>
+            </w:r>
+          </w:p>
+        </w:tc>
+        <w:tc>
+          <w:tcPr>
+            <w:tcW w:w="6177" w:type="dxa"/>
+          </w:tcPr>
+          <w:p>
+            <w:pPr>
+              <w:cnfStyle w:val="000000000000" w:firstRow="0" w:lastRow="0" w:firstColumn="0" w:lastColumn="0" w:oddVBand="0" w:evenVBand="0" w:oddHBand="0" w:evenHBand="0" w:firstRowFirstColumn="0" w:firstRowLastColumn="0" w:lastRowFirstColumn="0" w:lastRowLastColumn="0"/>
+              <w:rPr>
+                <w:rFonts w:ascii="Calibri" w:eastAsia="Calibri" w:hAnsi="Calibri" w:cs="Arial"/>
+              </w:rPr>
+            </w:pPr>
+            <w:r>
+              <w:rPr>
+                <w:rFonts w:ascii="Calibri" w:eastAsia="Calibri" w:hAnsi="Calibri" w:cs="Arial"/>
+              </w:rPr>
+              <w:t>Username creation</w:t>
+            </w:r>
+          </w:p>
+        </w:tc>
+        <w:tc>
+          <w:tcPr>
+            <w:tcW w:w="1076" w:type="dxa"/>
+          </w:tcPr>
+          <w:p>
+            <w:pPr>
+              <w:cnfStyle w:val="000000000000" w:firstRow="0" w:lastRow="0" w:firstColumn="0" w:lastColumn="0" w:oddVBand="0" w:evenVBand="0" w:oddHBand="0" w:evenHBand="0" w:firstRowFirstColumn="0" w:firstRowLastColumn="0" w:lastRowFirstColumn="0" w:lastRowLastColumn="0"/>
+              <w:rPr>
+                <w:rFonts w:ascii="Calibri" w:eastAsia="Calibri" w:hAnsi="Calibri" w:cs="Arial"/>
+              </w:rPr>
+            </w:pPr>
+            <w:r>
+              <w:rPr>
+                <w:rFonts w:ascii="Calibri" w:eastAsia="Calibri" w:hAnsi="Calibri" w:cs="Arial"/>
+              </w:rPr>
+              <w:t>1 hour</w:t>
+            </w:r>
+          </w:p>
+        </w:tc>
+        <w:tc>
+          <w:tcPr>
+            <w:tcW w:w="768" w:type="dxa"/>
+          </w:tcPr>
+          <w:p>
+            <w:pPr>
+              <w:cnfStyle w:val="000000000000" w:firstRow="0" w:lastRow="0" w:firstColumn="0" w:lastColumn="0" w:oddVBand="0" w:evenVBand="0" w:oddHBand="0" w:evenHBand="0" w:firstRowFirstColumn="0" w:firstRowLastColumn="0" w:lastRowFirstColumn="0" w:lastRowLastColumn="0"/>
+              <w:rPr>
+                <w:rFonts w:ascii="Calibri" w:eastAsia="Calibri" w:hAnsi="Calibri" w:cs="Arial"/>
+              </w:rPr>
+            </w:pPr>
+          </w:p>
+        </w:tc>
+      </w:tr>
+      <w:tr>
+        <w:trPr>
+          <w:cnfStyle w:val="000000100000" w:firstRow="0" w:lastRow="0" w:firstColumn="0" w:lastColumn="0" w:oddVBand="0" w:evenVBand="0" w:oddHBand="1" w:evenHBand="0" w:firstRowFirstColumn="0" w:firstRowLastColumn="0" w:lastRowFirstColumn="0" w:lastRowLastColumn="0"/>
+        </w:trPr>
+        <w:tc>
+          <w:tcPr>
+            <w:cnfStyle w:val="001000000000" w:firstRow="0" w:lastRow="0" w:firstColumn="1" w:lastColumn="0" w:oddVBand="0" w:evenVBand="0" w:oddHBand="0" w:evenHBand="0" w:firstRowFirstColumn="0" w:firstRowLastColumn="0" w:lastRowFirstColumn="0" w:lastRowLastColumn="0"/>
+            <w:tcW w:w="867" w:type="dxa"/>
+          </w:tcPr>
+          <w:p>
+            <w:pPr>
+              <w:rPr>
+                <w:rFonts w:ascii="Calibri" w:eastAsia="Calibri" w:hAnsi="Calibri" w:cs="Arial"/>
+              </w:rPr>
+            </w:pPr>
+            <w:r>
+              <w:rPr>
+                <w:rFonts w:ascii="Calibri" w:eastAsia="Calibri" w:hAnsi="Calibri" w:cs="Arial"/>
+              </w:rPr>
+              <w:t>17</w:t>
+            </w:r>
+          </w:p>
+        </w:tc>
+        <w:tc>
+          <w:tcPr>
+            <w:tcW w:w="6177" w:type="dxa"/>
+          </w:tcPr>
+          <w:p>
+            <w:pPr>
+              <w:cnfStyle w:val="000000100000" w:firstRow="0" w:lastRow="0" w:firstColumn="0" w:lastColumn="0" w:oddVBand="0" w:evenVBand="0" w:oddHBand="1" w:evenHBand="0" w:firstRowFirstColumn="0" w:firstRowLastColumn="0" w:lastRowFirstColumn="0" w:lastRowLastColumn="0"/>
+              <w:rPr>
+                <w:rFonts w:ascii="Calibri" w:eastAsia="Calibri" w:hAnsi="Calibri" w:cs="Arial"/>
+              </w:rPr>
+            </w:pPr>
+            <w:r>
+              <w:rPr>
+                <w:rFonts w:ascii="Calibri" w:eastAsia="Calibri" w:hAnsi="Calibri" w:cs="Arial"/>
+              </w:rPr>
+              <w:t>Link information to database</w:t>
+            </w:r>
+          </w:p>
+        </w:tc>
+        <w:tc>
+          <w:tcPr>
+            <w:tcW w:w="1076" w:type="dxa"/>
+          </w:tcPr>
+          <w:p>
+            <w:pPr>
+              <w:cnfStyle w:val="000000100000" w:firstRow="0" w:lastRow="0" w:firstColumn="0" w:lastColumn="0" w:oddVBand="0" w:evenVBand="0" w:oddHBand="1" w:evenHBand="0" w:firstRowFirstColumn="0" w:firstRowLastColumn="0" w:lastRowFirstColumn="0" w:lastRowLastColumn="0"/>
+              <w:rPr>
+                <w:rFonts w:ascii="Calibri" w:eastAsia="Calibri" w:hAnsi="Calibri" w:cs="Arial"/>
+              </w:rPr>
+            </w:pPr>
+            <w:r>
+              <w:rPr>
+                <w:rFonts w:ascii="Calibri" w:eastAsia="Calibri" w:hAnsi="Calibri" w:cs="Arial"/>
+              </w:rPr>
+              <w:t>3 hours</w:t>
+            </w:r>
+          </w:p>
+        </w:tc>
+        <w:tc>
+          <w:tcPr>
+            <w:tcW w:w="768" w:type="dxa"/>
+          </w:tcPr>
+          <w:p>
+            <w:pPr>
+              <w:cnfStyle w:val="000000100000" w:firstRow="0" w:lastRow="0" w:firstColumn="0" w:lastColumn="0" w:oddVBand="0" w:evenVBand="0" w:oddHBand="1" w:evenHBand="0" w:firstRowFirstColumn="0" w:firstRowLastColumn="0" w:lastRowFirstColumn="0" w:lastRowLastColumn="0"/>
+              <w:rPr>
+                <w:rFonts w:ascii="Calibri" w:eastAsia="Calibri" w:hAnsi="Calibri" w:cs="Arial"/>
+              </w:rPr>
+            </w:pPr>
+          </w:p>
+        </w:tc>
+      </w:tr>
+      <w:tr>
+        <w:tc>
+          <w:tcPr>
+            <w:cnfStyle w:val="001000000000" w:firstRow="0" w:lastRow="0" w:firstColumn="1" w:lastColumn="0" w:oddVBand="0" w:evenVBand="0" w:oddHBand="0" w:evenHBand="0" w:firstRowFirstColumn="0" w:firstRowLastColumn="0" w:lastRowFirstColumn="0" w:lastRowLastColumn="0"/>
+            <w:tcW w:w="867" w:type="dxa"/>
+          </w:tcPr>
+          <w:p>
+            <w:pPr>
+              <w:rPr>
+                <w:rFonts w:ascii="Calibri" w:eastAsia="Calibri" w:hAnsi="Calibri" w:cs="Arial"/>
+              </w:rPr>
+            </w:pPr>
+          </w:p>
+        </w:tc>
+        <w:tc>
+          <w:tcPr>
+            <w:tcW w:w="6177" w:type="dxa"/>
+          </w:tcPr>
+          <w:p>
+            <w:pPr>
+              <w:tabs>
+                <w:tab w:val="right" w:pos="6219"/>
+              </w:tabs>
+              <w:cnfStyle w:val="000000000000" w:firstRow="0" w:lastRow="0" w:firstColumn="0" w:lastColumn="0" w:oddVBand="0" w:evenVBand="0" w:oddHBand="0" w:evenHBand="0" w:firstRowFirstColumn="0" w:firstRowLastColumn="0" w:lastRowFirstColumn="0" w:lastRowLastColumn="0"/>
+              <w:rPr>
+                <w:rFonts w:ascii="Calibri" w:eastAsia="Calibri" w:hAnsi="Calibri" w:cs="Arial"/>
+              </w:rPr>
+            </w:pPr>
+            <w:r>
+              <w:rPr>
+                <w:rFonts w:ascii="Calibri" w:eastAsia="Calibri" w:hAnsi="Calibri" w:cs="Arial"/>
+              </w:rPr>
+              <w:t xml:space="preserve">Story Points: </w:t>
+            </w:r>
+            <w:r>
+              <w:rPr>
+                <w:rFonts w:ascii="Calibri" w:eastAsia="Calibri" w:hAnsi="Calibri" w:cs="Arial"/>
+              </w:rPr>
+              <w:t>2</w:t>
+            </w:r>
+            <w:r>
+              <w:rPr>
+                <w:rFonts w:ascii="Calibri" w:eastAsia="Calibri" w:hAnsi="Calibri" w:cs="Arial"/>
+              </w:rPr>
+              <w:tab/>
+              <w:t>Total Hours:</w:t>
+            </w:r>
+          </w:p>
+        </w:tc>
+        <w:tc>
+          <w:tcPr>
+            <w:tcW w:w="1076" w:type="dxa"/>
+          </w:tcPr>
+          <w:p>
+            <w:pPr>
+              <w:cnfStyle w:val="000000000000" w:firstRow="0" w:lastRow="0" w:firstColumn="0" w:lastColumn="0" w:oddVBand="0" w:evenVBand="0" w:oddHBand="0" w:evenHBand="0" w:firstRowFirstColumn="0" w:firstRowLastColumn="0" w:lastRowFirstColumn="0" w:lastRowLastColumn="0"/>
+              <w:rPr>
+                <w:rFonts w:ascii="Calibri" w:eastAsia="Calibri" w:hAnsi="Calibri" w:cs="Arial"/>
+              </w:rPr>
+            </w:pPr>
+            <w:r>
+              <w:rPr>
+                <w:rFonts w:ascii="Calibri" w:eastAsia="Calibri" w:hAnsi="Calibri" w:cs="Arial"/>
+              </w:rPr>
+              <w:t>10</w:t>
+            </w:r>
+          </w:p>
+        </w:tc>
+        <w:tc>
+          <w:tcPr>
+            <w:tcW w:w="768" w:type="dxa"/>
+          </w:tcPr>
+          <w:p>
+            <w:pPr>
+              <w:cnfStyle w:val="000000000000" w:firstRow="0" w:lastRow="0" w:firstColumn="0" w:lastColumn="0" w:oddVBand="0" w:evenVBand="0" w:oddHBand="0" w:evenHBand="0" w:firstRowFirstColumn="0" w:firstRowLastColumn="0" w:lastRowFirstColumn="0" w:lastRowLastColumn="0"/>
               <w:rPr>
                 <w:rFonts w:ascii="Calibri" w:eastAsia="Calibri" w:hAnsi="Calibri" w:cs="Arial"/>
               </w:rPr>
@@ -12832,8 +13310,3861 @@
         </w:tabs>
         <w:spacing w:before="360" w:after="120" w:line="240" w:lineRule="auto"/>
         <w:outlineLvl w:val="1"/>
+        <w:rPr>
+          <w:rFonts w:ascii="Calibri" w:eastAsia="Calibri" w:hAnsi="Calibri" w:cs="Arial"/>
+          <w:sz w:val="24"/>
+        </w:rPr>
+      </w:pPr>
+      <w:r>
+        <w:rPr>
+          <w:rFonts w:ascii="Calibri" w:eastAsia="Calibri" w:hAnsi="Calibri" w:cs="Arial"/>
+          <w:b/>
+          <w:sz w:val="24"/>
+        </w:rPr>
+        <w:t>2</w:t>
+      </w:r>
+      <w:r>
+        <w:rPr>
+          <w:rFonts w:ascii="Calibri" w:eastAsia="Calibri" w:hAnsi="Calibri" w:cs="Arial"/>
+          <w:b/>
+          <w:sz w:val="24"/>
+        </w:rPr>
+        <w:t xml:space="preserve">: </w:t>
+      </w:r>
+      <w:r>
+        <w:rPr>
+          <w:rFonts w:ascii="Calibri" w:eastAsia="Calibri" w:hAnsi="Calibri" w:cs="Arial"/>
+          <w:b/>
+          <w:sz w:val="24"/>
+        </w:rPr>
+        <w:t>Log into account</w:t>
+      </w:r>
+    </w:p>
+    <w:tbl>
+      <w:tblPr>
+        <w:tblStyle w:val="LightList-Accent41"/>
+        <w:tblW w:w="0" w:type="auto"/>
+        <w:tblInd w:w="118" w:type="dxa"/>
+        <w:tblLook w:val="04A0" w:firstRow="1" w:lastRow="0" w:firstColumn="1" w:lastColumn="0" w:noHBand="0" w:noVBand="1"/>
+      </w:tblPr>
+      <w:tblGrid>
+        <w:gridCol w:w="867"/>
+        <w:gridCol w:w="6177"/>
+        <w:gridCol w:w="1076"/>
+        <w:gridCol w:w="768"/>
+      </w:tblGrid>
+      <w:tr>
+        <w:trPr>
+          <w:cnfStyle w:val="100000000000" w:firstRow="1" w:lastRow="0" w:firstColumn="0" w:lastColumn="0" w:oddVBand="0" w:evenVBand="0" w:oddHBand="0" w:evenHBand="0" w:firstRowFirstColumn="0" w:firstRowLastColumn="0" w:lastRowFirstColumn="0" w:lastRowLastColumn="0"/>
+        </w:trPr>
+        <w:tc>
+          <w:tcPr>
+            <w:cnfStyle w:val="001000000000" w:firstRow="0" w:lastRow="0" w:firstColumn="1" w:lastColumn="0" w:oddVBand="0" w:evenVBand="0" w:oddHBand="0" w:evenHBand="0" w:firstRowFirstColumn="0" w:firstRowLastColumn="0" w:lastRowFirstColumn="0" w:lastRowLastColumn="0"/>
+            <w:tcW w:w="881" w:type="dxa"/>
+          </w:tcPr>
+          <w:p>
+            <w:pPr>
+              <w:rPr>
+                <w:rFonts w:ascii="Calibri" w:eastAsia="Calibri" w:hAnsi="Calibri" w:cs="Arial"/>
+              </w:rPr>
+            </w:pPr>
+            <w:r>
+              <w:rPr>
+                <w:rFonts w:ascii="Calibri" w:eastAsia="Calibri" w:hAnsi="Calibri" w:cs="Arial"/>
+              </w:rPr>
+              <w:t>Task ID</w:t>
+            </w:r>
+          </w:p>
+        </w:tc>
+        <w:tc>
+          <w:tcPr>
+            <w:tcW w:w="6277" w:type="dxa"/>
+          </w:tcPr>
+          <w:p>
+            <w:pPr>
+              <w:cnfStyle w:val="100000000000" w:firstRow="1" w:lastRow="0" w:firstColumn="0" w:lastColumn="0" w:oddVBand="0" w:evenVBand="0" w:oddHBand="0" w:evenHBand="0" w:firstRowFirstColumn="0" w:firstRowLastColumn="0" w:lastRowFirstColumn="0" w:lastRowLastColumn="0"/>
+              <w:rPr>
+                <w:rFonts w:ascii="Calibri" w:eastAsia="Calibri" w:hAnsi="Calibri" w:cs="Arial"/>
+              </w:rPr>
+            </w:pPr>
+            <w:r>
+              <w:rPr>
+                <w:rFonts w:ascii="Calibri" w:eastAsia="Calibri" w:hAnsi="Calibri" w:cs="Arial"/>
+              </w:rPr>
+              <w:t>Task Description</w:t>
+            </w:r>
+          </w:p>
+        </w:tc>
+        <w:tc>
+          <w:tcPr>
+            <w:tcW w:w="1080" w:type="dxa"/>
+          </w:tcPr>
+          <w:p>
+            <w:pPr>
+              <w:cnfStyle w:val="100000000000" w:firstRow="1" w:lastRow="0" w:firstColumn="0" w:lastColumn="0" w:oddVBand="0" w:evenVBand="0" w:oddHBand="0" w:evenHBand="0" w:firstRowFirstColumn="0" w:firstRowLastColumn="0" w:lastRowFirstColumn="0" w:lastRowLastColumn="0"/>
+              <w:rPr>
+                <w:rFonts w:ascii="Calibri" w:eastAsia="Calibri" w:hAnsi="Calibri" w:cs="Arial"/>
+              </w:rPr>
+            </w:pPr>
+            <w:r>
+              <w:rPr>
+                <w:rFonts w:ascii="Calibri" w:eastAsia="Calibri" w:hAnsi="Calibri" w:cs="Arial"/>
+              </w:rPr>
+              <w:t>Estimate</w:t>
+            </w:r>
+          </w:p>
+        </w:tc>
+        <w:tc>
+          <w:tcPr>
+            <w:tcW w:w="768" w:type="dxa"/>
+          </w:tcPr>
+          <w:p>
+            <w:pPr>
+              <w:cnfStyle w:val="100000000000" w:firstRow="1" w:lastRow="0" w:firstColumn="0" w:lastColumn="0" w:oddVBand="0" w:evenVBand="0" w:oddHBand="0" w:evenHBand="0" w:firstRowFirstColumn="0" w:firstRowLastColumn="0" w:lastRowFirstColumn="0" w:lastRowLastColumn="0"/>
+              <w:rPr>
+                <w:rFonts w:ascii="Calibri" w:eastAsia="Calibri" w:hAnsi="Calibri" w:cs="Arial"/>
+              </w:rPr>
+            </w:pPr>
+            <w:r>
+              <w:rPr>
+                <w:rFonts w:ascii="Calibri" w:eastAsia="Calibri" w:hAnsi="Calibri" w:cs="Arial"/>
+              </w:rPr>
+              <w:t>Taken</w:t>
+            </w:r>
+          </w:p>
+        </w:tc>
+      </w:tr>
+      <w:tr>
+        <w:trPr>
+          <w:cnfStyle w:val="000000100000" w:firstRow="0" w:lastRow="0" w:firstColumn="0" w:lastColumn="0" w:oddVBand="0" w:evenVBand="0" w:oddHBand="1" w:evenHBand="0" w:firstRowFirstColumn="0" w:firstRowLastColumn="0" w:lastRowFirstColumn="0" w:lastRowLastColumn="0"/>
+        </w:trPr>
+        <w:tc>
+          <w:tcPr>
+            <w:cnfStyle w:val="001000000000" w:firstRow="0" w:lastRow="0" w:firstColumn="1" w:lastColumn="0" w:oddVBand="0" w:evenVBand="0" w:oddHBand="0" w:evenHBand="0" w:firstRowFirstColumn="0" w:firstRowLastColumn="0" w:lastRowFirstColumn="0" w:lastRowLastColumn="0"/>
+            <w:tcW w:w="881" w:type="dxa"/>
+          </w:tcPr>
+          <w:p>
+            <w:pPr>
+              <w:rPr>
+                <w:rFonts w:ascii="Calibri" w:eastAsia="Calibri" w:hAnsi="Calibri" w:cs="Arial"/>
+              </w:rPr>
+            </w:pPr>
+            <w:r>
+              <w:rPr>
+                <w:rFonts w:ascii="Calibri" w:eastAsia="Calibri" w:hAnsi="Calibri" w:cs="Arial"/>
+              </w:rPr>
+              <w:t>18</w:t>
+            </w:r>
+          </w:p>
+        </w:tc>
+        <w:tc>
+          <w:tcPr>
+            <w:tcW w:w="6277" w:type="dxa"/>
+          </w:tcPr>
+          <w:p>
+            <w:pPr>
+              <w:cnfStyle w:val="000000100000" w:firstRow="0" w:lastRow="0" w:firstColumn="0" w:lastColumn="0" w:oddVBand="0" w:evenVBand="0" w:oddHBand="1" w:evenHBand="0" w:firstRowFirstColumn="0" w:firstRowLastColumn="0" w:lastRowFirstColumn="0" w:lastRowLastColumn="0"/>
+              <w:rPr>
+                <w:rFonts w:ascii="Calibri" w:eastAsia="Calibri" w:hAnsi="Calibri" w:cs="Arial"/>
+              </w:rPr>
+            </w:pPr>
+            <w:r>
+              <w:t>Submit form</w:t>
+            </w:r>
+          </w:p>
+        </w:tc>
+        <w:tc>
+          <w:tcPr>
+            <w:tcW w:w="1080" w:type="dxa"/>
+          </w:tcPr>
+          <w:p>
+            <w:pPr>
+              <w:cnfStyle w:val="000000100000" w:firstRow="0" w:lastRow="0" w:firstColumn="0" w:lastColumn="0" w:oddVBand="0" w:evenVBand="0" w:oddHBand="1" w:evenHBand="0" w:firstRowFirstColumn="0" w:firstRowLastColumn="0" w:lastRowFirstColumn="0" w:lastRowLastColumn="0"/>
+              <w:rPr>
+                <w:rFonts w:ascii="Calibri" w:eastAsia="Calibri" w:hAnsi="Calibri" w:cs="Arial"/>
+              </w:rPr>
+            </w:pPr>
+            <w:r>
+              <w:rPr>
+                <w:rFonts w:ascii="Calibri" w:eastAsia="Calibri" w:hAnsi="Calibri" w:cs="Arial"/>
+              </w:rPr>
+              <w:t>6 hours</w:t>
+            </w:r>
+          </w:p>
+        </w:tc>
+        <w:tc>
+          <w:tcPr>
+            <w:tcW w:w="768" w:type="dxa"/>
+          </w:tcPr>
+          <w:p>
+            <w:pPr>
+              <w:cnfStyle w:val="000000100000" w:firstRow="0" w:lastRow="0" w:firstColumn="0" w:lastColumn="0" w:oddVBand="0" w:evenVBand="0" w:oddHBand="1" w:evenHBand="0" w:firstRowFirstColumn="0" w:firstRowLastColumn="0" w:lastRowFirstColumn="0" w:lastRowLastColumn="0"/>
+              <w:rPr>
+                <w:rFonts w:ascii="Calibri" w:eastAsia="Calibri" w:hAnsi="Calibri" w:cs="Arial"/>
+              </w:rPr>
+            </w:pPr>
+          </w:p>
+        </w:tc>
+      </w:tr>
+      <w:tr>
+        <w:tc>
+          <w:tcPr>
+            <w:cnfStyle w:val="001000000000" w:firstRow="0" w:lastRow="0" w:firstColumn="1" w:lastColumn="0" w:oddVBand="0" w:evenVBand="0" w:oddHBand="0" w:evenHBand="0" w:firstRowFirstColumn="0" w:firstRowLastColumn="0" w:lastRowFirstColumn="0" w:lastRowLastColumn="0"/>
+            <w:tcW w:w="881" w:type="dxa"/>
+          </w:tcPr>
+          <w:p>
+            <w:pPr>
+              <w:rPr>
+                <w:rFonts w:ascii="Calibri" w:eastAsia="Calibri" w:hAnsi="Calibri" w:cs="Arial"/>
+              </w:rPr>
+            </w:pPr>
+            <w:r>
+              <w:rPr>
+                <w:rFonts w:ascii="Calibri" w:eastAsia="Calibri" w:hAnsi="Calibri" w:cs="Arial"/>
+              </w:rPr>
+              <w:lastRenderedPageBreak/>
+              <w:t>19</w:t>
+            </w:r>
+          </w:p>
+        </w:tc>
+        <w:tc>
+          <w:tcPr>
+            <w:tcW w:w="6277" w:type="dxa"/>
+          </w:tcPr>
+          <w:p>
+            <w:pPr>
+              <w:cnfStyle w:val="000000000000" w:firstRow="0" w:lastRow="0" w:firstColumn="0" w:lastColumn="0" w:oddVBand="0" w:evenVBand="0" w:oddHBand="0" w:evenHBand="0" w:firstRowFirstColumn="0" w:firstRowLastColumn="0" w:lastRowFirstColumn="0" w:lastRowLastColumn="0"/>
+              <w:rPr>
+                <w:rFonts w:ascii="Calibri" w:eastAsia="Calibri" w:hAnsi="Calibri" w:cs="Arial"/>
+              </w:rPr>
+            </w:pPr>
+            <w:r>
+              <w:rPr>
+                <w:rFonts w:ascii="Calibri" w:eastAsia="Calibri" w:hAnsi="Calibri" w:cs="Arial"/>
+              </w:rPr>
+              <w:t>Log in</w:t>
+            </w:r>
+          </w:p>
+        </w:tc>
+        <w:tc>
+          <w:tcPr>
+            <w:tcW w:w="1080" w:type="dxa"/>
+          </w:tcPr>
+          <w:p>
+            <w:pPr>
+              <w:cnfStyle w:val="000000000000" w:firstRow="0" w:lastRow="0" w:firstColumn="0" w:lastColumn="0" w:oddVBand="0" w:evenVBand="0" w:oddHBand="0" w:evenHBand="0" w:firstRowFirstColumn="0" w:firstRowLastColumn="0" w:lastRowFirstColumn="0" w:lastRowLastColumn="0"/>
+              <w:rPr>
+                <w:rFonts w:ascii="Calibri" w:eastAsia="Calibri" w:hAnsi="Calibri" w:cs="Arial"/>
+              </w:rPr>
+            </w:pPr>
+            <w:r>
+              <w:rPr>
+                <w:rFonts w:ascii="Calibri" w:eastAsia="Calibri" w:hAnsi="Calibri" w:cs="Arial"/>
+              </w:rPr>
+              <w:t>4 hours</w:t>
+            </w:r>
+          </w:p>
+        </w:tc>
+        <w:tc>
+          <w:tcPr>
+            <w:tcW w:w="768" w:type="dxa"/>
+          </w:tcPr>
+          <w:p>
+            <w:pPr>
+              <w:cnfStyle w:val="000000000000" w:firstRow="0" w:lastRow="0" w:firstColumn="0" w:lastColumn="0" w:oddVBand="0" w:evenVBand="0" w:oddHBand="0" w:evenHBand="0" w:firstRowFirstColumn="0" w:firstRowLastColumn="0" w:lastRowFirstColumn="0" w:lastRowLastColumn="0"/>
+              <w:rPr>
+                <w:rFonts w:ascii="Calibri" w:eastAsia="Calibri" w:hAnsi="Calibri" w:cs="Arial"/>
+              </w:rPr>
+            </w:pPr>
+          </w:p>
+        </w:tc>
+      </w:tr>
+      <w:tr>
+        <w:trPr>
+          <w:cnfStyle w:val="000000100000" w:firstRow="0" w:lastRow="0" w:firstColumn="0" w:lastColumn="0" w:oddVBand="0" w:evenVBand="0" w:oddHBand="1" w:evenHBand="0" w:firstRowFirstColumn="0" w:firstRowLastColumn="0" w:lastRowFirstColumn="0" w:lastRowLastColumn="0"/>
+        </w:trPr>
+        <w:tc>
+          <w:tcPr>
+            <w:cnfStyle w:val="001000000000" w:firstRow="0" w:lastRow="0" w:firstColumn="1" w:lastColumn="0" w:oddVBand="0" w:evenVBand="0" w:oddHBand="0" w:evenHBand="0" w:firstRowFirstColumn="0" w:firstRowLastColumn="0" w:lastRowFirstColumn="0" w:lastRowLastColumn="0"/>
+            <w:tcW w:w="881" w:type="dxa"/>
+          </w:tcPr>
+          <w:p>
+            <w:pPr>
+              <w:rPr>
+                <w:rFonts w:ascii="Calibri" w:eastAsia="Calibri" w:hAnsi="Calibri" w:cs="Arial"/>
+              </w:rPr>
+            </w:pPr>
+          </w:p>
+        </w:tc>
+        <w:tc>
+          <w:tcPr>
+            <w:tcW w:w="6277" w:type="dxa"/>
+          </w:tcPr>
+          <w:p>
+            <w:pPr>
+              <w:tabs>
+                <w:tab w:val="right" w:pos="6219"/>
+              </w:tabs>
+              <w:cnfStyle w:val="000000100000" w:firstRow="0" w:lastRow="0" w:firstColumn="0" w:lastColumn="0" w:oddVBand="0" w:evenVBand="0" w:oddHBand="1" w:evenHBand="0" w:firstRowFirstColumn="0" w:firstRowLastColumn="0" w:lastRowFirstColumn="0" w:lastRowLastColumn="0"/>
+              <w:rPr>
+                <w:rFonts w:ascii="Calibri" w:eastAsia="Calibri" w:hAnsi="Calibri" w:cs="Arial"/>
+              </w:rPr>
+            </w:pPr>
+            <w:r>
+              <w:rPr>
+                <w:rFonts w:ascii="Calibri" w:eastAsia="Calibri" w:hAnsi="Calibri" w:cs="Arial"/>
+              </w:rPr>
+              <w:t xml:space="preserve">Story Points: </w:t>
+            </w:r>
+            <w:r>
+              <w:rPr>
+                <w:rFonts w:ascii="Calibri" w:eastAsia="Calibri" w:hAnsi="Calibri" w:cs="Arial"/>
+              </w:rPr>
+              <w:t>2</w:t>
+            </w:r>
+            <w:r>
+              <w:rPr>
+                <w:rFonts w:ascii="Calibri" w:eastAsia="Calibri" w:hAnsi="Calibri" w:cs="Arial"/>
+              </w:rPr>
+              <w:tab/>
+              <w:t>Total Hours:</w:t>
+            </w:r>
+          </w:p>
+        </w:tc>
+        <w:tc>
+          <w:tcPr>
+            <w:tcW w:w="1080" w:type="dxa"/>
+          </w:tcPr>
+          <w:p>
+            <w:pPr>
+              <w:cnfStyle w:val="000000100000" w:firstRow="0" w:lastRow="0" w:firstColumn="0" w:lastColumn="0" w:oddVBand="0" w:evenVBand="0" w:oddHBand="1" w:evenHBand="0" w:firstRowFirstColumn="0" w:firstRowLastColumn="0" w:lastRowFirstColumn="0" w:lastRowLastColumn="0"/>
+              <w:rPr>
+                <w:rFonts w:ascii="Calibri" w:eastAsia="Calibri" w:hAnsi="Calibri" w:cs="Arial"/>
+              </w:rPr>
+            </w:pPr>
+            <w:r>
+              <w:rPr>
+                <w:rFonts w:ascii="Calibri" w:eastAsia="Calibri" w:hAnsi="Calibri" w:cs="Arial"/>
+              </w:rPr>
+              <w:t>10</w:t>
+            </w:r>
+          </w:p>
+        </w:tc>
+        <w:tc>
+          <w:tcPr>
+            <w:tcW w:w="768" w:type="dxa"/>
+          </w:tcPr>
+          <w:p>
+            <w:pPr>
+              <w:cnfStyle w:val="000000100000" w:firstRow="0" w:lastRow="0" w:firstColumn="0" w:lastColumn="0" w:oddVBand="0" w:evenVBand="0" w:oddHBand="1" w:evenHBand="0" w:firstRowFirstColumn="0" w:firstRowLastColumn="0" w:lastRowFirstColumn="0" w:lastRowLastColumn="0"/>
+              <w:rPr>
+                <w:rFonts w:ascii="Calibri" w:eastAsia="Calibri" w:hAnsi="Calibri" w:cs="Arial"/>
+              </w:rPr>
+            </w:pPr>
+          </w:p>
+        </w:tc>
+      </w:tr>
+    </w:tbl>
+    <w:p>
+      <w:pPr>
+        <w:keepNext/>
+        <w:tabs>
+          <w:tab w:val="right" w:pos="9026"/>
+        </w:tabs>
+        <w:spacing w:before="360" w:after="120" w:line="240" w:lineRule="auto"/>
+        <w:outlineLvl w:val="1"/>
+        <w:rPr>
+          <w:rFonts w:ascii="Calibri" w:eastAsia="Calibri" w:hAnsi="Calibri" w:cs="Arial"/>
+          <w:sz w:val="24"/>
+        </w:rPr>
+      </w:pPr>
+      <w:r>
+        <w:rPr>
+          <w:rFonts w:ascii="Calibri" w:eastAsia="Calibri" w:hAnsi="Calibri" w:cs="Arial"/>
+          <w:b/>
+          <w:sz w:val="24"/>
+        </w:rPr>
+        <w:t>3</w:t>
+      </w:r>
+      <w:r>
+        <w:rPr>
+          <w:rFonts w:ascii="Calibri" w:eastAsia="Calibri" w:hAnsi="Calibri" w:cs="Arial"/>
+          <w:b/>
+          <w:sz w:val="24"/>
+        </w:rPr>
+        <w:t xml:space="preserve">: </w:t>
+      </w:r>
+      <w:r>
+        <w:rPr>
+          <w:rFonts w:ascii="Calibri" w:eastAsia="Calibri" w:hAnsi="Calibri" w:cs="Arial"/>
+          <w:b/>
+          <w:sz w:val="24"/>
+        </w:rPr>
+        <w:t>Log out</w:t>
+      </w:r>
+    </w:p>
+    <w:tbl>
+      <w:tblPr>
+        <w:tblStyle w:val="LightList-Accent41"/>
+        <w:tblW w:w="0" w:type="auto"/>
+        <w:tblInd w:w="118" w:type="dxa"/>
+        <w:tblLook w:val="04A0" w:firstRow="1" w:lastRow="0" w:firstColumn="1" w:lastColumn="0" w:noHBand="0" w:noVBand="1"/>
+      </w:tblPr>
+      <w:tblGrid>
+        <w:gridCol w:w="867"/>
+        <w:gridCol w:w="6177"/>
+        <w:gridCol w:w="1076"/>
+        <w:gridCol w:w="768"/>
+      </w:tblGrid>
+      <w:tr>
+        <w:trPr>
+          <w:cnfStyle w:val="100000000000" w:firstRow="1" w:lastRow="0" w:firstColumn="0" w:lastColumn="0" w:oddVBand="0" w:evenVBand="0" w:oddHBand="0" w:evenHBand="0" w:firstRowFirstColumn="0" w:firstRowLastColumn="0" w:lastRowFirstColumn="0" w:lastRowLastColumn="0"/>
+        </w:trPr>
+        <w:tc>
+          <w:tcPr>
+            <w:cnfStyle w:val="001000000000" w:firstRow="0" w:lastRow="0" w:firstColumn="1" w:lastColumn="0" w:oddVBand="0" w:evenVBand="0" w:oddHBand="0" w:evenHBand="0" w:firstRowFirstColumn="0" w:firstRowLastColumn="0" w:lastRowFirstColumn="0" w:lastRowLastColumn="0"/>
+            <w:tcW w:w="881" w:type="dxa"/>
+          </w:tcPr>
+          <w:p>
+            <w:pPr>
+              <w:rPr>
+                <w:rFonts w:ascii="Calibri" w:eastAsia="Calibri" w:hAnsi="Calibri" w:cs="Arial"/>
+              </w:rPr>
+            </w:pPr>
+            <w:r>
+              <w:rPr>
+                <w:rFonts w:ascii="Calibri" w:eastAsia="Calibri" w:hAnsi="Calibri" w:cs="Arial"/>
+              </w:rPr>
+              <w:t>Task ID</w:t>
+            </w:r>
+          </w:p>
+        </w:tc>
+        <w:tc>
+          <w:tcPr>
+            <w:tcW w:w="6277" w:type="dxa"/>
+          </w:tcPr>
+          <w:p>
+            <w:pPr>
+              <w:cnfStyle w:val="100000000000" w:firstRow="1" w:lastRow="0" w:firstColumn="0" w:lastColumn="0" w:oddVBand="0" w:evenVBand="0" w:oddHBand="0" w:evenHBand="0" w:firstRowFirstColumn="0" w:firstRowLastColumn="0" w:lastRowFirstColumn="0" w:lastRowLastColumn="0"/>
+              <w:rPr>
+                <w:rFonts w:ascii="Calibri" w:eastAsia="Calibri" w:hAnsi="Calibri" w:cs="Arial"/>
+              </w:rPr>
+            </w:pPr>
+            <w:r>
+              <w:rPr>
+                <w:rFonts w:ascii="Calibri" w:eastAsia="Calibri" w:hAnsi="Calibri" w:cs="Arial"/>
+              </w:rPr>
+              <w:t>Task Description</w:t>
+            </w:r>
+          </w:p>
+        </w:tc>
+        <w:tc>
+          <w:tcPr>
+            <w:tcW w:w="1080" w:type="dxa"/>
+          </w:tcPr>
+          <w:p>
+            <w:pPr>
+              <w:cnfStyle w:val="100000000000" w:firstRow="1" w:lastRow="0" w:firstColumn="0" w:lastColumn="0" w:oddVBand="0" w:evenVBand="0" w:oddHBand="0" w:evenHBand="0" w:firstRowFirstColumn="0" w:firstRowLastColumn="0" w:lastRowFirstColumn="0" w:lastRowLastColumn="0"/>
+              <w:rPr>
+                <w:rFonts w:ascii="Calibri" w:eastAsia="Calibri" w:hAnsi="Calibri" w:cs="Arial"/>
+              </w:rPr>
+            </w:pPr>
+            <w:r>
+              <w:rPr>
+                <w:rFonts w:ascii="Calibri" w:eastAsia="Calibri" w:hAnsi="Calibri" w:cs="Arial"/>
+              </w:rPr>
+              <w:t>Estimate</w:t>
+            </w:r>
+          </w:p>
+        </w:tc>
+        <w:tc>
+          <w:tcPr>
+            <w:tcW w:w="768" w:type="dxa"/>
+          </w:tcPr>
+          <w:p>
+            <w:pPr>
+              <w:cnfStyle w:val="100000000000" w:firstRow="1" w:lastRow="0" w:firstColumn="0" w:lastColumn="0" w:oddVBand="0" w:evenVBand="0" w:oddHBand="0" w:evenHBand="0" w:firstRowFirstColumn="0" w:firstRowLastColumn="0" w:lastRowFirstColumn="0" w:lastRowLastColumn="0"/>
+              <w:rPr>
+                <w:rFonts w:ascii="Calibri" w:eastAsia="Calibri" w:hAnsi="Calibri" w:cs="Arial"/>
+              </w:rPr>
+            </w:pPr>
+            <w:r>
+              <w:rPr>
+                <w:rFonts w:ascii="Calibri" w:eastAsia="Calibri" w:hAnsi="Calibri" w:cs="Arial"/>
+              </w:rPr>
+              <w:t>Taken</w:t>
+            </w:r>
+          </w:p>
+        </w:tc>
+      </w:tr>
+      <w:tr>
+        <w:trPr>
+          <w:cnfStyle w:val="000000100000" w:firstRow="0" w:lastRow="0" w:firstColumn="0" w:lastColumn="0" w:oddVBand="0" w:evenVBand="0" w:oddHBand="1" w:evenHBand="0" w:firstRowFirstColumn="0" w:firstRowLastColumn="0" w:lastRowFirstColumn="0" w:lastRowLastColumn="0"/>
+        </w:trPr>
+        <w:tc>
+          <w:tcPr>
+            <w:cnfStyle w:val="001000000000" w:firstRow="0" w:lastRow="0" w:firstColumn="1" w:lastColumn="0" w:oddVBand="0" w:evenVBand="0" w:oddHBand="0" w:evenHBand="0" w:firstRowFirstColumn="0" w:firstRowLastColumn="0" w:lastRowFirstColumn="0" w:lastRowLastColumn="0"/>
+            <w:tcW w:w="881" w:type="dxa"/>
+          </w:tcPr>
+          <w:p>
+            <w:pPr>
+              <w:rPr>
+                <w:rFonts w:ascii="Calibri" w:eastAsia="Calibri" w:hAnsi="Calibri" w:cs="Arial"/>
+              </w:rPr>
+            </w:pPr>
+            <w:r>
+              <w:rPr>
+                <w:rFonts w:ascii="Calibri" w:eastAsia="Calibri" w:hAnsi="Calibri" w:cs="Arial"/>
+              </w:rPr>
+              <w:t>20</w:t>
+            </w:r>
+          </w:p>
+        </w:tc>
+        <w:tc>
+          <w:tcPr>
+            <w:tcW w:w="6277" w:type="dxa"/>
+          </w:tcPr>
+          <w:p>
+            <w:pPr>
+              <w:cnfStyle w:val="000000100000" w:firstRow="0" w:lastRow="0" w:firstColumn="0" w:lastColumn="0" w:oddVBand="0" w:evenVBand="0" w:oddHBand="1" w:evenHBand="0" w:firstRowFirstColumn="0" w:firstRowLastColumn="0" w:lastRowFirstColumn="0" w:lastRowLastColumn="0"/>
+              <w:rPr>
+                <w:rFonts w:ascii="Calibri" w:eastAsia="Calibri" w:hAnsi="Calibri" w:cs="Arial"/>
+              </w:rPr>
+            </w:pPr>
+            <w:r>
+              <w:t>Click button to log out</w:t>
+            </w:r>
+          </w:p>
+        </w:tc>
+        <w:tc>
+          <w:tcPr>
+            <w:tcW w:w="1080" w:type="dxa"/>
+          </w:tcPr>
+          <w:p>
+            <w:pPr>
+              <w:cnfStyle w:val="000000100000" w:firstRow="0" w:lastRow="0" w:firstColumn="0" w:lastColumn="0" w:oddVBand="0" w:evenVBand="0" w:oddHBand="1" w:evenHBand="0" w:firstRowFirstColumn="0" w:firstRowLastColumn="0" w:lastRowFirstColumn="0" w:lastRowLastColumn="0"/>
+              <w:rPr>
+                <w:rFonts w:ascii="Calibri" w:eastAsia="Calibri" w:hAnsi="Calibri" w:cs="Arial"/>
+              </w:rPr>
+            </w:pPr>
+            <w:r>
+              <w:rPr>
+                <w:rFonts w:ascii="Calibri" w:eastAsia="Calibri" w:hAnsi="Calibri" w:cs="Arial"/>
+              </w:rPr>
+              <w:t>1 hours</w:t>
+            </w:r>
+          </w:p>
+        </w:tc>
+        <w:tc>
+          <w:tcPr>
+            <w:tcW w:w="768" w:type="dxa"/>
+          </w:tcPr>
+          <w:p>
+            <w:pPr>
+              <w:cnfStyle w:val="000000100000" w:firstRow="0" w:lastRow="0" w:firstColumn="0" w:lastColumn="0" w:oddVBand="0" w:evenVBand="0" w:oddHBand="1" w:evenHBand="0" w:firstRowFirstColumn="0" w:firstRowLastColumn="0" w:lastRowFirstColumn="0" w:lastRowLastColumn="0"/>
+              <w:rPr>
+                <w:rFonts w:ascii="Calibri" w:eastAsia="Calibri" w:hAnsi="Calibri" w:cs="Arial"/>
+              </w:rPr>
+            </w:pPr>
+          </w:p>
+        </w:tc>
+      </w:tr>
+      <w:tr>
+        <w:tc>
+          <w:tcPr>
+            <w:cnfStyle w:val="001000000000" w:firstRow="0" w:lastRow="0" w:firstColumn="1" w:lastColumn="0" w:oddVBand="0" w:evenVBand="0" w:oddHBand="0" w:evenHBand="0" w:firstRowFirstColumn="0" w:firstRowLastColumn="0" w:lastRowFirstColumn="0" w:lastRowLastColumn="0"/>
+            <w:tcW w:w="881" w:type="dxa"/>
+          </w:tcPr>
+          <w:p>
+            <w:pPr>
+              <w:rPr>
+                <w:rFonts w:ascii="Calibri" w:eastAsia="Calibri" w:hAnsi="Calibri" w:cs="Arial"/>
+              </w:rPr>
+            </w:pPr>
+            <w:r>
+              <w:rPr>
+                <w:rFonts w:ascii="Calibri" w:eastAsia="Calibri" w:hAnsi="Calibri" w:cs="Arial"/>
+              </w:rPr>
+              <w:t>21</w:t>
+            </w:r>
+          </w:p>
+        </w:tc>
+        <w:tc>
+          <w:tcPr>
+            <w:tcW w:w="6277" w:type="dxa"/>
+          </w:tcPr>
+          <w:p>
+            <w:pPr>
+              <w:cnfStyle w:val="000000000000" w:firstRow="0" w:lastRow="0" w:firstColumn="0" w:lastColumn="0" w:oddVBand="0" w:evenVBand="0" w:oddHBand="0" w:evenHBand="0" w:firstRowFirstColumn="0" w:firstRowLastColumn="0" w:lastRowFirstColumn="0" w:lastRowLastColumn="0"/>
+              <w:rPr>
+                <w:rFonts w:ascii="Calibri" w:eastAsia="Calibri" w:hAnsi="Calibri" w:cs="Arial"/>
+              </w:rPr>
+            </w:pPr>
+            <w:r>
+              <w:rPr>
+                <w:rFonts w:ascii="Calibri" w:eastAsia="Calibri" w:hAnsi="Calibri" w:cs="Arial"/>
+              </w:rPr>
+              <w:t>Update edited information to database</w:t>
+            </w:r>
+          </w:p>
+        </w:tc>
+        <w:tc>
+          <w:tcPr>
+            <w:tcW w:w="1080" w:type="dxa"/>
+          </w:tcPr>
+          <w:p>
+            <w:pPr>
+              <w:cnfStyle w:val="000000000000" w:firstRow="0" w:lastRow="0" w:firstColumn="0" w:lastColumn="0" w:oddVBand="0" w:evenVBand="0" w:oddHBand="0" w:evenHBand="0" w:firstRowFirstColumn="0" w:firstRowLastColumn="0" w:lastRowFirstColumn="0" w:lastRowLastColumn="0"/>
+              <w:rPr>
+                <w:rFonts w:ascii="Calibri" w:eastAsia="Calibri" w:hAnsi="Calibri" w:cs="Arial"/>
+              </w:rPr>
+            </w:pPr>
+            <w:r>
+              <w:rPr>
+                <w:rFonts w:ascii="Calibri" w:eastAsia="Calibri" w:hAnsi="Calibri" w:cs="Arial"/>
+              </w:rPr>
+              <w:t>4 hours</w:t>
+            </w:r>
+          </w:p>
+        </w:tc>
+        <w:tc>
+          <w:tcPr>
+            <w:tcW w:w="768" w:type="dxa"/>
+          </w:tcPr>
+          <w:p>
+            <w:pPr>
+              <w:cnfStyle w:val="000000000000" w:firstRow="0" w:lastRow="0" w:firstColumn="0" w:lastColumn="0" w:oddVBand="0" w:evenVBand="0" w:oddHBand="0" w:evenHBand="0" w:firstRowFirstColumn="0" w:firstRowLastColumn="0" w:lastRowFirstColumn="0" w:lastRowLastColumn="0"/>
+              <w:rPr>
+                <w:rFonts w:ascii="Calibri" w:eastAsia="Calibri" w:hAnsi="Calibri" w:cs="Arial"/>
+              </w:rPr>
+            </w:pPr>
+          </w:p>
+        </w:tc>
+      </w:tr>
+      <w:tr>
+        <w:trPr>
+          <w:cnfStyle w:val="000000100000" w:firstRow="0" w:lastRow="0" w:firstColumn="0" w:lastColumn="0" w:oddVBand="0" w:evenVBand="0" w:oddHBand="1" w:evenHBand="0" w:firstRowFirstColumn="0" w:firstRowLastColumn="0" w:lastRowFirstColumn="0" w:lastRowLastColumn="0"/>
+        </w:trPr>
+        <w:tc>
+          <w:tcPr>
+            <w:cnfStyle w:val="001000000000" w:firstRow="0" w:lastRow="0" w:firstColumn="1" w:lastColumn="0" w:oddVBand="0" w:evenVBand="0" w:oddHBand="0" w:evenHBand="0" w:firstRowFirstColumn="0" w:firstRowLastColumn="0" w:lastRowFirstColumn="0" w:lastRowLastColumn="0"/>
+            <w:tcW w:w="881" w:type="dxa"/>
+          </w:tcPr>
+          <w:p>
+            <w:pPr>
+              <w:rPr>
+                <w:rFonts w:ascii="Calibri" w:eastAsia="Calibri" w:hAnsi="Calibri" w:cs="Arial"/>
+              </w:rPr>
+            </w:pPr>
+          </w:p>
+        </w:tc>
+        <w:tc>
+          <w:tcPr>
+            <w:tcW w:w="6277" w:type="dxa"/>
+          </w:tcPr>
+          <w:p>
+            <w:pPr>
+              <w:tabs>
+                <w:tab w:val="right" w:pos="6219"/>
+              </w:tabs>
+              <w:cnfStyle w:val="000000100000" w:firstRow="0" w:lastRow="0" w:firstColumn="0" w:lastColumn="0" w:oddVBand="0" w:evenVBand="0" w:oddHBand="1" w:evenHBand="0" w:firstRowFirstColumn="0" w:firstRowLastColumn="0" w:lastRowFirstColumn="0" w:lastRowLastColumn="0"/>
+              <w:rPr>
+                <w:rFonts w:ascii="Calibri" w:eastAsia="Calibri" w:hAnsi="Calibri" w:cs="Arial"/>
+              </w:rPr>
+            </w:pPr>
+            <w:r>
+              <w:rPr>
+                <w:rFonts w:ascii="Calibri" w:eastAsia="Calibri" w:hAnsi="Calibri" w:cs="Arial"/>
+              </w:rPr>
+              <w:t xml:space="preserve">Story Points: </w:t>
+            </w:r>
+            <w:r>
+              <w:rPr>
+                <w:rFonts w:ascii="Calibri" w:eastAsia="Calibri" w:hAnsi="Calibri" w:cs="Arial"/>
+              </w:rPr>
+              <w:t>1</w:t>
+            </w:r>
+            <w:r>
+              <w:rPr>
+                <w:rFonts w:ascii="Calibri" w:eastAsia="Calibri" w:hAnsi="Calibri" w:cs="Arial"/>
+              </w:rPr>
+              <w:tab/>
+              <w:t>Total Hours:</w:t>
+            </w:r>
+          </w:p>
+        </w:tc>
+        <w:tc>
+          <w:tcPr>
+            <w:tcW w:w="1080" w:type="dxa"/>
+          </w:tcPr>
+          <w:p>
+            <w:pPr>
+              <w:cnfStyle w:val="000000100000" w:firstRow="0" w:lastRow="0" w:firstColumn="0" w:lastColumn="0" w:oddVBand="0" w:evenVBand="0" w:oddHBand="1" w:evenHBand="0" w:firstRowFirstColumn="0" w:firstRowLastColumn="0" w:lastRowFirstColumn="0" w:lastRowLastColumn="0"/>
+              <w:rPr>
+                <w:rFonts w:ascii="Calibri" w:eastAsia="Calibri" w:hAnsi="Calibri" w:cs="Arial"/>
+              </w:rPr>
+            </w:pPr>
+            <w:r>
+              <w:rPr>
+                <w:rFonts w:ascii="Calibri" w:eastAsia="Calibri" w:hAnsi="Calibri" w:cs="Arial"/>
+              </w:rPr>
+              <w:t>5</w:t>
+            </w:r>
+          </w:p>
+        </w:tc>
+        <w:tc>
+          <w:tcPr>
+            <w:tcW w:w="768" w:type="dxa"/>
+          </w:tcPr>
+          <w:p>
+            <w:pPr>
+              <w:cnfStyle w:val="000000100000" w:firstRow="0" w:lastRow="0" w:firstColumn="0" w:lastColumn="0" w:oddVBand="0" w:evenVBand="0" w:oddHBand="1" w:evenHBand="0" w:firstRowFirstColumn="0" w:firstRowLastColumn="0" w:lastRowFirstColumn="0" w:lastRowLastColumn="0"/>
+              <w:rPr>
+                <w:rFonts w:ascii="Calibri" w:eastAsia="Calibri" w:hAnsi="Calibri" w:cs="Arial"/>
+              </w:rPr>
+            </w:pPr>
+          </w:p>
+        </w:tc>
+      </w:tr>
+    </w:tbl>
+    <w:p>
+      <w:pPr>
+        <w:keepNext/>
+        <w:tabs>
+          <w:tab w:val="right" w:pos="9026"/>
+        </w:tabs>
+        <w:spacing w:before="360" w:after="120" w:line="240" w:lineRule="auto"/>
+        <w:outlineLvl w:val="1"/>
+        <w:rPr>
+          <w:rFonts w:ascii="Calibri" w:eastAsia="Calibri" w:hAnsi="Calibri" w:cs="Arial"/>
+          <w:sz w:val="24"/>
+        </w:rPr>
+      </w:pPr>
+      <w:r>
+        <w:rPr>
+          <w:rFonts w:ascii="Calibri" w:eastAsia="Calibri" w:hAnsi="Calibri" w:cs="Arial"/>
+          <w:b/>
+          <w:sz w:val="24"/>
+        </w:rPr>
+        <w:t>4</w:t>
+      </w:r>
+      <w:r>
+        <w:rPr>
+          <w:rFonts w:ascii="Calibri" w:eastAsia="Calibri" w:hAnsi="Calibri" w:cs="Arial"/>
+          <w:b/>
+          <w:sz w:val="24"/>
+        </w:rPr>
+        <w:t xml:space="preserve">: </w:t>
+      </w:r>
+      <w:r>
+        <w:rPr>
+          <w:rFonts w:ascii="Calibri" w:eastAsia="Calibri" w:hAnsi="Calibri" w:cs="Arial"/>
+          <w:b/>
+          <w:sz w:val="24"/>
+        </w:rPr>
+        <w:t>Have Password</w:t>
+      </w:r>
+    </w:p>
+    <w:tbl>
+      <w:tblPr>
+        <w:tblStyle w:val="LightList-Accent41"/>
+        <w:tblW w:w="0" w:type="auto"/>
+        <w:tblInd w:w="118" w:type="dxa"/>
+        <w:tblLook w:val="04A0" w:firstRow="1" w:lastRow="0" w:firstColumn="1" w:lastColumn="0" w:noHBand="0" w:noVBand="1"/>
+      </w:tblPr>
+      <w:tblGrid>
+        <w:gridCol w:w="867"/>
+        <w:gridCol w:w="6177"/>
+        <w:gridCol w:w="1076"/>
+        <w:gridCol w:w="768"/>
+      </w:tblGrid>
+      <w:tr>
+        <w:trPr>
+          <w:cnfStyle w:val="100000000000" w:firstRow="1" w:lastRow="0" w:firstColumn="0" w:lastColumn="0" w:oddVBand="0" w:evenVBand="0" w:oddHBand="0" w:evenHBand="0" w:firstRowFirstColumn="0" w:firstRowLastColumn="0" w:lastRowFirstColumn="0" w:lastRowLastColumn="0"/>
+        </w:trPr>
+        <w:tc>
+          <w:tcPr>
+            <w:cnfStyle w:val="001000000000" w:firstRow="0" w:lastRow="0" w:firstColumn="1" w:lastColumn="0" w:oddVBand="0" w:evenVBand="0" w:oddHBand="0" w:evenHBand="0" w:firstRowFirstColumn="0" w:firstRowLastColumn="0" w:lastRowFirstColumn="0" w:lastRowLastColumn="0"/>
+            <w:tcW w:w="881" w:type="dxa"/>
+          </w:tcPr>
+          <w:p>
+            <w:pPr>
+              <w:rPr>
+                <w:rFonts w:ascii="Calibri" w:eastAsia="Calibri" w:hAnsi="Calibri" w:cs="Arial"/>
+              </w:rPr>
+            </w:pPr>
+            <w:r>
+              <w:rPr>
+                <w:rFonts w:ascii="Calibri" w:eastAsia="Calibri" w:hAnsi="Calibri" w:cs="Arial"/>
+              </w:rPr>
+              <w:t>Task ID</w:t>
+            </w:r>
+          </w:p>
+        </w:tc>
+        <w:tc>
+          <w:tcPr>
+            <w:tcW w:w="6277" w:type="dxa"/>
+          </w:tcPr>
+          <w:p>
+            <w:pPr>
+              <w:cnfStyle w:val="100000000000" w:firstRow="1" w:lastRow="0" w:firstColumn="0" w:lastColumn="0" w:oddVBand="0" w:evenVBand="0" w:oddHBand="0" w:evenHBand="0" w:firstRowFirstColumn="0" w:firstRowLastColumn="0" w:lastRowFirstColumn="0" w:lastRowLastColumn="0"/>
+              <w:rPr>
+                <w:rFonts w:ascii="Calibri" w:eastAsia="Calibri" w:hAnsi="Calibri" w:cs="Arial"/>
+              </w:rPr>
+            </w:pPr>
+            <w:r>
+              <w:rPr>
+                <w:rFonts w:ascii="Calibri" w:eastAsia="Calibri" w:hAnsi="Calibri" w:cs="Arial"/>
+              </w:rPr>
+              <w:t>Task Description</w:t>
+            </w:r>
+          </w:p>
+        </w:tc>
+        <w:tc>
+          <w:tcPr>
+            <w:tcW w:w="1080" w:type="dxa"/>
+          </w:tcPr>
+          <w:p>
+            <w:pPr>
+              <w:cnfStyle w:val="100000000000" w:firstRow="1" w:lastRow="0" w:firstColumn="0" w:lastColumn="0" w:oddVBand="0" w:evenVBand="0" w:oddHBand="0" w:evenHBand="0" w:firstRowFirstColumn="0" w:firstRowLastColumn="0" w:lastRowFirstColumn="0" w:lastRowLastColumn="0"/>
+              <w:rPr>
+                <w:rFonts w:ascii="Calibri" w:eastAsia="Calibri" w:hAnsi="Calibri" w:cs="Arial"/>
+              </w:rPr>
+            </w:pPr>
+            <w:r>
+              <w:rPr>
+                <w:rFonts w:ascii="Calibri" w:eastAsia="Calibri" w:hAnsi="Calibri" w:cs="Arial"/>
+              </w:rPr>
+              <w:t>Estimate</w:t>
+            </w:r>
+          </w:p>
+        </w:tc>
+        <w:tc>
+          <w:tcPr>
+            <w:tcW w:w="768" w:type="dxa"/>
+          </w:tcPr>
+          <w:p>
+            <w:pPr>
+              <w:cnfStyle w:val="100000000000" w:firstRow="1" w:lastRow="0" w:firstColumn="0" w:lastColumn="0" w:oddVBand="0" w:evenVBand="0" w:oddHBand="0" w:evenHBand="0" w:firstRowFirstColumn="0" w:firstRowLastColumn="0" w:lastRowFirstColumn="0" w:lastRowLastColumn="0"/>
+              <w:rPr>
+                <w:rFonts w:ascii="Calibri" w:eastAsia="Calibri" w:hAnsi="Calibri" w:cs="Arial"/>
+              </w:rPr>
+            </w:pPr>
+            <w:r>
+              <w:rPr>
+                <w:rFonts w:ascii="Calibri" w:eastAsia="Calibri" w:hAnsi="Calibri" w:cs="Arial"/>
+              </w:rPr>
+              <w:t>Taken</w:t>
+            </w:r>
+          </w:p>
+        </w:tc>
+      </w:tr>
+      <w:tr>
+        <w:trPr>
+          <w:cnfStyle w:val="000000100000" w:firstRow="0" w:lastRow="0" w:firstColumn="0" w:lastColumn="0" w:oddVBand="0" w:evenVBand="0" w:oddHBand="1" w:evenHBand="0" w:firstRowFirstColumn="0" w:firstRowLastColumn="0" w:lastRowFirstColumn="0" w:lastRowLastColumn="0"/>
+        </w:trPr>
+        <w:tc>
+          <w:tcPr>
+            <w:cnfStyle w:val="001000000000" w:firstRow="0" w:lastRow="0" w:firstColumn="1" w:lastColumn="0" w:oddVBand="0" w:evenVBand="0" w:oddHBand="0" w:evenHBand="0" w:firstRowFirstColumn="0" w:firstRowLastColumn="0" w:lastRowFirstColumn="0" w:lastRowLastColumn="0"/>
+            <w:tcW w:w="881" w:type="dxa"/>
+          </w:tcPr>
+          <w:p>
+            <w:pPr>
+              <w:rPr>
+                <w:rFonts w:ascii="Calibri" w:eastAsia="Calibri" w:hAnsi="Calibri" w:cs="Arial"/>
+              </w:rPr>
+            </w:pPr>
+            <w:r>
+              <w:rPr>
+                <w:rFonts w:ascii="Calibri" w:eastAsia="Calibri" w:hAnsi="Calibri" w:cs="Arial"/>
+              </w:rPr>
+              <w:t>22</w:t>
+            </w:r>
+          </w:p>
+        </w:tc>
+        <w:tc>
+          <w:tcPr>
+            <w:tcW w:w="6277" w:type="dxa"/>
+          </w:tcPr>
+          <w:p>
+            <w:pPr>
+              <w:cnfStyle w:val="000000100000" w:firstRow="0" w:lastRow="0" w:firstColumn="0" w:lastColumn="0" w:oddVBand="0" w:evenVBand="0" w:oddHBand="1" w:evenHBand="0" w:firstRowFirstColumn="0" w:firstRowLastColumn="0" w:lastRowFirstColumn="0" w:lastRowLastColumn="0"/>
+              <w:rPr>
+                <w:rFonts w:ascii="Calibri" w:eastAsia="Calibri" w:hAnsi="Calibri" w:cs="Arial"/>
+              </w:rPr>
+            </w:pPr>
+            <w:r>
+              <w:t>Password storage in database</w:t>
+            </w:r>
+          </w:p>
+        </w:tc>
+        <w:tc>
+          <w:tcPr>
+            <w:tcW w:w="1080" w:type="dxa"/>
+          </w:tcPr>
+          <w:p>
+            <w:pPr>
+              <w:cnfStyle w:val="000000100000" w:firstRow="0" w:lastRow="0" w:firstColumn="0" w:lastColumn="0" w:oddVBand="0" w:evenVBand="0" w:oddHBand="1" w:evenHBand="0" w:firstRowFirstColumn="0" w:firstRowLastColumn="0" w:lastRowFirstColumn="0" w:lastRowLastColumn="0"/>
+              <w:rPr>
+                <w:rFonts w:ascii="Calibri" w:eastAsia="Calibri" w:hAnsi="Calibri" w:cs="Arial"/>
+              </w:rPr>
+            </w:pPr>
+            <w:r>
+              <w:rPr>
+                <w:rFonts w:ascii="Calibri" w:eastAsia="Calibri" w:hAnsi="Calibri" w:cs="Arial"/>
+              </w:rPr>
+              <w:t>6 hours</w:t>
+            </w:r>
+          </w:p>
+        </w:tc>
+        <w:tc>
+          <w:tcPr>
+            <w:tcW w:w="768" w:type="dxa"/>
+          </w:tcPr>
+          <w:p>
+            <w:pPr>
+              <w:cnfStyle w:val="000000100000" w:firstRow="0" w:lastRow="0" w:firstColumn="0" w:lastColumn="0" w:oddVBand="0" w:evenVBand="0" w:oddHBand="1" w:evenHBand="0" w:firstRowFirstColumn="0" w:firstRowLastColumn="0" w:lastRowFirstColumn="0" w:lastRowLastColumn="0"/>
+              <w:rPr>
+                <w:rFonts w:ascii="Calibri" w:eastAsia="Calibri" w:hAnsi="Calibri" w:cs="Arial"/>
+              </w:rPr>
+            </w:pPr>
+          </w:p>
+        </w:tc>
+      </w:tr>
+      <w:tr>
+        <w:tc>
+          <w:tcPr>
+            <w:cnfStyle w:val="001000000000" w:firstRow="0" w:lastRow="0" w:firstColumn="1" w:lastColumn="0" w:oddVBand="0" w:evenVBand="0" w:oddHBand="0" w:evenHBand="0" w:firstRowFirstColumn="0" w:firstRowLastColumn="0" w:lastRowFirstColumn="0" w:lastRowLastColumn="0"/>
+            <w:tcW w:w="881" w:type="dxa"/>
+          </w:tcPr>
+          <w:p>
+            <w:pPr>
+              <w:rPr>
+                <w:rFonts w:ascii="Calibri" w:eastAsia="Calibri" w:hAnsi="Calibri" w:cs="Arial"/>
+              </w:rPr>
+            </w:pPr>
+            <w:r>
+              <w:rPr>
+                <w:rFonts w:ascii="Calibri" w:eastAsia="Calibri" w:hAnsi="Calibri" w:cs="Arial"/>
+              </w:rPr>
+              <w:t>23</w:t>
+            </w:r>
+          </w:p>
+        </w:tc>
+        <w:tc>
+          <w:tcPr>
+            <w:tcW w:w="6277" w:type="dxa"/>
+          </w:tcPr>
+          <w:p>
+            <w:pPr>
+              <w:cnfStyle w:val="000000000000" w:firstRow="0" w:lastRow="0" w:firstColumn="0" w:lastColumn="0" w:oddVBand="0" w:evenVBand="0" w:oddHBand="0" w:evenHBand="0" w:firstRowFirstColumn="0" w:firstRowLastColumn="0" w:lastRowFirstColumn="0" w:lastRowLastColumn="0"/>
+              <w:rPr>
+                <w:rFonts w:ascii="Calibri" w:eastAsia="Calibri" w:hAnsi="Calibri" w:cs="Arial"/>
+              </w:rPr>
+            </w:pPr>
+            <w:r>
+              <w:rPr>
+                <w:rFonts w:ascii="Calibri" w:eastAsia="Calibri" w:hAnsi="Calibri" w:cs="Arial"/>
+              </w:rPr>
+              <w:t>Incorrect password message</w:t>
+            </w:r>
+          </w:p>
+        </w:tc>
+        <w:tc>
+          <w:tcPr>
+            <w:tcW w:w="1080" w:type="dxa"/>
+          </w:tcPr>
+          <w:p>
+            <w:pPr>
+              <w:cnfStyle w:val="000000000000" w:firstRow="0" w:lastRow="0" w:firstColumn="0" w:lastColumn="0" w:oddVBand="0" w:evenVBand="0" w:oddHBand="0" w:evenHBand="0" w:firstRowFirstColumn="0" w:firstRowLastColumn="0" w:lastRowFirstColumn="0" w:lastRowLastColumn="0"/>
+              <w:rPr>
+                <w:rFonts w:ascii="Calibri" w:eastAsia="Calibri" w:hAnsi="Calibri" w:cs="Arial"/>
+              </w:rPr>
+            </w:pPr>
+            <w:r>
+              <w:rPr>
+                <w:rFonts w:ascii="Calibri" w:eastAsia="Calibri" w:hAnsi="Calibri" w:cs="Arial"/>
+              </w:rPr>
+              <w:t>4 hours</w:t>
+            </w:r>
+          </w:p>
+        </w:tc>
+        <w:tc>
+          <w:tcPr>
+            <w:tcW w:w="768" w:type="dxa"/>
+          </w:tcPr>
+          <w:p>
+            <w:pPr>
+              <w:cnfStyle w:val="000000000000" w:firstRow="0" w:lastRow="0" w:firstColumn="0" w:lastColumn="0" w:oddVBand="0" w:evenVBand="0" w:oddHBand="0" w:evenHBand="0" w:firstRowFirstColumn="0" w:firstRowLastColumn="0" w:lastRowFirstColumn="0" w:lastRowLastColumn="0"/>
+              <w:rPr>
+                <w:rFonts w:ascii="Calibri" w:eastAsia="Calibri" w:hAnsi="Calibri" w:cs="Arial"/>
+              </w:rPr>
+            </w:pPr>
+          </w:p>
+        </w:tc>
+      </w:tr>
+      <w:tr>
+        <w:trPr>
+          <w:cnfStyle w:val="000000100000" w:firstRow="0" w:lastRow="0" w:firstColumn="0" w:lastColumn="0" w:oddVBand="0" w:evenVBand="0" w:oddHBand="1" w:evenHBand="0" w:firstRowFirstColumn="0" w:firstRowLastColumn="0" w:lastRowFirstColumn="0" w:lastRowLastColumn="0"/>
+        </w:trPr>
+        <w:tc>
+          <w:tcPr>
+            <w:cnfStyle w:val="001000000000" w:firstRow="0" w:lastRow="0" w:firstColumn="1" w:lastColumn="0" w:oddVBand="0" w:evenVBand="0" w:oddHBand="0" w:evenHBand="0" w:firstRowFirstColumn="0" w:firstRowLastColumn="0" w:lastRowFirstColumn="0" w:lastRowLastColumn="0"/>
+            <w:tcW w:w="881" w:type="dxa"/>
+          </w:tcPr>
+          <w:p>
+            <w:pPr>
+              <w:rPr>
+                <w:rFonts w:ascii="Calibri" w:eastAsia="Calibri" w:hAnsi="Calibri" w:cs="Arial"/>
+              </w:rPr>
+            </w:pPr>
+          </w:p>
+        </w:tc>
+        <w:tc>
+          <w:tcPr>
+            <w:tcW w:w="6277" w:type="dxa"/>
+          </w:tcPr>
+          <w:p>
+            <w:pPr>
+              <w:tabs>
+                <w:tab w:val="right" w:pos="6219"/>
+              </w:tabs>
+              <w:cnfStyle w:val="000000100000" w:firstRow="0" w:lastRow="0" w:firstColumn="0" w:lastColumn="0" w:oddVBand="0" w:evenVBand="0" w:oddHBand="1" w:evenHBand="0" w:firstRowFirstColumn="0" w:firstRowLastColumn="0" w:lastRowFirstColumn="0" w:lastRowLastColumn="0"/>
+              <w:rPr>
+                <w:rFonts w:ascii="Calibri" w:eastAsia="Calibri" w:hAnsi="Calibri" w:cs="Arial"/>
+              </w:rPr>
+            </w:pPr>
+            <w:r>
+              <w:rPr>
+                <w:rFonts w:ascii="Calibri" w:eastAsia="Calibri" w:hAnsi="Calibri" w:cs="Arial"/>
+              </w:rPr>
+              <w:t xml:space="preserve">Story Points: </w:t>
+            </w:r>
+            <w:r>
+              <w:rPr>
+                <w:rFonts w:ascii="Calibri" w:eastAsia="Calibri" w:hAnsi="Calibri" w:cs="Arial"/>
+              </w:rPr>
+              <w:t>2</w:t>
+            </w:r>
+            <w:r>
+              <w:rPr>
+                <w:rFonts w:ascii="Calibri" w:eastAsia="Calibri" w:hAnsi="Calibri" w:cs="Arial"/>
+              </w:rPr>
+              <w:tab/>
+              <w:t>Total Hours:</w:t>
+            </w:r>
+          </w:p>
+        </w:tc>
+        <w:tc>
+          <w:tcPr>
+            <w:tcW w:w="1080" w:type="dxa"/>
+          </w:tcPr>
+          <w:p>
+            <w:pPr>
+              <w:cnfStyle w:val="000000100000" w:firstRow="0" w:lastRow="0" w:firstColumn="0" w:lastColumn="0" w:oddVBand="0" w:evenVBand="0" w:oddHBand="1" w:evenHBand="0" w:firstRowFirstColumn="0" w:firstRowLastColumn="0" w:lastRowFirstColumn="0" w:lastRowLastColumn="0"/>
+              <w:rPr>
+                <w:rFonts w:ascii="Calibri" w:eastAsia="Calibri" w:hAnsi="Calibri" w:cs="Arial"/>
+              </w:rPr>
+            </w:pPr>
+            <w:r>
+              <w:rPr>
+                <w:rFonts w:ascii="Calibri" w:eastAsia="Calibri" w:hAnsi="Calibri" w:cs="Arial"/>
+              </w:rPr>
+              <w:t>10</w:t>
+            </w:r>
+          </w:p>
+        </w:tc>
+        <w:tc>
+          <w:tcPr>
+            <w:tcW w:w="768" w:type="dxa"/>
+          </w:tcPr>
+          <w:p>
+            <w:pPr>
+              <w:cnfStyle w:val="000000100000" w:firstRow="0" w:lastRow="0" w:firstColumn="0" w:lastColumn="0" w:oddVBand="0" w:evenVBand="0" w:oddHBand="1" w:evenHBand="0" w:firstRowFirstColumn="0" w:firstRowLastColumn="0" w:lastRowFirstColumn="0" w:lastRowLastColumn="0"/>
+              <w:rPr>
+                <w:rFonts w:ascii="Calibri" w:eastAsia="Calibri" w:hAnsi="Calibri" w:cs="Arial"/>
+              </w:rPr>
+            </w:pPr>
+          </w:p>
+        </w:tc>
+      </w:tr>
+    </w:tbl>
+    <w:p>
+      <w:pPr>
+        <w:spacing w:after="160" w:line="259" w:lineRule="auto"/>
+        <w:rPr>
+          <w:rFonts w:ascii="Calibri" w:eastAsia="Calibri" w:hAnsi="Calibri" w:cs="Arial"/>
+          <w:sz w:val="24"/>
+        </w:rPr>
       </w:pPr>
     </w:p>
+    <w:p>
+      <w:pPr>
+        <w:keepNext/>
+        <w:tabs>
+          <w:tab w:val="right" w:pos="9026"/>
+        </w:tabs>
+        <w:spacing w:before="480" w:after="120" w:line="240" w:lineRule="auto"/>
+        <w:outlineLvl w:val="0"/>
+        <w:rPr>
+          <w:rFonts w:ascii="Calibri" w:eastAsia="Calibri" w:hAnsi="Calibri" w:cs="Arial"/>
+          <w:b/>
+          <w:sz w:val="28"/>
+        </w:rPr>
+      </w:pPr>
+      <w:r>
+        <w:rPr>
+          <w:rFonts w:ascii="Calibri" w:eastAsia="Calibri" w:hAnsi="Calibri" w:cs="Arial"/>
+          <w:b/>
+          <w:sz w:val="28"/>
+        </w:rPr>
+        <w:t>Sprint 4</w:t>
+      </w:r>
+    </w:p>
+    <w:p>
+      <w:pPr>
+        <w:tabs>
+          <w:tab w:val="right" w:pos="9026"/>
+        </w:tabs>
+        <w:spacing w:after="0" w:line="240" w:lineRule="auto"/>
+        <w:rPr>
+          <w:rFonts w:ascii="Calibri" w:eastAsia="Calibri" w:hAnsi="Calibri" w:cs="Arial"/>
+          <w:sz w:val="24"/>
+        </w:rPr>
+      </w:pPr>
+      <w:r>
+        <w:rPr>
+          <w:rFonts w:ascii="Calibri" w:eastAsia="Calibri" w:hAnsi="Calibri" w:cs="Arial"/>
+          <w:sz w:val="24"/>
+        </w:rPr>
+        <w:t>Total Story Points:</w:t>
+      </w:r>
+      <w:r>
+        <w:rPr>
+          <w:rFonts w:ascii="Calibri" w:eastAsia="Calibri" w:hAnsi="Calibri" w:cs="Arial"/>
+          <w:sz w:val="24"/>
+        </w:rPr>
+        <w:t xml:space="preserve"> 20</w:t>
+      </w:r>
+      <w:r>
+        <w:rPr>
+          <w:rFonts w:ascii="Calibri" w:eastAsia="Calibri" w:hAnsi="Calibri" w:cs="Arial"/>
+          <w:sz w:val="24"/>
+        </w:rPr>
+        <w:tab/>
+        <w:t xml:space="preserve">Total Hours: </w:t>
+      </w:r>
+      <w:r>
+        <w:rPr>
+          <w:rFonts w:ascii="Calibri" w:eastAsia="Calibri" w:hAnsi="Calibri" w:cs="Arial"/>
+          <w:sz w:val="24"/>
+        </w:rPr>
+        <w:t>49</w:t>
+      </w:r>
+    </w:p>
+    <w:p>
+      <w:pPr>
+        <w:keepNext/>
+        <w:tabs>
+          <w:tab w:val="right" w:pos="9026"/>
+        </w:tabs>
+        <w:spacing w:before="240" w:after="120" w:line="240" w:lineRule="auto"/>
+        <w:outlineLvl w:val="1"/>
+        <w:rPr>
+          <w:rFonts w:ascii="Calibri" w:eastAsia="Calibri" w:hAnsi="Calibri" w:cs="Arial"/>
+          <w:sz w:val="24"/>
+        </w:rPr>
+      </w:pPr>
+      <w:r>
+        <w:rPr>
+          <w:rFonts w:ascii="Calibri" w:eastAsia="Calibri" w:hAnsi="Calibri" w:cs="Arial"/>
+          <w:sz w:val="24"/>
+        </w:rPr>
+        <w:t>Current Velocity: 2 Weeks</w:t>
+      </w:r>
+    </w:p>
+    <w:p>
+      <w:pPr>
+        <w:keepNext/>
+        <w:tabs>
+          <w:tab w:val="right" w:pos="9026"/>
+        </w:tabs>
+        <w:spacing w:before="360" w:after="120" w:line="240" w:lineRule="auto"/>
+        <w:outlineLvl w:val="1"/>
+        <w:rPr>
+          <w:rFonts w:ascii="Calibri" w:eastAsia="Calibri" w:hAnsi="Calibri" w:cs="Arial"/>
+          <w:sz w:val="24"/>
+        </w:rPr>
+      </w:pPr>
+      <w:r>
+        <w:rPr>
+          <w:rFonts w:ascii="Calibri" w:eastAsia="Calibri" w:hAnsi="Calibri" w:cs="Arial"/>
+          <w:b/>
+          <w:sz w:val="24"/>
+        </w:rPr>
+        <w:t>31</w:t>
+      </w:r>
+      <w:r>
+        <w:rPr>
+          <w:rFonts w:ascii="Calibri" w:eastAsia="Calibri" w:hAnsi="Calibri" w:cs="Arial"/>
+          <w:b/>
+          <w:sz w:val="24"/>
+        </w:rPr>
+        <w:t xml:space="preserve">: </w:t>
+      </w:r>
+      <w:r>
+        <w:rPr>
+          <w:rFonts w:ascii="Calibri" w:eastAsia="Calibri" w:hAnsi="Calibri" w:cs="Arial"/>
+          <w:b/>
+          <w:sz w:val="24"/>
+        </w:rPr>
+        <w:t>Log into Account</w:t>
+      </w:r>
+    </w:p>
+    <w:tbl>
+      <w:tblPr>
+        <w:tblStyle w:val="LightList-Accent414"/>
+        <w:tblW w:w="0" w:type="auto"/>
+        <w:tblInd w:w="118" w:type="dxa"/>
+        <w:tblLook w:val="04A0" w:firstRow="1" w:lastRow="0" w:firstColumn="1" w:lastColumn="0" w:noHBand="0" w:noVBand="1"/>
+      </w:tblPr>
+      <w:tblGrid>
+        <w:gridCol w:w="867"/>
+        <w:gridCol w:w="6176"/>
+        <w:gridCol w:w="1077"/>
+        <w:gridCol w:w="768"/>
+      </w:tblGrid>
+      <w:tr>
+        <w:trPr>
+          <w:cnfStyle w:val="100000000000" w:firstRow="1" w:lastRow="0" w:firstColumn="0" w:lastColumn="0" w:oddVBand="0" w:evenVBand="0" w:oddHBand="0" w:evenHBand="0" w:firstRowFirstColumn="0" w:firstRowLastColumn="0" w:lastRowFirstColumn="0" w:lastRowLastColumn="0"/>
+        </w:trPr>
+        <w:tc>
+          <w:tcPr>
+            <w:cnfStyle w:val="001000000000" w:firstRow="0" w:lastRow="0" w:firstColumn="1" w:lastColumn="0" w:oddVBand="0" w:evenVBand="0" w:oddHBand="0" w:evenHBand="0" w:firstRowFirstColumn="0" w:firstRowLastColumn="0" w:lastRowFirstColumn="0" w:lastRowLastColumn="0"/>
+            <w:tcW w:w="867" w:type="dxa"/>
+          </w:tcPr>
+          <w:p>
+            <w:pPr>
+              <w:rPr>
+                <w:rFonts w:ascii="Calibri" w:eastAsia="Calibri" w:hAnsi="Calibri" w:cs="Arial"/>
+              </w:rPr>
+            </w:pPr>
+            <w:r>
+              <w:rPr>
+                <w:rFonts w:ascii="Calibri" w:eastAsia="Calibri" w:hAnsi="Calibri" w:cs="Arial"/>
+              </w:rPr>
+              <w:t>Task ID</w:t>
+            </w:r>
+          </w:p>
+        </w:tc>
+        <w:tc>
+          <w:tcPr>
+            <w:tcW w:w="6176" w:type="dxa"/>
+          </w:tcPr>
+          <w:p>
+            <w:pPr>
+              <w:cnfStyle w:val="100000000000" w:firstRow="1" w:lastRow="0" w:firstColumn="0" w:lastColumn="0" w:oddVBand="0" w:evenVBand="0" w:oddHBand="0" w:evenHBand="0" w:firstRowFirstColumn="0" w:firstRowLastColumn="0" w:lastRowFirstColumn="0" w:lastRowLastColumn="0"/>
+              <w:rPr>
+                <w:rFonts w:ascii="Calibri" w:eastAsia="Calibri" w:hAnsi="Calibri" w:cs="Arial"/>
+              </w:rPr>
+            </w:pPr>
+            <w:r>
+              <w:rPr>
+                <w:rFonts w:ascii="Calibri" w:eastAsia="Calibri" w:hAnsi="Calibri" w:cs="Arial"/>
+              </w:rPr>
+              <w:t>Task Description</w:t>
+            </w:r>
+          </w:p>
+        </w:tc>
+        <w:tc>
+          <w:tcPr>
+            <w:tcW w:w="1077" w:type="dxa"/>
+          </w:tcPr>
+          <w:p>
+            <w:pPr>
+              <w:cnfStyle w:val="100000000000" w:firstRow="1" w:lastRow="0" w:firstColumn="0" w:lastColumn="0" w:oddVBand="0" w:evenVBand="0" w:oddHBand="0" w:evenHBand="0" w:firstRowFirstColumn="0" w:firstRowLastColumn="0" w:lastRowFirstColumn="0" w:lastRowLastColumn="0"/>
+              <w:rPr>
+                <w:rFonts w:ascii="Calibri" w:eastAsia="Calibri" w:hAnsi="Calibri" w:cs="Arial"/>
+              </w:rPr>
+            </w:pPr>
+            <w:r>
+              <w:rPr>
+                <w:rFonts w:ascii="Calibri" w:eastAsia="Calibri" w:hAnsi="Calibri" w:cs="Arial"/>
+              </w:rPr>
+              <w:t>Estimate</w:t>
+            </w:r>
+          </w:p>
+        </w:tc>
+        <w:tc>
+          <w:tcPr>
+            <w:tcW w:w="768" w:type="dxa"/>
+          </w:tcPr>
+          <w:p>
+            <w:pPr>
+              <w:cnfStyle w:val="100000000000" w:firstRow="1" w:lastRow="0" w:firstColumn="0" w:lastColumn="0" w:oddVBand="0" w:evenVBand="0" w:oddHBand="0" w:evenHBand="0" w:firstRowFirstColumn="0" w:firstRowLastColumn="0" w:lastRowFirstColumn="0" w:lastRowLastColumn="0"/>
+              <w:rPr>
+                <w:rFonts w:ascii="Calibri" w:eastAsia="Calibri" w:hAnsi="Calibri" w:cs="Arial"/>
+              </w:rPr>
+            </w:pPr>
+            <w:r>
+              <w:rPr>
+                <w:rFonts w:ascii="Calibri" w:eastAsia="Calibri" w:hAnsi="Calibri" w:cs="Arial"/>
+              </w:rPr>
+              <w:t>Taken</w:t>
+            </w:r>
+          </w:p>
+        </w:tc>
+      </w:tr>
+      <w:tr>
+        <w:trPr>
+          <w:cnfStyle w:val="000000100000" w:firstRow="0" w:lastRow="0" w:firstColumn="0" w:lastColumn="0" w:oddVBand="0" w:evenVBand="0" w:oddHBand="1" w:evenHBand="0" w:firstRowFirstColumn="0" w:firstRowLastColumn="0" w:lastRowFirstColumn="0" w:lastRowLastColumn="0"/>
+        </w:trPr>
+        <w:tc>
+          <w:tcPr>
+            <w:cnfStyle w:val="001000000000" w:firstRow="0" w:lastRow="0" w:firstColumn="1" w:lastColumn="0" w:oddVBand="0" w:evenVBand="0" w:oddHBand="0" w:evenHBand="0" w:firstRowFirstColumn="0" w:firstRowLastColumn="0" w:lastRowFirstColumn="0" w:lastRowLastColumn="0"/>
+            <w:tcW w:w="867" w:type="dxa"/>
+          </w:tcPr>
+          <w:p>
+            <w:pPr>
+              <w:rPr>
+                <w:rFonts w:ascii="Calibri" w:eastAsia="Calibri" w:hAnsi="Calibri" w:cs="Arial"/>
+              </w:rPr>
+            </w:pPr>
+            <w:r>
+              <w:rPr>
+                <w:rFonts w:ascii="Calibri" w:eastAsia="Calibri" w:hAnsi="Calibri" w:cs="Arial"/>
+              </w:rPr>
+              <w:t>32</w:t>
+            </w:r>
+          </w:p>
+        </w:tc>
+        <w:tc>
+          <w:tcPr>
+            <w:tcW w:w="6176" w:type="dxa"/>
+          </w:tcPr>
+          <w:p>
+            <w:pPr>
+              <w:cnfStyle w:val="000000100000" w:firstRow="0" w:lastRow="0" w:firstColumn="0" w:lastColumn="0" w:oddVBand="0" w:evenVBand="0" w:oddHBand="1" w:evenHBand="0" w:firstRowFirstColumn="0" w:firstRowLastColumn="0" w:lastRowFirstColumn="0" w:lastRowLastColumn="0"/>
+              <w:rPr>
+                <w:rFonts w:ascii="Calibri" w:eastAsia="Calibri" w:hAnsi="Calibri" w:cs="Arial"/>
+              </w:rPr>
+            </w:pPr>
+            <w:r>
+              <w:t>Submit form</w:t>
+            </w:r>
+          </w:p>
+        </w:tc>
+        <w:tc>
+          <w:tcPr>
+            <w:tcW w:w="1077" w:type="dxa"/>
+          </w:tcPr>
+          <w:p>
+            <w:pPr>
+              <w:cnfStyle w:val="000000100000" w:firstRow="0" w:lastRow="0" w:firstColumn="0" w:lastColumn="0" w:oddVBand="0" w:evenVBand="0" w:oddHBand="1" w:evenHBand="0" w:firstRowFirstColumn="0" w:firstRowLastColumn="0" w:lastRowFirstColumn="0" w:lastRowLastColumn="0"/>
+              <w:rPr>
+                <w:rFonts w:ascii="Calibri" w:eastAsia="Calibri" w:hAnsi="Calibri" w:cs="Arial"/>
+              </w:rPr>
+            </w:pPr>
+            <w:r>
+              <w:rPr>
+                <w:rFonts w:ascii="Calibri" w:eastAsia="Calibri" w:hAnsi="Calibri" w:cs="Arial"/>
+              </w:rPr>
+              <w:t>6 hours</w:t>
+            </w:r>
+          </w:p>
+        </w:tc>
+        <w:tc>
+          <w:tcPr>
+            <w:tcW w:w="768" w:type="dxa"/>
+          </w:tcPr>
+          <w:p>
+            <w:pPr>
+              <w:cnfStyle w:val="000000100000" w:firstRow="0" w:lastRow="0" w:firstColumn="0" w:lastColumn="0" w:oddVBand="0" w:evenVBand="0" w:oddHBand="1" w:evenHBand="0" w:firstRowFirstColumn="0" w:firstRowLastColumn="0" w:lastRowFirstColumn="0" w:lastRowLastColumn="0"/>
+              <w:rPr>
+                <w:rFonts w:ascii="Calibri" w:eastAsia="Calibri" w:hAnsi="Calibri" w:cs="Arial"/>
+              </w:rPr>
+            </w:pPr>
+          </w:p>
+        </w:tc>
+      </w:tr>
+      <w:tr>
+        <w:tc>
+          <w:tcPr>
+            <w:cnfStyle w:val="001000000000" w:firstRow="0" w:lastRow="0" w:firstColumn="1" w:lastColumn="0" w:oddVBand="0" w:evenVBand="0" w:oddHBand="0" w:evenHBand="0" w:firstRowFirstColumn="0" w:firstRowLastColumn="0" w:lastRowFirstColumn="0" w:lastRowLastColumn="0"/>
+            <w:tcW w:w="867" w:type="dxa"/>
+          </w:tcPr>
+          <w:p>
+            <w:pPr>
+              <w:rPr>
+                <w:rFonts w:ascii="Calibri" w:eastAsia="Calibri" w:hAnsi="Calibri" w:cs="Arial"/>
+              </w:rPr>
+            </w:pPr>
+            <w:r>
+              <w:rPr>
+                <w:rFonts w:ascii="Calibri" w:eastAsia="Calibri" w:hAnsi="Calibri" w:cs="Arial"/>
+              </w:rPr>
+              <w:t>33</w:t>
+            </w:r>
+          </w:p>
+        </w:tc>
+        <w:tc>
+          <w:tcPr>
+            <w:tcW w:w="6176" w:type="dxa"/>
+          </w:tcPr>
+          <w:p>
+            <w:pPr>
+              <w:cnfStyle w:val="000000000000" w:firstRow="0" w:lastRow="0" w:firstColumn="0" w:lastColumn="0" w:oddVBand="0" w:evenVBand="0" w:oddHBand="0" w:evenHBand="0" w:firstRowFirstColumn="0" w:firstRowLastColumn="0" w:lastRowFirstColumn="0" w:lastRowLastColumn="0"/>
+              <w:rPr>
+                <w:rFonts w:ascii="Calibri" w:eastAsia="Calibri" w:hAnsi="Calibri" w:cs="Arial"/>
+              </w:rPr>
+            </w:pPr>
+            <w:r>
+              <w:rPr>
+                <w:rFonts w:ascii="Calibri" w:eastAsia="Calibri" w:hAnsi="Calibri" w:cs="Arial"/>
+              </w:rPr>
+              <w:t>Log in</w:t>
+            </w:r>
+          </w:p>
+        </w:tc>
+        <w:tc>
+          <w:tcPr>
+            <w:tcW w:w="1077" w:type="dxa"/>
+          </w:tcPr>
+          <w:p>
+            <w:pPr>
+              <w:cnfStyle w:val="000000000000" w:firstRow="0" w:lastRow="0" w:firstColumn="0" w:lastColumn="0" w:oddVBand="0" w:evenVBand="0" w:oddHBand="0" w:evenHBand="0" w:firstRowFirstColumn="0" w:firstRowLastColumn="0" w:lastRowFirstColumn="0" w:lastRowLastColumn="0"/>
+              <w:rPr>
+                <w:rFonts w:ascii="Calibri" w:eastAsia="Calibri" w:hAnsi="Calibri" w:cs="Arial"/>
+              </w:rPr>
+            </w:pPr>
+            <w:r>
+              <w:rPr>
+                <w:rFonts w:ascii="Calibri" w:eastAsia="Calibri" w:hAnsi="Calibri" w:cs="Arial"/>
+              </w:rPr>
+              <w:t>4 hours</w:t>
+            </w:r>
+          </w:p>
+        </w:tc>
+        <w:tc>
+          <w:tcPr>
+            <w:tcW w:w="768" w:type="dxa"/>
+          </w:tcPr>
+          <w:p>
+            <w:pPr>
+              <w:cnfStyle w:val="000000000000" w:firstRow="0" w:lastRow="0" w:firstColumn="0" w:lastColumn="0" w:oddVBand="0" w:evenVBand="0" w:oddHBand="0" w:evenHBand="0" w:firstRowFirstColumn="0" w:firstRowLastColumn="0" w:lastRowFirstColumn="0" w:lastRowLastColumn="0"/>
+              <w:rPr>
+                <w:rFonts w:ascii="Calibri" w:eastAsia="Calibri" w:hAnsi="Calibri" w:cs="Arial"/>
+              </w:rPr>
+            </w:pPr>
+          </w:p>
+        </w:tc>
+      </w:tr>
+      <w:tr>
+        <w:trPr>
+          <w:cnfStyle w:val="000000100000" w:firstRow="0" w:lastRow="0" w:firstColumn="0" w:lastColumn="0" w:oddVBand="0" w:evenVBand="0" w:oddHBand="1" w:evenHBand="0" w:firstRowFirstColumn="0" w:firstRowLastColumn="0" w:lastRowFirstColumn="0" w:lastRowLastColumn="0"/>
+        </w:trPr>
+        <w:tc>
+          <w:tcPr>
+            <w:cnfStyle w:val="001000000000" w:firstRow="0" w:lastRow="0" w:firstColumn="1" w:lastColumn="0" w:oddVBand="0" w:evenVBand="0" w:oddHBand="0" w:evenHBand="0" w:firstRowFirstColumn="0" w:firstRowLastColumn="0" w:lastRowFirstColumn="0" w:lastRowLastColumn="0"/>
+            <w:tcW w:w="867" w:type="dxa"/>
+          </w:tcPr>
+          <w:p>
+            <w:pPr>
+              <w:rPr>
+                <w:rFonts w:ascii="Calibri" w:eastAsia="Calibri" w:hAnsi="Calibri" w:cs="Arial"/>
+              </w:rPr>
+            </w:pPr>
+          </w:p>
+        </w:tc>
+        <w:tc>
+          <w:tcPr>
+            <w:tcW w:w="6176" w:type="dxa"/>
+          </w:tcPr>
+          <w:p>
+            <w:pPr>
+              <w:tabs>
+                <w:tab w:val="right" w:pos="6219"/>
+              </w:tabs>
+              <w:cnfStyle w:val="000000100000" w:firstRow="0" w:lastRow="0" w:firstColumn="0" w:lastColumn="0" w:oddVBand="0" w:evenVBand="0" w:oddHBand="1" w:evenHBand="0" w:firstRowFirstColumn="0" w:firstRowLastColumn="0" w:lastRowFirstColumn="0" w:lastRowLastColumn="0"/>
+              <w:rPr>
+                <w:rFonts w:ascii="Calibri" w:eastAsia="Calibri" w:hAnsi="Calibri" w:cs="Arial"/>
+              </w:rPr>
+            </w:pPr>
+            <w:r>
+              <w:rPr>
+                <w:rFonts w:ascii="Calibri" w:eastAsia="Calibri" w:hAnsi="Calibri" w:cs="Arial"/>
+              </w:rPr>
+              <w:t xml:space="preserve">Story Points: </w:t>
+            </w:r>
+            <w:r>
+              <w:rPr>
+                <w:rFonts w:ascii="Calibri" w:eastAsia="Calibri" w:hAnsi="Calibri" w:cs="Arial"/>
+              </w:rPr>
+              <w:t>2</w:t>
+            </w:r>
+            <w:r>
+              <w:rPr>
+                <w:rFonts w:ascii="Calibri" w:eastAsia="Calibri" w:hAnsi="Calibri" w:cs="Arial"/>
+              </w:rPr>
+              <w:tab/>
+              <w:t>Total Hours:</w:t>
+            </w:r>
+          </w:p>
+        </w:tc>
+        <w:tc>
+          <w:tcPr>
+            <w:tcW w:w="1077" w:type="dxa"/>
+          </w:tcPr>
+          <w:p>
+            <w:pPr>
+              <w:cnfStyle w:val="000000100000" w:firstRow="0" w:lastRow="0" w:firstColumn="0" w:lastColumn="0" w:oddVBand="0" w:evenVBand="0" w:oddHBand="1" w:evenHBand="0" w:firstRowFirstColumn="0" w:firstRowLastColumn="0" w:lastRowFirstColumn="0" w:lastRowLastColumn="0"/>
+              <w:rPr>
+                <w:rFonts w:ascii="Calibri" w:eastAsia="Calibri" w:hAnsi="Calibri" w:cs="Arial"/>
+              </w:rPr>
+            </w:pPr>
+            <w:r>
+              <w:rPr>
+                <w:rFonts w:ascii="Calibri" w:eastAsia="Calibri" w:hAnsi="Calibri" w:cs="Arial"/>
+              </w:rPr>
+              <w:t>10</w:t>
+            </w:r>
+          </w:p>
+        </w:tc>
+        <w:tc>
+          <w:tcPr>
+            <w:tcW w:w="768" w:type="dxa"/>
+          </w:tcPr>
+          <w:p>
+            <w:pPr>
+              <w:cnfStyle w:val="000000100000" w:firstRow="0" w:lastRow="0" w:firstColumn="0" w:lastColumn="0" w:oddVBand="0" w:evenVBand="0" w:oddHBand="1" w:evenHBand="0" w:firstRowFirstColumn="0" w:firstRowLastColumn="0" w:lastRowFirstColumn="0" w:lastRowLastColumn="0"/>
+              <w:rPr>
+                <w:rFonts w:ascii="Calibri" w:eastAsia="Calibri" w:hAnsi="Calibri" w:cs="Arial"/>
+              </w:rPr>
+            </w:pPr>
+          </w:p>
+        </w:tc>
+      </w:tr>
+    </w:tbl>
+    <w:p>
+      <w:pPr>
+        <w:keepNext/>
+        <w:tabs>
+          <w:tab w:val="right" w:pos="9026"/>
+        </w:tabs>
+        <w:spacing w:before="360" w:after="120" w:line="240" w:lineRule="auto"/>
+        <w:outlineLvl w:val="1"/>
+        <w:rPr>
+          <w:rFonts w:ascii="Calibri" w:eastAsia="Calibri" w:hAnsi="Calibri" w:cs="Arial"/>
+          <w:sz w:val="24"/>
+        </w:rPr>
+      </w:pPr>
+      <w:r>
+        <w:rPr>
+          <w:rFonts w:ascii="Calibri" w:eastAsia="Calibri" w:hAnsi="Calibri" w:cs="Arial"/>
+          <w:b/>
+          <w:sz w:val="24"/>
+        </w:rPr>
+        <w:lastRenderedPageBreak/>
+        <w:t>3</w:t>
+      </w:r>
+      <w:r>
+        <w:rPr>
+          <w:rFonts w:ascii="Calibri" w:eastAsia="Calibri" w:hAnsi="Calibri" w:cs="Arial"/>
+          <w:b/>
+          <w:sz w:val="24"/>
+        </w:rPr>
+        <w:t>2</w:t>
+      </w:r>
+      <w:r>
+        <w:rPr>
+          <w:rFonts w:ascii="Calibri" w:eastAsia="Calibri" w:hAnsi="Calibri" w:cs="Arial"/>
+          <w:b/>
+          <w:sz w:val="24"/>
+        </w:rPr>
+        <w:t>: Log out</w:t>
+      </w:r>
+    </w:p>
+    <w:tbl>
+      <w:tblPr>
+        <w:tblStyle w:val="LightList-Accent41"/>
+        <w:tblW w:w="0" w:type="auto"/>
+        <w:tblInd w:w="118" w:type="dxa"/>
+        <w:tblLook w:val="04A0" w:firstRow="1" w:lastRow="0" w:firstColumn="1" w:lastColumn="0" w:noHBand="0" w:noVBand="1"/>
+      </w:tblPr>
+      <w:tblGrid>
+        <w:gridCol w:w="867"/>
+        <w:gridCol w:w="6177"/>
+        <w:gridCol w:w="1076"/>
+        <w:gridCol w:w="768"/>
+      </w:tblGrid>
+      <w:tr>
+        <w:trPr>
+          <w:cnfStyle w:val="100000000000" w:firstRow="1" w:lastRow="0" w:firstColumn="0" w:lastColumn="0" w:oddVBand="0" w:evenVBand="0" w:oddHBand="0" w:evenHBand="0" w:firstRowFirstColumn="0" w:firstRowLastColumn="0" w:lastRowFirstColumn="0" w:lastRowLastColumn="0"/>
+        </w:trPr>
+        <w:tc>
+          <w:tcPr>
+            <w:cnfStyle w:val="001000000000" w:firstRow="0" w:lastRow="0" w:firstColumn="1" w:lastColumn="0" w:oddVBand="0" w:evenVBand="0" w:oddHBand="0" w:evenHBand="0" w:firstRowFirstColumn="0" w:firstRowLastColumn="0" w:lastRowFirstColumn="0" w:lastRowLastColumn="0"/>
+            <w:tcW w:w="867" w:type="dxa"/>
+          </w:tcPr>
+          <w:p>
+            <w:pPr>
+              <w:rPr>
+                <w:rFonts w:ascii="Calibri" w:eastAsia="Calibri" w:hAnsi="Calibri" w:cs="Arial"/>
+              </w:rPr>
+            </w:pPr>
+            <w:r>
+              <w:rPr>
+                <w:rFonts w:ascii="Calibri" w:eastAsia="Calibri" w:hAnsi="Calibri" w:cs="Arial"/>
+              </w:rPr>
+              <w:t>Task ID</w:t>
+            </w:r>
+          </w:p>
+        </w:tc>
+        <w:tc>
+          <w:tcPr>
+            <w:tcW w:w="6177" w:type="dxa"/>
+          </w:tcPr>
+          <w:p>
+            <w:pPr>
+              <w:cnfStyle w:val="100000000000" w:firstRow="1" w:lastRow="0" w:firstColumn="0" w:lastColumn="0" w:oddVBand="0" w:evenVBand="0" w:oddHBand="0" w:evenHBand="0" w:firstRowFirstColumn="0" w:firstRowLastColumn="0" w:lastRowFirstColumn="0" w:lastRowLastColumn="0"/>
+              <w:rPr>
+                <w:rFonts w:ascii="Calibri" w:eastAsia="Calibri" w:hAnsi="Calibri" w:cs="Arial"/>
+              </w:rPr>
+            </w:pPr>
+            <w:r>
+              <w:rPr>
+                <w:rFonts w:ascii="Calibri" w:eastAsia="Calibri" w:hAnsi="Calibri" w:cs="Arial"/>
+              </w:rPr>
+              <w:t>Task Description</w:t>
+            </w:r>
+          </w:p>
+        </w:tc>
+        <w:tc>
+          <w:tcPr>
+            <w:tcW w:w="1076" w:type="dxa"/>
+          </w:tcPr>
+          <w:p>
+            <w:pPr>
+              <w:cnfStyle w:val="100000000000" w:firstRow="1" w:lastRow="0" w:firstColumn="0" w:lastColumn="0" w:oddVBand="0" w:evenVBand="0" w:oddHBand="0" w:evenHBand="0" w:firstRowFirstColumn="0" w:firstRowLastColumn="0" w:lastRowFirstColumn="0" w:lastRowLastColumn="0"/>
+              <w:rPr>
+                <w:rFonts w:ascii="Calibri" w:eastAsia="Calibri" w:hAnsi="Calibri" w:cs="Arial"/>
+              </w:rPr>
+            </w:pPr>
+            <w:r>
+              <w:rPr>
+                <w:rFonts w:ascii="Calibri" w:eastAsia="Calibri" w:hAnsi="Calibri" w:cs="Arial"/>
+              </w:rPr>
+              <w:t>Estimate</w:t>
+            </w:r>
+          </w:p>
+        </w:tc>
+        <w:tc>
+          <w:tcPr>
+            <w:tcW w:w="768" w:type="dxa"/>
+          </w:tcPr>
+          <w:p>
+            <w:pPr>
+              <w:cnfStyle w:val="100000000000" w:firstRow="1" w:lastRow="0" w:firstColumn="0" w:lastColumn="0" w:oddVBand="0" w:evenVBand="0" w:oddHBand="0" w:evenHBand="0" w:firstRowFirstColumn="0" w:firstRowLastColumn="0" w:lastRowFirstColumn="0" w:lastRowLastColumn="0"/>
+              <w:rPr>
+                <w:rFonts w:ascii="Calibri" w:eastAsia="Calibri" w:hAnsi="Calibri" w:cs="Arial"/>
+              </w:rPr>
+            </w:pPr>
+            <w:r>
+              <w:rPr>
+                <w:rFonts w:ascii="Calibri" w:eastAsia="Calibri" w:hAnsi="Calibri" w:cs="Arial"/>
+              </w:rPr>
+              <w:t>Taken</w:t>
+            </w:r>
+          </w:p>
+        </w:tc>
+      </w:tr>
+      <w:tr>
+        <w:trPr>
+          <w:cnfStyle w:val="000000100000" w:firstRow="0" w:lastRow="0" w:firstColumn="0" w:lastColumn="0" w:oddVBand="0" w:evenVBand="0" w:oddHBand="1" w:evenHBand="0" w:firstRowFirstColumn="0" w:firstRowLastColumn="0" w:lastRowFirstColumn="0" w:lastRowLastColumn="0"/>
+        </w:trPr>
+        <w:tc>
+          <w:tcPr>
+            <w:cnfStyle w:val="001000000000" w:firstRow="0" w:lastRow="0" w:firstColumn="1" w:lastColumn="0" w:oddVBand="0" w:evenVBand="0" w:oddHBand="0" w:evenHBand="0" w:firstRowFirstColumn="0" w:firstRowLastColumn="0" w:lastRowFirstColumn="0" w:lastRowLastColumn="0"/>
+            <w:tcW w:w="867" w:type="dxa"/>
+          </w:tcPr>
+          <w:p>
+            <w:pPr>
+              <w:rPr>
+                <w:rFonts w:ascii="Calibri" w:eastAsia="Calibri" w:hAnsi="Calibri" w:cs="Arial"/>
+              </w:rPr>
+            </w:pPr>
+            <w:r>
+              <w:rPr>
+                <w:rFonts w:ascii="Calibri" w:eastAsia="Calibri" w:hAnsi="Calibri" w:cs="Arial"/>
+              </w:rPr>
+              <w:t>34</w:t>
+            </w:r>
+          </w:p>
+        </w:tc>
+        <w:tc>
+          <w:tcPr>
+            <w:tcW w:w="6177" w:type="dxa"/>
+          </w:tcPr>
+          <w:p>
+            <w:pPr>
+              <w:cnfStyle w:val="000000100000" w:firstRow="0" w:lastRow="0" w:firstColumn="0" w:lastColumn="0" w:oddVBand="0" w:evenVBand="0" w:oddHBand="1" w:evenHBand="0" w:firstRowFirstColumn="0" w:firstRowLastColumn="0" w:lastRowFirstColumn="0" w:lastRowLastColumn="0"/>
+              <w:rPr>
+                <w:rFonts w:ascii="Calibri" w:eastAsia="Calibri" w:hAnsi="Calibri" w:cs="Arial"/>
+              </w:rPr>
+            </w:pPr>
+            <w:r>
+              <w:t>Click button to log out</w:t>
+            </w:r>
+          </w:p>
+        </w:tc>
+        <w:tc>
+          <w:tcPr>
+            <w:tcW w:w="1076" w:type="dxa"/>
+          </w:tcPr>
+          <w:p>
+            <w:pPr>
+              <w:cnfStyle w:val="000000100000" w:firstRow="0" w:lastRow="0" w:firstColumn="0" w:lastColumn="0" w:oddVBand="0" w:evenVBand="0" w:oddHBand="1" w:evenHBand="0" w:firstRowFirstColumn="0" w:firstRowLastColumn="0" w:lastRowFirstColumn="0" w:lastRowLastColumn="0"/>
+              <w:rPr>
+                <w:rFonts w:ascii="Calibri" w:eastAsia="Calibri" w:hAnsi="Calibri" w:cs="Arial"/>
+              </w:rPr>
+            </w:pPr>
+            <w:r>
+              <w:rPr>
+                <w:rFonts w:ascii="Calibri" w:eastAsia="Calibri" w:hAnsi="Calibri" w:cs="Arial"/>
+              </w:rPr>
+              <w:t>1 hours</w:t>
+            </w:r>
+          </w:p>
+        </w:tc>
+        <w:tc>
+          <w:tcPr>
+            <w:tcW w:w="768" w:type="dxa"/>
+          </w:tcPr>
+          <w:p>
+            <w:pPr>
+              <w:cnfStyle w:val="000000100000" w:firstRow="0" w:lastRow="0" w:firstColumn="0" w:lastColumn="0" w:oddVBand="0" w:evenVBand="0" w:oddHBand="1" w:evenHBand="0" w:firstRowFirstColumn="0" w:firstRowLastColumn="0" w:lastRowFirstColumn="0" w:lastRowLastColumn="0"/>
+              <w:rPr>
+                <w:rFonts w:ascii="Calibri" w:eastAsia="Calibri" w:hAnsi="Calibri" w:cs="Arial"/>
+              </w:rPr>
+            </w:pPr>
+          </w:p>
+        </w:tc>
+      </w:tr>
+      <w:tr>
+        <w:tc>
+          <w:tcPr>
+            <w:cnfStyle w:val="001000000000" w:firstRow="0" w:lastRow="0" w:firstColumn="1" w:lastColumn="0" w:oddVBand="0" w:evenVBand="0" w:oddHBand="0" w:evenHBand="0" w:firstRowFirstColumn="0" w:firstRowLastColumn="0" w:lastRowFirstColumn="0" w:lastRowLastColumn="0"/>
+            <w:tcW w:w="867" w:type="dxa"/>
+          </w:tcPr>
+          <w:p>
+            <w:pPr>
+              <w:rPr>
+                <w:rFonts w:ascii="Calibri" w:eastAsia="Calibri" w:hAnsi="Calibri" w:cs="Arial"/>
+              </w:rPr>
+            </w:pPr>
+            <w:r>
+              <w:rPr>
+                <w:rFonts w:ascii="Calibri" w:eastAsia="Calibri" w:hAnsi="Calibri" w:cs="Arial"/>
+              </w:rPr>
+              <w:t>35</w:t>
+            </w:r>
+          </w:p>
+        </w:tc>
+        <w:tc>
+          <w:tcPr>
+            <w:tcW w:w="6177" w:type="dxa"/>
+          </w:tcPr>
+          <w:p>
+            <w:pPr>
+              <w:cnfStyle w:val="000000000000" w:firstRow="0" w:lastRow="0" w:firstColumn="0" w:lastColumn="0" w:oddVBand="0" w:evenVBand="0" w:oddHBand="0" w:evenHBand="0" w:firstRowFirstColumn="0" w:firstRowLastColumn="0" w:lastRowFirstColumn="0" w:lastRowLastColumn="0"/>
+              <w:rPr>
+                <w:rFonts w:ascii="Calibri" w:eastAsia="Calibri" w:hAnsi="Calibri" w:cs="Arial"/>
+              </w:rPr>
+            </w:pPr>
+            <w:r>
+              <w:rPr>
+                <w:rFonts w:ascii="Calibri" w:eastAsia="Calibri" w:hAnsi="Calibri" w:cs="Arial"/>
+              </w:rPr>
+              <w:t>Update edited information to database</w:t>
+            </w:r>
+          </w:p>
+        </w:tc>
+        <w:tc>
+          <w:tcPr>
+            <w:tcW w:w="1076" w:type="dxa"/>
+          </w:tcPr>
+          <w:p>
+            <w:pPr>
+              <w:cnfStyle w:val="000000000000" w:firstRow="0" w:lastRow="0" w:firstColumn="0" w:lastColumn="0" w:oddVBand="0" w:evenVBand="0" w:oddHBand="0" w:evenHBand="0" w:firstRowFirstColumn="0" w:firstRowLastColumn="0" w:lastRowFirstColumn="0" w:lastRowLastColumn="0"/>
+              <w:rPr>
+                <w:rFonts w:ascii="Calibri" w:eastAsia="Calibri" w:hAnsi="Calibri" w:cs="Arial"/>
+              </w:rPr>
+            </w:pPr>
+            <w:r>
+              <w:rPr>
+                <w:rFonts w:ascii="Calibri" w:eastAsia="Calibri" w:hAnsi="Calibri" w:cs="Arial"/>
+              </w:rPr>
+              <w:t>4 hours</w:t>
+            </w:r>
+          </w:p>
+        </w:tc>
+        <w:tc>
+          <w:tcPr>
+            <w:tcW w:w="768" w:type="dxa"/>
+          </w:tcPr>
+          <w:p>
+            <w:pPr>
+              <w:cnfStyle w:val="000000000000" w:firstRow="0" w:lastRow="0" w:firstColumn="0" w:lastColumn="0" w:oddVBand="0" w:evenVBand="0" w:oddHBand="0" w:evenHBand="0" w:firstRowFirstColumn="0" w:firstRowLastColumn="0" w:lastRowFirstColumn="0" w:lastRowLastColumn="0"/>
+              <w:rPr>
+                <w:rFonts w:ascii="Calibri" w:eastAsia="Calibri" w:hAnsi="Calibri" w:cs="Arial"/>
+              </w:rPr>
+            </w:pPr>
+          </w:p>
+        </w:tc>
+      </w:tr>
+      <w:tr>
+        <w:trPr>
+          <w:cnfStyle w:val="000000100000" w:firstRow="0" w:lastRow="0" w:firstColumn="0" w:lastColumn="0" w:oddVBand="0" w:evenVBand="0" w:oddHBand="1" w:evenHBand="0" w:firstRowFirstColumn="0" w:firstRowLastColumn="0" w:lastRowFirstColumn="0" w:lastRowLastColumn="0"/>
+        </w:trPr>
+        <w:tc>
+          <w:tcPr>
+            <w:cnfStyle w:val="001000000000" w:firstRow="0" w:lastRow="0" w:firstColumn="1" w:lastColumn="0" w:oddVBand="0" w:evenVBand="0" w:oddHBand="0" w:evenHBand="0" w:firstRowFirstColumn="0" w:firstRowLastColumn="0" w:lastRowFirstColumn="0" w:lastRowLastColumn="0"/>
+            <w:tcW w:w="867" w:type="dxa"/>
+          </w:tcPr>
+          <w:p>
+            <w:pPr>
+              <w:rPr>
+                <w:rFonts w:ascii="Calibri" w:eastAsia="Calibri" w:hAnsi="Calibri" w:cs="Arial"/>
+              </w:rPr>
+            </w:pPr>
+          </w:p>
+        </w:tc>
+        <w:tc>
+          <w:tcPr>
+            <w:tcW w:w="6177" w:type="dxa"/>
+          </w:tcPr>
+          <w:p>
+            <w:pPr>
+              <w:tabs>
+                <w:tab w:val="right" w:pos="6219"/>
+              </w:tabs>
+              <w:cnfStyle w:val="000000100000" w:firstRow="0" w:lastRow="0" w:firstColumn="0" w:lastColumn="0" w:oddVBand="0" w:evenVBand="0" w:oddHBand="1" w:evenHBand="0" w:firstRowFirstColumn="0" w:firstRowLastColumn="0" w:lastRowFirstColumn="0" w:lastRowLastColumn="0"/>
+              <w:rPr>
+                <w:rFonts w:ascii="Calibri" w:eastAsia="Calibri" w:hAnsi="Calibri" w:cs="Arial"/>
+              </w:rPr>
+            </w:pPr>
+            <w:r>
+              <w:rPr>
+                <w:rFonts w:ascii="Calibri" w:eastAsia="Calibri" w:hAnsi="Calibri" w:cs="Arial"/>
+              </w:rPr>
+              <w:t>Story Points: 1</w:t>
+            </w:r>
+            <w:r>
+              <w:rPr>
+                <w:rFonts w:ascii="Calibri" w:eastAsia="Calibri" w:hAnsi="Calibri" w:cs="Arial"/>
+              </w:rPr>
+              <w:tab/>
+              <w:t>Total Hours:</w:t>
+            </w:r>
+          </w:p>
+        </w:tc>
+        <w:tc>
+          <w:tcPr>
+            <w:tcW w:w="1076" w:type="dxa"/>
+          </w:tcPr>
+          <w:p>
+            <w:pPr>
+              <w:cnfStyle w:val="000000100000" w:firstRow="0" w:lastRow="0" w:firstColumn="0" w:lastColumn="0" w:oddVBand="0" w:evenVBand="0" w:oddHBand="1" w:evenHBand="0" w:firstRowFirstColumn="0" w:firstRowLastColumn="0" w:lastRowFirstColumn="0" w:lastRowLastColumn="0"/>
+              <w:rPr>
+                <w:rFonts w:ascii="Calibri" w:eastAsia="Calibri" w:hAnsi="Calibri" w:cs="Arial"/>
+              </w:rPr>
+            </w:pPr>
+            <w:r>
+              <w:rPr>
+                <w:rFonts w:ascii="Calibri" w:eastAsia="Calibri" w:hAnsi="Calibri" w:cs="Arial"/>
+              </w:rPr>
+              <w:t>5</w:t>
+            </w:r>
+          </w:p>
+        </w:tc>
+        <w:tc>
+          <w:tcPr>
+            <w:tcW w:w="768" w:type="dxa"/>
+          </w:tcPr>
+          <w:p>
+            <w:pPr>
+              <w:cnfStyle w:val="000000100000" w:firstRow="0" w:lastRow="0" w:firstColumn="0" w:lastColumn="0" w:oddVBand="0" w:evenVBand="0" w:oddHBand="1" w:evenHBand="0" w:firstRowFirstColumn="0" w:firstRowLastColumn="0" w:lastRowFirstColumn="0" w:lastRowLastColumn="0"/>
+              <w:rPr>
+                <w:rFonts w:ascii="Calibri" w:eastAsia="Calibri" w:hAnsi="Calibri" w:cs="Arial"/>
+              </w:rPr>
+            </w:pPr>
+          </w:p>
+        </w:tc>
+      </w:tr>
+    </w:tbl>
+    <w:p>
+      <w:pPr>
+        <w:keepNext/>
+        <w:tabs>
+          <w:tab w:val="right" w:pos="9026"/>
+        </w:tabs>
+        <w:spacing w:before="360" w:after="120" w:line="240" w:lineRule="auto"/>
+        <w:outlineLvl w:val="1"/>
+        <w:rPr>
+          <w:rFonts w:ascii="Calibri" w:eastAsia="Calibri" w:hAnsi="Calibri" w:cs="Arial"/>
+          <w:sz w:val="24"/>
+        </w:rPr>
+      </w:pPr>
+      <w:r>
+        <w:rPr>
+          <w:rFonts w:ascii="Calibri" w:eastAsia="Calibri" w:hAnsi="Calibri" w:cs="Arial"/>
+          <w:b/>
+          <w:sz w:val="24"/>
+        </w:rPr>
+        <w:t>33</w:t>
+      </w:r>
+      <w:r>
+        <w:rPr>
+          <w:rFonts w:ascii="Calibri" w:eastAsia="Calibri" w:hAnsi="Calibri" w:cs="Arial"/>
+          <w:b/>
+          <w:sz w:val="24"/>
+        </w:rPr>
+        <w:t xml:space="preserve">: </w:t>
+      </w:r>
+      <w:r>
+        <w:rPr>
+          <w:rFonts w:ascii="Calibri" w:eastAsia="Calibri" w:hAnsi="Calibri" w:cs="Arial"/>
+          <w:b/>
+          <w:sz w:val="24"/>
+        </w:rPr>
+        <w:t>Have Password</w:t>
+      </w:r>
+    </w:p>
+    <w:tbl>
+      <w:tblPr>
+        <w:tblStyle w:val="LightList-Accent41"/>
+        <w:tblW w:w="0" w:type="auto"/>
+        <w:tblInd w:w="118" w:type="dxa"/>
+        <w:tblLook w:val="04A0" w:firstRow="1" w:lastRow="0" w:firstColumn="1" w:lastColumn="0" w:noHBand="0" w:noVBand="1"/>
+      </w:tblPr>
+      <w:tblGrid>
+        <w:gridCol w:w="867"/>
+        <w:gridCol w:w="6177"/>
+        <w:gridCol w:w="1076"/>
+        <w:gridCol w:w="768"/>
+      </w:tblGrid>
+      <w:tr>
+        <w:trPr>
+          <w:cnfStyle w:val="100000000000" w:firstRow="1" w:lastRow="0" w:firstColumn="0" w:lastColumn="0" w:oddVBand="0" w:evenVBand="0" w:oddHBand="0" w:evenHBand="0" w:firstRowFirstColumn="0" w:firstRowLastColumn="0" w:lastRowFirstColumn="0" w:lastRowLastColumn="0"/>
+        </w:trPr>
+        <w:tc>
+          <w:tcPr>
+            <w:cnfStyle w:val="001000000000" w:firstRow="0" w:lastRow="0" w:firstColumn="1" w:lastColumn="0" w:oddVBand="0" w:evenVBand="0" w:oddHBand="0" w:evenHBand="0" w:firstRowFirstColumn="0" w:firstRowLastColumn="0" w:lastRowFirstColumn="0" w:lastRowLastColumn="0"/>
+            <w:tcW w:w="867" w:type="dxa"/>
+          </w:tcPr>
+          <w:p>
+            <w:pPr>
+              <w:rPr>
+                <w:rFonts w:ascii="Calibri" w:eastAsia="Calibri" w:hAnsi="Calibri" w:cs="Arial"/>
+              </w:rPr>
+            </w:pPr>
+            <w:r>
+              <w:rPr>
+                <w:rFonts w:ascii="Calibri" w:eastAsia="Calibri" w:hAnsi="Calibri" w:cs="Arial"/>
+              </w:rPr>
+              <w:t>Task ID</w:t>
+            </w:r>
+          </w:p>
+        </w:tc>
+        <w:tc>
+          <w:tcPr>
+            <w:tcW w:w="6177" w:type="dxa"/>
+          </w:tcPr>
+          <w:p>
+            <w:pPr>
+              <w:cnfStyle w:val="100000000000" w:firstRow="1" w:lastRow="0" w:firstColumn="0" w:lastColumn="0" w:oddVBand="0" w:evenVBand="0" w:oddHBand="0" w:evenHBand="0" w:firstRowFirstColumn="0" w:firstRowLastColumn="0" w:lastRowFirstColumn="0" w:lastRowLastColumn="0"/>
+              <w:rPr>
+                <w:rFonts w:ascii="Calibri" w:eastAsia="Calibri" w:hAnsi="Calibri" w:cs="Arial"/>
+              </w:rPr>
+            </w:pPr>
+            <w:r>
+              <w:rPr>
+                <w:rFonts w:ascii="Calibri" w:eastAsia="Calibri" w:hAnsi="Calibri" w:cs="Arial"/>
+              </w:rPr>
+              <w:t>Task Description</w:t>
+            </w:r>
+          </w:p>
+        </w:tc>
+        <w:tc>
+          <w:tcPr>
+            <w:tcW w:w="1076" w:type="dxa"/>
+          </w:tcPr>
+          <w:p>
+            <w:pPr>
+              <w:cnfStyle w:val="100000000000" w:firstRow="1" w:lastRow="0" w:firstColumn="0" w:lastColumn="0" w:oddVBand="0" w:evenVBand="0" w:oddHBand="0" w:evenHBand="0" w:firstRowFirstColumn="0" w:firstRowLastColumn="0" w:lastRowFirstColumn="0" w:lastRowLastColumn="0"/>
+              <w:rPr>
+                <w:rFonts w:ascii="Calibri" w:eastAsia="Calibri" w:hAnsi="Calibri" w:cs="Arial"/>
+              </w:rPr>
+            </w:pPr>
+            <w:r>
+              <w:rPr>
+                <w:rFonts w:ascii="Calibri" w:eastAsia="Calibri" w:hAnsi="Calibri" w:cs="Arial"/>
+              </w:rPr>
+              <w:t>Estimate</w:t>
+            </w:r>
+          </w:p>
+        </w:tc>
+        <w:tc>
+          <w:tcPr>
+            <w:tcW w:w="768" w:type="dxa"/>
+          </w:tcPr>
+          <w:p>
+            <w:pPr>
+              <w:cnfStyle w:val="100000000000" w:firstRow="1" w:lastRow="0" w:firstColumn="0" w:lastColumn="0" w:oddVBand="0" w:evenVBand="0" w:oddHBand="0" w:evenHBand="0" w:firstRowFirstColumn="0" w:firstRowLastColumn="0" w:lastRowFirstColumn="0" w:lastRowLastColumn="0"/>
+              <w:rPr>
+                <w:rFonts w:ascii="Calibri" w:eastAsia="Calibri" w:hAnsi="Calibri" w:cs="Arial"/>
+              </w:rPr>
+            </w:pPr>
+            <w:r>
+              <w:rPr>
+                <w:rFonts w:ascii="Calibri" w:eastAsia="Calibri" w:hAnsi="Calibri" w:cs="Arial"/>
+              </w:rPr>
+              <w:t>Taken</w:t>
+            </w:r>
+          </w:p>
+        </w:tc>
+      </w:tr>
+      <w:tr>
+        <w:trPr>
+          <w:cnfStyle w:val="000000100000" w:firstRow="0" w:lastRow="0" w:firstColumn="0" w:lastColumn="0" w:oddVBand="0" w:evenVBand="0" w:oddHBand="1" w:evenHBand="0" w:firstRowFirstColumn="0" w:firstRowLastColumn="0" w:lastRowFirstColumn="0" w:lastRowLastColumn="0"/>
+        </w:trPr>
+        <w:tc>
+          <w:tcPr>
+            <w:cnfStyle w:val="001000000000" w:firstRow="0" w:lastRow="0" w:firstColumn="1" w:lastColumn="0" w:oddVBand="0" w:evenVBand="0" w:oddHBand="0" w:evenHBand="0" w:firstRowFirstColumn="0" w:firstRowLastColumn="0" w:lastRowFirstColumn="0" w:lastRowLastColumn="0"/>
+            <w:tcW w:w="867" w:type="dxa"/>
+          </w:tcPr>
+          <w:p>
+            <w:pPr>
+              <w:rPr>
+                <w:rFonts w:ascii="Calibri" w:eastAsia="Calibri" w:hAnsi="Calibri" w:cs="Arial"/>
+              </w:rPr>
+            </w:pPr>
+            <w:r>
+              <w:rPr>
+                <w:rFonts w:ascii="Calibri" w:eastAsia="Calibri" w:hAnsi="Calibri" w:cs="Arial"/>
+              </w:rPr>
+              <w:t>22</w:t>
+            </w:r>
+          </w:p>
+        </w:tc>
+        <w:tc>
+          <w:tcPr>
+            <w:tcW w:w="6177" w:type="dxa"/>
+          </w:tcPr>
+          <w:p>
+            <w:pPr>
+              <w:cnfStyle w:val="000000100000" w:firstRow="0" w:lastRow="0" w:firstColumn="0" w:lastColumn="0" w:oddVBand="0" w:evenVBand="0" w:oddHBand="1" w:evenHBand="0" w:firstRowFirstColumn="0" w:firstRowLastColumn="0" w:lastRowFirstColumn="0" w:lastRowLastColumn="0"/>
+              <w:rPr>
+                <w:rFonts w:ascii="Calibri" w:eastAsia="Calibri" w:hAnsi="Calibri" w:cs="Arial"/>
+              </w:rPr>
+            </w:pPr>
+            <w:r>
+              <w:t>Password storage in database</w:t>
+            </w:r>
+          </w:p>
+        </w:tc>
+        <w:tc>
+          <w:tcPr>
+            <w:tcW w:w="1076" w:type="dxa"/>
+          </w:tcPr>
+          <w:p>
+            <w:pPr>
+              <w:cnfStyle w:val="000000100000" w:firstRow="0" w:lastRow="0" w:firstColumn="0" w:lastColumn="0" w:oddVBand="0" w:evenVBand="0" w:oddHBand="1" w:evenHBand="0" w:firstRowFirstColumn="0" w:firstRowLastColumn="0" w:lastRowFirstColumn="0" w:lastRowLastColumn="0"/>
+              <w:rPr>
+                <w:rFonts w:ascii="Calibri" w:eastAsia="Calibri" w:hAnsi="Calibri" w:cs="Arial"/>
+              </w:rPr>
+            </w:pPr>
+            <w:r>
+              <w:rPr>
+                <w:rFonts w:ascii="Calibri" w:eastAsia="Calibri" w:hAnsi="Calibri" w:cs="Arial"/>
+              </w:rPr>
+              <w:t>6 hours</w:t>
+            </w:r>
+          </w:p>
+        </w:tc>
+        <w:tc>
+          <w:tcPr>
+            <w:tcW w:w="768" w:type="dxa"/>
+          </w:tcPr>
+          <w:p>
+            <w:pPr>
+              <w:cnfStyle w:val="000000100000" w:firstRow="0" w:lastRow="0" w:firstColumn="0" w:lastColumn="0" w:oddVBand="0" w:evenVBand="0" w:oddHBand="1" w:evenHBand="0" w:firstRowFirstColumn="0" w:firstRowLastColumn="0" w:lastRowFirstColumn="0" w:lastRowLastColumn="0"/>
+              <w:rPr>
+                <w:rFonts w:ascii="Calibri" w:eastAsia="Calibri" w:hAnsi="Calibri" w:cs="Arial"/>
+              </w:rPr>
+            </w:pPr>
+          </w:p>
+        </w:tc>
+      </w:tr>
+      <w:tr>
+        <w:tc>
+          <w:tcPr>
+            <w:cnfStyle w:val="001000000000" w:firstRow="0" w:lastRow="0" w:firstColumn="1" w:lastColumn="0" w:oddVBand="0" w:evenVBand="0" w:oddHBand="0" w:evenHBand="0" w:firstRowFirstColumn="0" w:firstRowLastColumn="0" w:lastRowFirstColumn="0" w:lastRowLastColumn="0"/>
+            <w:tcW w:w="867" w:type="dxa"/>
+          </w:tcPr>
+          <w:p>
+            <w:pPr>
+              <w:rPr>
+                <w:rFonts w:ascii="Calibri" w:eastAsia="Calibri" w:hAnsi="Calibri" w:cs="Arial"/>
+              </w:rPr>
+            </w:pPr>
+            <w:r>
+              <w:rPr>
+                <w:rFonts w:ascii="Calibri" w:eastAsia="Calibri" w:hAnsi="Calibri" w:cs="Arial"/>
+              </w:rPr>
+              <w:t>23</w:t>
+            </w:r>
+          </w:p>
+        </w:tc>
+        <w:tc>
+          <w:tcPr>
+            <w:tcW w:w="6177" w:type="dxa"/>
+          </w:tcPr>
+          <w:p>
+            <w:pPr>
+              <w:cnfStyle w:val="000000000000" w:firstRow="0" w:lastRow="0" w:firstColumn="0" w:lastColumn="0" w:oddVBand="0" w:evenVBand="0" w:oddHBand="0" w:evenHBand="0" w:firstRowFirstColumn="0" w:firstRowLastColumn="0" w:lastRowFirstColumn="0" w:lastRowLastColumn="0"/>
+              <w:rPr>
+                <w:rFonts w:ascii="Calibri" w:eastAsia="Calibri" w:hAnsi="Calibri" w:cs="Arial"/>
+              </w:rPr>
+            </w:pPr>
+            <w:r>
+              <w:rPr>
+                <w:rFonts w:ascii="Calibri" w:eastAsia="Calibri" w:hAnsi="Calibri" w:cs="Arial"/>
+              </w:rPr>
+              <w:t>Incorrect password message</w:t>
+            </w:r>
+          </w:p>
+        </w:tc>
+        <w:tc>
+          <w:tcPr>
+            <w:tcW w:w="1076" w:type="dxa"/>
+          </w:tcPr>
+          <w:p>
+            <w:pPr>
+              <w:cnfStyle w:val="000000000000" w:firstRow="0" w:lastRow="0" w:firstColumn="0" w:lastColumn="0" w:oddVBand="0" w:evenVBand="0" w:oddHBand="0" w:evenHBand="0" w:firstRowFirstColumn="0" w:firstRowLastColumn="0" w:lastRowFirstColumn="0" w:lastRowLastColumn="0"/>
+              <w:rPr>
+                <w:rFonts w:ascii="Calibri" w:eastAsia="Calibri" w:hAnsi="Calibri" w:cs="Arial"/>
+              </w:rPr>
+            </w:pPr>
+            <w:r>
+              <w:rPr>
+                <w:rFonts w:ascii="Calibri" w:eastAsia="Calibri" w:hAnsi="Calibri" w:cs="Arial"/>
+              </w:rPr>
+              <w:t>4 hours</w:t>
+            </w:r>
+          </w:p>
+        </w:tc>
+        <w:tc>
+          <w:tcPr>
+            <w:tcW w:w="768" w:type="dxa"/>
+          </w:tcPr>
+          <w:p>
+            <w:pPr>
+              <w:cnfStyle w:val="000000000000" w:firstRow="0" w:lastRow="0" w:firstColumn="0" w:lastColumn="0" w:oddVBand="0" w:evenVBand="0" w:oddHBand="0" w:evenHBand="0" w:firstRowFirstColumn="0" w:firstRowLastColumn="0" w:lastRowFirstColumn="0" w:lastRowLastColumn="0"/>
+              <w:rPr>
+                <w:rFonts w:ascii="Calibri" w:eastAsia="Calibri" w:hAnsi="Calibri" w:cs="Arial"/>
+              </w:rPr>
+            </w:pPr>
+          </w:p>
+        </w:tc>
+      </w:tr>
+      <w:tr>
+        <w:trPr>
+          <w:cnfStyle w:val="000000100000" w:firstRow="0" w:lastRow="0" w:firstColumn="0" w:lastColumn="0" w:oddVBand="0" w:evenVBand="0" w:oddHBand="1" w:evenHBand="0" w:firstRowFirstColumn="0" w:firstRowLastColumn="0" w:lastRowFirstColumn="0" w:lastRowLastColumn="0"/>
+        </w:trPr>
+        <w:tc>
+          <w:tcPr>
+            <w:cnfStyle w:val="001000000000" w:firstRow="0" w:lastRow="0" w:firstColumn="1" w:lastColumn="0" w:oddVBand="0" w:evenVBand="0" w:oddHBand="0" w:evenHBand="0" w:firstRowFirstColumn="0" w:firstRowLastColumn="0" w:lastRowFirstColumn="0" w:lastRowLastColumn="0"/>
+            <w:tcW w:w="867" w:type="dxa"/>
+          </w:tcPr>
+          <w:p>
+            <w:pPr>
+              <w:rPr>
+                <w:rFonts w:ascii="Calibri" w:eastAsia="Calibri" w:hAnsi="Calibri" w:cs="Arial"/>
+              </w:rPr>
+            </w:pPr>
+          </w:p>
+        </w:tc>
+        <w:tc>
+          <w:tcPr>
+            <w:tcW w:w="6177" w:type="dxa"/>
+          </w:tcPr>
+          <w:p>
+            <w:pPr>
+              <w:tabs>
+                <w:tab w:val="right" w:pos="6219"/>
+              </w:tabs>
+              <w:cnfStyle w:val="000000100000" w:firstRow="0" w:lastRow="0" w:firstColumn="0" w:lastColumn="0" w:oddVBand="0" w:evenVBand="0" w:oddHBand="1" w:evenHBand="0" w:firstRowFirstColumn="0" w:firstRowLastColumn="0" w:lastRowFirstColumn="0" w:lastRowLastColumn="0"/>
+              <w:rPr>
+                <w:rFonts w:ascii="Calibri" w:eastAsia="Calibri" w:hAnsi="Calibri" w:cs="Arial"/>
+              </w:rPr>
+            </w:pPr>
+            <w:r>
+              <w:rPr>
+                <w:rFonts w:ascii="Calibri" w:eastAsia="Calibri" w:hAnsi="Calibri" w:cs="Arial"/>
+              </w:rPr>
+              <w:t xml:space="preserve">Story Points: </w:t>
+            </w:r>
+            <w:r>
+              <w:rPr>
+                <w:rFonts w:ascii="Calibri" w:eastAsia="Calibri" w:hAnsi="Calibri" w:cs="Arial"/>
+              </w:rPr>
+              <w:t>2</w:t>
+            </w:r>
+            <w:r>
+              <w:rPr>
+                <w:rFonts w:ascii="Calibri" w:eastAsia="Calibri" w:hAnsi="Calibri" w:cs="Arial"/>
+              </w:rPr>
+              <w:tab/>
+              <w:t>Total Hours:</w:t>
+            </w:r>
+          </w:p>
+        </w:tc>
+        <w:tc>
+          <w:tcPr>
+            <w:tcW w:w="1076" w:type="dxa"/>
+          </w:tcPr>
+          <w:p>
+            <w:pPr>
+              <w:cnfStyle w:val="000000100000" w:firstRow="0" w:lastRow="0" w:firstColumn="0" w:lastColumn="0" w:oddVBand="0" w:evenVBand="0" w:oddHBand="1" w:evenHBand="0" w:firstRowFirstColumn="0" w:firstRowLastColumn="0" w:lastRowFirstColumn="0" w:lastRowLastColumn="0"/>
+              <w:rPr>
+                <w:rFonts w:ascii="Calibri" w:eastAsia="Calibri" w:hAnsi="Calibri" w:cs="Arial"/>
+              </w:rPr>
+            </w:pPr>
+            <w:r>
+              <w:rPr>
+                <w:rFonts w:ascii="Calibri" w:eastAsia="Calibri" w:hAnsi="Calibri" w:cs="Arial"/>
+              </w:rPr>
+              <w:t>10</w:t>
+            </w:r>
+          </w:p>
+        </w:tc>
+        <w:tc>
+          <w:tcPr>
+            <w:tcW w:w="768" w:type="dxa"/>
+          </w:tcPr>
+          <w:p>
+            <w:pPr>
+              <w:cnfStyle w:val="000000100000" w:firstRow="0" w:lastRow="0" w:firstColumn="0" w:lastColumn="0" w:oddVBand="0" w:evenVBand="0" w:oddHBand="1" w:evenHBand="0" w:firstRowFirstColumn="0" w:firstRowLastColumn="0" w:lastRowFirstColumn="0" w:lastRowLastColumn="0"/>
+              <w:rPr>
+                <w:rFonts w:ascii="Calibri" w:eastAsia="Calibri" w:hAnsi="Calibri" w:cs="Arial"/>
+              </w:rPr>
+            </w:pPr>
+          </w:p>
+        </w:tc>
+      </w:tr>
+    </w:tbl>
+    <w:p>
+      <w:pPr>
+        <w:keepNext/>
+        <w:tabs>
+          <w:tab w:val="right" w:pos="9026"/>
+        </w:tabs>
+        <w:spacing w:before="360" w:after="120" w:line="240" w:lineRule="auto"/>
+        <w:outlineLvl w:val="1"/>
+        <w:rPr>
+          <w:rFonts w:ascii="Calibri" w:eastAsia="Calibri" w:hAnsi="Calibri" w:cs="Arial"/>
+          <w:sz w:val="24"/>
+        </w:rPr>
+      </w:pPr>
+      <w:r>
+        <w:rPr>
+          <w:rFonts w:ascii="Calibri" w:eastAsia="Calibri" w:hAnsi="Calibri" w:cs="Arial"/>
+          <w:b/>
+          <w:sz w:val="24"/>
+        </w:rPr>
+        <w:t>8</w:t>
+      </w:r>
+      <w:r>
+        <w:rPr>
+          <w:rFonts w:ascii="Calibri" w:eastAsia="Calibri" w:hAnsi="Calibri" w:cs="Arial"/>
+          <w:b/>
+          <w:sz w:val="24"/>
+        </w:rPr>
+        <w:t xml:space="preserve">: </w:t>
+      </w:r>
+      <w:r>
+        <w:rPr>
+          <w:rFonts w:ascii="Calibri" w:eastAsia="Calibri" w:hAnsi="Calibri" w:cs="Arial"/>
+          <w:b/>
+          <w:sz w:val="24"/>
+        </w:rPr>
+        <w:t>New Property</w:t>
+      </w:r>
+    </w:p>
+    <w:tbl>
+      <w:tblPr>
+        <w:tblStyle w:val="LightList-Accent41"/>
+        <w:tblW w:w="0" w:type="auto"/>
+        <w:tblInd w:w="118" w:type="dxa"/>
+        <w:tblLook w:val="04A0" w:firstRow="1" w:lastRow="0" w:firstColumn="1" w:lastColumn="0" w:noHBand="0" w:noVBand="1"/>
+      </w:tblPr>
+      <w:tblGrid>
+        <w:gridCol w:w="867"/>
+        <w:gridCol w:w="6177"/>
+        <w:gridCol w:w="1076"/>
+        <w:gridCol w:w="768"/>
+      </w:tblGrid>
+      <w:tr>
+        <w:trPr>
+          <w:cnfStyle w:val="100000000000" w:firstRow="1" w:lastRow="0" w:firstColumn="0" w:lastColumn="0" w:oddVBand="0" w:evenVBand="0" w:oddHBand="0" w:evenHBand="0" w:firstRowFirstColumn="0" w:firstRowLastColumn="0" w:lastRowFirstColumn="0" w:lastRowLastColumn="0"/>
+        </w:trPr>
+        <w:tc>
+          <w:tcPr>
+            <w:cnfStyle w:val="001000000000" w:firstRow="0" w:lastRow="0" w:firstColumn="1" w:lastColumn="0" w:oddVBand="0" w:evenVBand="0" w:oddHBand="0" w:evenHBand="0" w:firstRowFirstColumn="0" w:firstRowLastColumn="0" w:lastRowFirstColumn="0" w:lastRowLastColumn="0"/>
+            <w:tcW w:w="867" w:type="dxa"/>
+          </w:tcPr>
+          <w:p>
+            <w:pPr>
+              <w:rPr>
+                <w:rFonts w:ascii="Calibri" w:eastAsia="Calibri" w:hAnsi="Calibri" w:cs="Arial"/>
+              </w:rPr>
+            </w:pPr>
+            <w:r>
+              <w:rPr>
+                <w:rFonts w:ascii="Calibri" w:eastAsia="Calibri" w:hAnsi="Calibri" w:cs="Arial"/>
+              </w:rPr>
+              <w:t>Task ID</w:t>
+            </w:r>
+          </w:p>
+        </w:tc>
+        <w:tc>
+          <w:tcPr>
+            <w:tcW w:w="6177" w:type="dxa"/>
+          </w:tcPr>
+          <w:p>
+            <w:pPr>
+              <w:cnfStyle w:val="100000000000" w:firstRow="1" w:lastRow="0" w:firstColumn="0" w:lastColumn="0" w:oddVBand="0" w:evenVBand="0" w:oddHBand="0" w:evenHBand="0" w:firstRowFirstColumn="0" w:firstRowLastColumn="0" w:lastRowFirstColumn="0" w:lastRowLastColumn="0"/>
+              <w:rPr>
+                <w:rFonts w:ascii="Calibri" w:eastAsia="Calibri" w:hAnsi="Calibri" w:cs="Arial"/>
+              </w:rPr>
+            </w:pPr>
+            <w:r>
+              <w:rPr>
+                <w:rFonts w:ascii="Calibri" w:eastAsia="Calibri" w:hAnsi="Calibri" w:cs="Arial"/>
+              </w:rPr>
+              <w:t>Task Description</w:t>
+            </w:r>
+          </w:p>
+        </w:tc>
+        <w:tc>
+          <w:tcPr>
+            <w:tcW w:w="1076" w:type="dxa"/>
+          </w:tcPr>
+          <w:p>
+            <w:pPr>
+              <w:cnfStyle w:val="100000000000" w:firstRow="1" w:lastRow="0" w:firstColumn="0" w:lastColumn="0" w:oddVBand="0" w:evenVBand="0" w:oddHBand="0" w:evenHBand="0" w:firstRowFirstColumn="0" w:firstRowLastColumn="0" w:lastRowFirstColumn="0" w:lastRowLastColumn="0"/>
+              <w:rPr>
+                <w:rFonts w:ascii="Calibri" w:eastAsia="Calibri" w:hAnsi="Calibri" w:cs="Arial"/>
+              </w:rPr>
+            </w:pPr>
+            <w:r>
+              <w:rPr>
+                <w:rFonts w:ascii="Calibri" w:eastAsia="Calibri" w:hAnsi="Calibri" w:cs="Arial"/>
+              </w:rPr>
+              <w:t>Estimate</w:t>
+            </w:r>
+          </w:p>
+        </w:tc>
+        <w:tc>
+          <w:tcPr>
+            <w:tcW w:w="768" w:type="dxa"/>
+          </w:tcPr>
+          <w:p>
+            <w:pPr>
+              <w:cnfStyle w:val="100000000000" w:firstRow="1" w:lastRow="0" w:firstColumn="0" w:lastColumn="0" w:oddVBand="0" w:evenVBand="0" w:oddHBand="0" w:evenHBand="0" w:firstRowFirstColumn="0" w:firstRowLastColumn="0" w:lastRowFirstColumn="0" w:lastRowLastColumn="0"/>
+              <w:rPr>
+                <w:rFonts w:ascii="Calibri" w:eastAsia="Calibri" w:hAnsi="Calibri" w:cs="Arial"/>
+              </w:rPr>
+            </w:pPr>
+            <w:r>
+              <w:rPr>
+                <w:rFonts w:ascii="Calibri" w:eastAsia="Calibri" w:hAnsi="Calibri" w:cs="Arial"/>
+              </w:rPr>
+              <w:t>Taken</w:t>
+            </w:r>
+          </w:p>
+        </w:tc>
+      </w:tr>
+      <w:tr>
+        <w:trPr>
+          <w:cnfStyle w:val="000000100000" w:firstRow="0" w:lastRow="0" w:firstColumn="0" w:lastColumn="0" w:oddVBand="0" w:evenVBand="0" w:oddHBand="1" w:evenHBand="0" w:firstRowFirstColumn="0" w:firstRowLastColumn="0" w:lastRowFirstColumn="0" w:lastRowLastColumn="0"/>
+        </w:trPr>
+        <w:tc>
+          <w:tcPr>
+            <w:cnfStyle w:val="001000000000" w:firstRow="0" w:lastRow="0" w:firstColumn="1" w:lastColumn="0" w:oddVBand="0" w:evenVBand="0" w:oddHBand="0" w:evenHBand="0" w:firstRowFirstColumn="0" w:firstRowLastColumn="0" w:lastRowFirstColumn="0" w:lastRowLastColumn="0"/>
+            <w:tcW w:w="867" w:type="dxa"/>
+          </w:tcPr>
+          <w:p>
+            <w:pPr>
+              <w:rPr>
+                <w:rFonts w:ascii="Calibri" w:eastAsia="Calibri" w:hAnsi="Calibri" w:cs="Arial"/>
+              </w:rPr>
+            </w:pPr>
+            <w:r>
+              <w:rPr>
+                <w:rFonts w:ascii="Calibri" w:eastAsia="Calibri" w:hAnsi="Calibri" w:cs="Arial"/>
+              </w:rPr>
+              <w:t>36</w:t>
+            </w:r>
+          </w:p>
+        </w:tc>
+        <w:tc>
+          <w:tcPr>
+            <w:tcW w:w="6177" w:type="dxa"/>
+          </w:tcPr>
+          <w:p>
+            <w:pPr>
+              <w:cnfStyle w:val="000000100000" w:firstRow="0" w:lastRow="0" w:firstColumn="0" w:lastColumn="0" w:oddVBand="0" w:evenVBand="0" w:oddHBand="1" w:evenHBand="0" w:firstRowFirstColumn="0" w:firstRowLastColumn="0" w:lastRowFirstColumn="0" w:lastRowLastColumn="0"/>
+              <w:rPr>
+                <w:rFonts w:ascii="Calibri" w:eastAsia="Calibri" w:hAnsi="Calibri" w:cs="Arial"/>
+              </w:rPr>
+            </w:pPr>
+            <w:r>
+              <w:t>Connect to database</w:t>
+            </w:r>
+          </w:p>
+        </w:tc>
+        <w:tc>
+          <w:tcPr>
+            <w:tcW w:w="1076" w:type="dxa"/>
+          </w:tcPr>
+          <w:p>
+            <w:pPr>
+              <w:cnfStyle w:val="000000100000" w:firstRow="0" w:lastRow="0" w:firstColumn="0" w:lastColumn="0" w:oddVBand="0" w:evenVBand="0" w:oddHBand="1" w:evenHBand="0" w:firstRowFirstColumn="0" w:firstRowLastColumn="0" w:lastRowFirstColumn="0" w:lastRowLastColumn="0"/>
+              <w:rPr>
+                <w:rFonts w:ascii="Calibri" w:eastAsia="Calibri" w:hAnsi="Calibri" w:cs="Arial"/>
+              </w:rPr>
+            </w:pPr>
+            <w:r>
+              <w:rPr>
+                <w:rFonts w:ascii="Calibri" w:eastAsia="Calibri" w:hAnsi="Calibri" w:cs="Arial"/>
+              </w:rPr>
+              <w:t>1 hour</w:t>
+            </w:r>
+          </w:p>
+        </w:tc>
+        <w:tc>
+          <w:tcPr>
+            <w:tcW w:w="768" w:type="dxa"/>
+          </w:tcPr>
+          <w:p>
+            <w:pPr>
+              <w:cnfStyle w:val="000000100000" w:firstRow="0" w:lastRow="0" w:firstColumn="0" w:lastColumn="0" w:oddVBand="0" w:evenVBand="0" w:oddHBand="1" w:evenHBand="0" w:firstRowFirstColumn="0" w:firstRowLastColumn="0" w:lastRowFirstColumn="0" w:lastRowLastColumn="0"/>
+              <w:rPr>
+                <w:rFonts w:ascii="Calibri" w:eastAsia="Calibri" w:hAnsi="Calibri" w:cs="Arial"/>
+              </w:rPr>
+            </w:pPr>
+          </w:p>
+        </w:tc>
+      </w:tr>
+      <w:tr>
+        <w:tc>
+          <w:tcPr>
+            <w:cnfStyle w:val="001000000000" w:firstRow="0" w:lastRow="0" w:firstColumn="1" w:lastColumn="0" w:oddVBand="0" w:evenVBand="0" w:oddHBand="0" w:evenHBand="0" w:firstRowFirstColumn="0" w:firstRowLastColumn="0" w:lastRowFirstColumn="0" w:lastRowLastColumn="0"/>
+            <w:tcW w:w="867" w:type="dxa"/>
+          </w:tcPr>
+          <w:p>
+            <w:pPr>
+              <w:rPr>
+                <w:rFonts w:ascii="Calibri" w:eastAsia="Calibri" w:hAnsi="Calibri" w:cs="Arial"/>
+              </w:rPr>
+            </w:pPr>
+            <w:r>
+              <w:rPr>
+                <w:rFonts w:ascii="Calibri" w:eastAsia="Calibri" w:hAnsi="Calibri" w:cs="Arial"/>
+              </w:rPr>
+              <w:t>37</w:t>
+            </w:r>
+          </w:p>
+        </w:tc>
+        <w:tc>
+          <w:tcPr>
+            <w:tcW w:w="6177" w:type="dxa"/>
+          </w:tcPr>
+          <w:p>
+            <w:pPr>
+              <w:cnfStyle w:val="000000000000" w:firstRow="0" w:lastRow="0" w:firstColumn="0" w:lastColumn="0" w:oddVBand="0" w:evenVBand="0" w:oddHBand="0" w:evenHBand="0" w:firstRowFirstColumn="0" w:firstRowLastColumn="0" w:lastRowFirstColumn="0" w:lastRowLastColumn="0"/>
+              <w:rPr>
+                <w:rFonts w:ascii="Calibri" w:eastAsia="Calibri" w:hAnsi="Calibri" w:cs="Arial"/>
+              </w:rPr>
+            </w:pPr>
+            <w:r>
+              <w:rPr>
+                <w:rFonts w:ascii="Calibri" w:eastAsia="Calibri" w:hAnsi="Calibri" w:cs="Arial"/>
+              </w:rPr>
+              <w:t>Add data to database</w:t>
+            </w:r>
+          </w:p>
+        </w:tc>
+        <w:tc>
+          <w:tcPr>
+            <w:tcW w:w="1076" w:type="dxa"/>
+          </w:tcPr>
+          <w:p>
+            <w:pPr>
+              <w:cnfStyle w:val="000000000000" w:firstRow="0" w:lastRow="0" w:firstColumn="0" w:lastColumn="0" w:oddVBand="0" w:evenVBand="0" w:oddHBand="0" w:evenHBand="0" w:firstRowFirstColumn="0" w:firstRowLastColumn="0" w:lastRowFirstColumn="0" w:lastRowLastColumn="0"/>
+              <w:rPr>
+                <w:rFonts w:ascii="Calibri" w:eastAsia="Calibri" w:hAnsi="Calibri" w:cs="Arial"/>
+              </w:rPr>
+            </w:pPr>
+            <w:r>
+              <w:rPr>
+                <w:rFonts w:ascii="Calibri" w:eastAsia="Calibri" w:hAnsi="Calibri" w:cs="Arial"/>
+              </w:rPr>
+              <w:t>2 hours</w:t>
+            </w:r>
+          </w:p>
+        </w:tc>
+        <w:tc>
+          <w:tcPr>
+            <w:tcW w:w="768" w:type="dxa"/>
+          </w:tcPr>
+          <w:p>
+            <w:pPr>
+              <w:cnfStyle w:val="000000000000" w:firstRow="0" w:lastRow="0" w:firstColumn="0" w:lastColumn="0" w:oddVBand="0" w:evenVBand="0" w:oddHBand="0" w:evenHBand="0" w:firstRowFirstColumn="0" w:firstRowLastColumn="0" w:lastRowFirstColumn="0" w:lastRowLastColumn="0"/>
+              <w:rPr>
+                <w:rFonts w:ascii="Calibri" w:eastAsia="Calibri" w:hAnsi="Calibri" w:cs="Arial"/>
+              </w:rPr>
+            </w:pPr>
+          </w:p>
+        </w:tc>
+      </w:tr>
+      <w:tr>
+        <w:trPr>
+          <w:cnfStyle w:val="000000100000" w:firstRow="0" w:lastRow="0" w:firstColumn="0" w:lastColumn="0" w:oddVBand="0" w:evenVBand="0" w:oddHBand="1" w:evenHBand="0" w:firstRowFirstColumn="0" w:firstRowLastColumn="0" w:lastRowFirstColumn="0" w:lastRowLastColumn="0"/>
+        </w:trPr>
+        <w:tc>
+          <w:tcPr>
+            <w:cnfStyle w:val="001000000000" w:firstRow="0" w:lastRow="0" w:firstColumn="1" w:lastColumn="0" w:oddVBand="0" w:evenVBand="0" w:oddHBand="0" w:evenHBand="0" w:firstRowFirstColumn="0" w:firstRowLastColumn="0" w:lastRowFirstColumn="0" w:lastRowLastColumn="0"/>
+            <w:tcW w:w="867" w:type="dxa"/>
+          </w:tcPr>
+          <w:p>
+            <w:pPr>
+              <w:rPr>
+                <w:rFonts w:ascii="Calibri" w:eastAsia="Calibri" w:hAnsi="Calibri" w:cs="Arial"/>
+              </w:rPr>
+            </w:pPr>
+            <w:r>
+              <w:rPr>
+                <w:rFonts w:ascii="Calibri" w:eastAsia="Calibri" w:hAnsi="Calibri" w:cs="Arial"/>
+              </w:rPr>
+              <w:t>38</w:t>
+            </w:r>
+          </w:p>
+        </w:tc>
+        <w:tc>
+          <w:tcPr>
+            <w:tcW w:w="6177" w:type="dxa"/>
+          </w:tcPr>
+          <w:p>
+            <w:pPr>
+              <w:cnfStyle w:val="000000100000" w:firstRow="0" w:lastRow="0" w:firstColumn="0" w:lastColumn="0" w:oddVBand="0" w:evenVBand="0" w:oddHBand="1" w:evenHBand="0" w:firstRowFirstColumn="0" w:firstRowLastColumn="0" w:lastRowFirstColumn="0" w:lastRowLastColumn="0"/>
+              <w:rPr>
+                <w:rFonts w:ascii="Calibri" w:eastAsia="Calibri" w:hAnsi="Calibri" w:cs="Arial"/>
+              </w:rPr>
+            </w:pPr>
+            <w:r>
+              <w:rPr>
+                <w:rFonts w:ascii="Calibri" w:eastAsia="Calibri" w:hAnsi="Calibri" w:cs="Arial"/>
+              </w:rPr>
+              <w:t>Check that data was entered</w:t>
+            </w:r>
+          </w:p>
+        </w:tc>
+        <w:tc>
+          <w:tcPr>
+            <w:tcW w:w="1076" w:type="dxa"/>
+          </w:tcPr>
+          <w:p>
+            <w:pPr>
+              <w:cnfStyle w:val="000000100000" w:firstRow="0" w:lastRow="0" w:firstColumn="0" w:lastColumn="0" w:oddVBand="0" w:evenVBand="0" w:oddHBand="1" w:evenHBand="0" w:firstRowFirstColumn="0" w:firstRowLastColumn="0" w:lastRowFirstColumn="0" w:lastRowLastColumn="0"/>
+              <w:rPr>
+                <w:rFonts w:ascii="Calibri" w:eastAsia="Calibri" w:hAnsi="Calibri" w:cs="Arial"/>
+              </w:rPr>
+            </w:pPr>
+            <w:r>
+              <w:rPr>
+                <w:rFonts w:ascii="Calibri" w:eastAsia="Calibri" w:hAnsi="Calibri" w:cs="Arial"/>
+              </w:rPr>
+              <w:t>2 hours</w:t>
+            </w:r>
+          </w:p>
+        </w:tc>
+        <w:tc>
+          <w:tcPr>
+            <w:tcW w:w="768" w:type="dxa"/>
+          </w:tcPr>
+          <w:p>
+            <w:pPr>
+              <w:cnfStyle w:val="000000100000" w:firstRow="0" w:lastRow="0" w:firstColumn="0" w:lastColumn="0" w:oddVBand="0" w:evenVBand="0" w:oddHBand="1" w:evenHBand="0" w:firstRowFirstColumn="0" w:firstRowLastColumn="0" w:lastRowFirstColumn="0" w:lastRowLastColumn="0"/>
+              <w:rPr>
+                <w:rFonts w:ascii="Calibri" w:eastAsia="Calibri" w:hAnsi="Calibri" w:cs="Arial"/>
+              </w:rPr>
+            </w:pPr>
+          </w:p>
+        </w:tc>
+      </w:tr>
+      <w:tr>
+        <w:tc>
+          <w:tcPr>
+            <w:cnfStyle w:val="001000000000" w:firstRow="0" w:lastRow="0" w:firstColumn="1" w:lastColumn="0" w:oddVBand="0" w:evenVBand="0" w:oddHBand="0" w:evenHBand="0" w:firstRowFirstColumn="0" w:firstRowLastColumn="0" w:lastRowFirstColumn="0" w:lastRowLastColumn="0"/>
+            <w:tcW w:w="867" w:type="dxa"/>
+          </w:tcPr>
+          <w:p>
+            <w:pPr>
+              <w:rPr>
+                <w:rFonts w:ascii="Calibri" w:eastAsia="Calibri" w:hAnsi="Calibri" w:cs="Arial"/>
+              </w:rPr>
+            </w:pPr>
+          </w:p>
+        </w:tc>
+        <w:tc>
+          <w:tcPr>
+            <w:tcW w:w="6177" w:type="dxa"/>
+          </w:tcPr>
+          <w:p>
+            <w:pPr>
+              <w:tabs>
+                <w:tab w:val="right" w:pos="6219"/>
+              </w:tabs>
+              <w:cnfStyle w:val="000000000000" w:firstRow="0" w:lastRow="0" w:firstColumn="0" w:lastColumn="0" w:oddVBand="0" w:evenVBand="0" w:oddHBand="0" w:evenHBand="0" w:firstRowFirstColumn="0" w:firstRowLastColumn="0" w:lastRowFirstColumn="0" w:lastRowLastColumn="0"/>
+              <w:rPr>
+                <w:rFonts w:ascii="Calibri" w:eastAsia="Calibri" w:hAnsi="Calibri" w:cs="Arial"/>
+              </w:rPr>
+            </w:pPr>
+            <w:r>
+              <w:rPr>
+                <w:rFonts w:ascii="Calibri" w:eastAsia="Calibri" w:hAnsi="Calibri" w:cs="Arial"/>
+              </w:rPr>
+              <w:t xml:space="preserve">Story Points: </w:t>
+            </w:r>
+            <w:r>
+              <w:rPr>
+                <w:rFonts w:ascii="Calibri" w:eastAsia="Calibri" w:hAnsi="Calibri" w:cs="Arial"/>
+              </w:rPr>
+              <w:t>2</w:t>
+            </w:r>
+            <w:r>
+              <w:rPr>
+                <w:rFonts w:ascii="Calibri" w:eastAsia="Calibri" w:hAnsi="Calibri" w:cs="Arial"/>
+              </w:rPr>
+              <w:tab/>
+              <w:t>Total Hours:</w:t>
+            </w:r>
+          </w:p>
+        </w:tc>
+        <w:tc>
+          <w:tcPr>
+            <w:tcW w:w="1076" w:type="dxa"/>
+          </w:tcPr>
+          <w:p>
+            <w:pPr>
+              <w:cnfStyle w:val="000000000000" w:firstRow="0" w:lastRow="0" w:firstColumn="0" w:lastColumn="0" w:oddVBand="0" w:evenVBand="0" w:oddHBand="0" w:evenHBand="0" w:firstRowFirstColumn="0" w:firstRowLastColumn="0" w:lastRowFirstColumn="0" w:lastRowLastColumn="0"/>
+              <w:rPr>
+                <w:rFonts w:ascii="Calibri" w:eastAsia="Calibri" w:hAnsi="Calibri" w:cs="Arial"/>
+              </w:rPr>
+            </w:pPr>
+            <w:r>
+              <w:rPr>
+                <w:rFonts w:ascii="Calibri" w:eastAsia="Calibri" w:hAnsi="Calibri" w:cs="Arial"/>
+              </w:rPr>
+              <w:t>5</w:t>
+            </w:r>
+          </w:p>
+        </w:tc>
+        <w:tc>
+          <w:tcPr>
+            <w:tcW w:w="768" w:type="dxa"/>
+          </w:tcPr>
+          <w:p>
+            <w:pPr>
+              <w:cnfStyle w:val="000000000000" w:firstRow="0" w:lastRow="0" w:firstColumn="0" w:lastColumn="0" w:oddVBand="0" w:evenVBand="0" w:oddHBand="0" w:evenHBand="0" w:firstRowFirstColumn="0" w:firstRowLastColumn="0" w:lastRowFirstColumn="0" w:lastRowLastColumn="0"/>
+              <w:rPr>
+                <w:rFonts w:ascii="Calibri" w:eastAsia="Calibri" w:hAnsi="Calibri" w:cs="Arial"/>
+              </w:rPr>
+            </w:pPr>
+          </w:p>
+        </w:tc>
+      </w:tr>
+    </w:tbl>
+    <w:p>
+      <w:pPr>
+        <w:keepNext/>
+        <w:tabs>
+          <w:tab w:val="right" w:pos="9026"/>
+        </w:tabs>
+        <w:spacing w:before="360" w:after="120" w:line="240" w:lineRule="auto"/>
+        <w:outlineLvl w:val="1"/>
+        <w:rPr>
+          <w:rFonts w:ascii="Calibri" w:eastAsia="Calibri" w:hAnsi="Calibri" w:cs="Arial"/>
+          <w:sz w:val="24"/>
+        </w:rPr>
+      </w:pPr>
+      <w:r>
+        <w:rPr>
+          <w:rFonts w:ascii="Calibri" w:eastAsia="Calibri" w:hAnsi="Calibri" w:cs="Arial"/>
+          <w:b/>
+          <w:sz w:val="24"/>
+        </w:rPr>
+        <w:t>27:</w:t>
+      </w:r>
+      <w:r>
+        <w:rPr>
+          <w:rFonts w:ascii="Calibri" w:eastAsia="Calibri" w:hAnsi="Calibri" w:cs="Arial"/>
+          <w:b/>
+          <w:sz w:val="24"/>
+        </w:rPr>
+        <w:t xml:space="preserve"> Log</w:t>
+      </w:r>
+      <w:r>
+        <w:rPr>
+          <w:rFonts w:ascii="Calibri" w:eastAsia="Calibri" w:hAnsi="Calibri" w:cs="Arial"/>
+          <w:b/>
+          <w:sz w:val="24"/>
+        </w:rPr>
+        <w:t xml:space="preserve"> I</w:t>
+      </w:r>
+      <w:r>
+        <w:rPr>
+          <w:rFonts w:ascii="Calibri" w:eastAsia="Calibri" w:hAnsi="Calibri" w:cs="Arial"/>
+          <w:b/>
+          <w:sz w:val="24"/>
+        </w:rPr>
+        <w:t>n to Account</w:t>
+      </w:r>
+    </w:p>
+    <w:tbl>
+      <w:tblPr>
+        <w:tblStyle w:val="LightList-Accent41"/>
+        <w:tblW w:w="0" w:type="auto"/>
+        <w:tblInd w:w="118" w:type="dxa"/>
+        <w:tblLook w:val="04A0" w:firstRow="1" w:lastRow="0" w:firstColumn="1" w:lastColumn="0" w:noHBand="0" w:noVBand="1"/>
+      </w:tblPr>
+      <w:tblGrid>
+        <w:gridCol w:w="867"/>
+        <w:gridCol w:w="6177"/>
+        <w:gridCol w:w="1076"/>
+        <w:gridCol w:w="768"/>
+      </w:tblGrid>
+      <w:tr>
+        <w:trPr>
+          <w:cnfStyle w:val="100000000000" w:firstRow="1" w:lastRow="0" w:firstColumn="0" w:lastColumn="0" w:oddVBand="0" w:evenVBand="0" w:oddHBand="0" w:evenHBand="0" w:firstRowFirstColumn="0" w:firstRowLastColumn="0" w:lastRowFirstColumn="0" w:lastRowLastColumn="0"/>
+        </w:trPr>
+        <w:tc>
+          <w:tcPr>
+            <w:cnfStyle w:val="001000000000" w:firstRow="0" w:lastRow="0" w:firstColumn="1" w:lastColumn="0" w:oddVBand="0" w:evenVBand="0" w:oddHBand="0" w:evenHBand="0" w:firstRowFirstColumn="0" w:firstRowLastColumn="0" w:lastRowFirstColumn="0" w:lastRowLastColumn="0"/>
+            <w:tcW w:w="867" w:type="dxa"/>
+          </w:tcPr>
+          <w:p>
+            <w:pPr>
+              <w:rPr>
+                <w:rFonts w:ascii="Calibri" w:eastAsia="Calibri" w:hAnsi="Calibri" w:cs="Arial"/>
+              </w:rPr>
+            </w:pPr>
+            <w:r>
+              <w:rPr>
+                <w:rFonts w:ascii="Calibri" w:eastAsia="Calibri" w:hAnsi="Calibri" w:cs="Arial"/>
+              </w:rPr>
+              <w:t>Task ID</w:t>
+            </w:r>
+          </w:p>
+        </w:tc>
+        <w:tc>
+          <w:tcPr>
+            <w:tcW w:w="6177" w:type="dxa"/>
+          </w:tcPr>
+          <w:p>
+            <w:pPr>
+              <w:cnfStyle w:val="100000000000" w:firstRow="1" w:lastRow="0" w:firstColumn="0" w:lastColumn="0" w:oddVBand="0" w:evenVBand="0" w:oddHBand="0" w:evenHBand="0" w:firstRowFirstColumn="0" w:firstRowLastColumn="0" w:lastRowFirstColumn="0" w:lastRowLastColumn="0"/>
+              <w:rPr>
+                <w:rFonts w:ascii="Calibri" w:eastAsia="Calibri" w:hAnsi="Calibri" w:cs="Arial"/>
+              </w:rPr>
+            </w:pPr>
+            <w:r>
+              <w:rPr>
+                <w:rFonts w:ascii="Calibri" w:eastAsia="Calibri" w:hAnsi="Calibri" w:cs="Arial"/>
+              </w:rPr>
+              <w:t>Task Description</w:t>
+            </w:r>
+          </w:p>
+        </w:tc>
+        <w:tc>
+          <w:tcPr>
+            <w:tcW w:w="1076" w:type="dxa"/>
+          </w:tcPr>
+          <w:p>
+            <w:pPr>
+              <w:cnfStyle w:val="100000000000" w:firstRow="1" w:lastRow="0" w:firstColumn="0" w:lastColumn="0" w:oddVBand="0" w:evenVBand="0" w:oddHBand="0" w:evenHBand="0" w:firstRowFirstColumn="0" w:firstRowLastColumn="0" w:lastRowFirstColumn="0" w:lastRowLastColumn="0"/>
+              <w:rPr>
+                <w:rFonts w:ascii="Calibri" w:eastAsia="Calibri" w:hAnsi="Calibri" w:cs="Arial"/>
+              </w:rPr>
+            </w:pPr>
+            <w:r>
+              <w:rPr>
+                <w:rFonts w:ascii="Calibri" w:eastAsia="Calibri" w:hAnsi="Calibri" w:cs="Arial"/>
+              </w:rPr>
+              <w:t>Estimate</w:t>
+            </w:r>
+          </w:p>
+        </w:tc>
+        <w:tc>
+          <w:tcPr>
+            <w:tcW w:w="768" w:type="dxa"/>
+          </w:tcPr>
+          <w:p>
+            <w:pPr>
+              <w:cnfStyle w:val="100000000000" w:firstRow="1" w:lastRow="0" w:firstColumn="0" w:lastColumn="0" w:oddVBand="0" w:evenVBand="0" w:oddHBand="0" w:evenHBand="0" w:firstRowFirstColumn="0" w:firstRowLastColumn="0" w:lastRowFirstColumn="0" w:lastRowLastColumn="0"/>
+              <w:rPr>
+                <w:rFonts w:ascii="Calibri" w:eastAsia="Calibri" w:hAnsi="Calibri" w:cs="Arial"/>
+              </w:rPr>
+            </w:pPr>
+            <w:r>
+              <w:rPr>
+                <w:rFonts w:ascii="Calibri" w:eastAsia="Calibri" w:hAnsi="Calibri" w:cs="Arial"/>
+              </w:rPr>
+              <w:t>Taken</w:t>
+            </w:r>
+          </w:p>
+        </w:tc>
+      </w:tr>
+      <w:tr>
+        <w:trPr>
+          <w:cnfStyle w:val="000000100000" w:firstRow="0" w:lastRow="0" w:firstColumn="0" w:lastColumn="0" w:oddVBand="0" w:evenVBand="0" w:oddHBand="1" w:evenHBand="0" w:firstRowFirstColumn="0" w:firstRowLastColumn="0" w:lastRowFirstColumn="0" w:lastRowLastColumn="0"/>
+        </w:trPr>
+        <w:tc>
+          <w:tcPr>
+            <w:cnfStyle w:val="001000000000" w:firstRow="0" w:lastRow="0" w:firstColumn="1" w:lastColumn="0" w:oddVBand="0" w:evenVBand="0" w:oddHBand="0" w:evenHBand="0" w:firstRowFirstColumn="0" w:firstRowLastColumn="0" w:lastRowFirstColumn="0" w:lastRowLastColumn="0"/>
+            <w:tcW w:w="867" w:type="dxa"/>
+          </w:tcPr>
+          <w:p>
+            <w:pPr>
+              <w:rPr>
+                <w:rFonts w:ascii="Calibri" w:eastAsia="Calibri" w:hAnsi="Calibri" w:cs="Arial"/>
+              </w:rPr>
+            </w:pPr>
+            <w:r>
+              <w:rPr>
+                <w:rFonts w:ascii="Calibri" w:eastAsia="Calibri" w:hAnsi="Calibri" w:cs="Arial"/>
+              </w:rPr>
+              <w:t>39</w:t>
+            </w:r>
+          </w:p>
+        </w:tc>
+        <w:tc>
+          <w:tcPr>
+            <w:tcW w:w="6177" w:type="dxa"/>
+          </w:tcPr>
+          <w:p>
+            <w:pPr>
+              <w:cnfStyle w:val="000000100000" w:firstRow="0" w:lastRow="0" w:firstColumn="0" w:lastColumn="0" w:oddVBand="0" w:evenVBand="0" w:oddHBand="1" w:evenHBand="0" w:firstRowFirstColumn="0" w:firstRowLastColumn="0" w:lastRowFirstColumn="0" w:lastRowLastColumn="0"/>
+              <w:rPr>
+                <w:rFonts w:ascii="Calibri" w:eastAsia="Calibri" w:hAnsi="Calibri" w:cs="Arial"/>
+              </w:rPr>
+            </w:pPr>
+            <w:r>
+              <w:t>Connect to database</w:t>
+            </w:r>
+          </w:p>
+        </w:tc>
+        <w:tc>
+          <w:tcPr>
+            <w:tcW w:w="1076" w:type="dxa"/>
+          </w:tcPr>
+          <w:p>
+            <w:pPr>
+              <w:cnfStyle w:val="000000100000" w:firstRow="0" w:lastRow="0" w:firstColumn="0" w:lastColumn="0" w:oddVBand="0" w:evenVBand="0" w:oddHBand="1" w:evenHBand="0" w:firstRowFirstColumn="0" w:firstRowLastColumn="0" w:lastRowFirstColumn="0" w:lastRowLastColumn="0"/>
+              <w:rPr>
+                <w:rFonts w:ascii="Calibri" w:eastAsia="Calibri" w:hAnsi="Calibri" w:cs="Arial"/>
+              </w:rPr>
+            </w:pPr>
+            <w:r>
+              <w:rPr>
+                <w:rFonts w:ascii="Calibri" w:eastAsia="Calibri" w:hAnsi="Calibri" w:cs="Arial"/>
+              </w:rPr>
+              <w:t>1 hour</w:t>
+            </w:r>
+          </w:p>
+        </w:tc>
+        <w:tc>
+          <w:tcPr>
+            <w:tcW w:w="768" w:type="dxa"/>
+          </w:tcPr>
+          <w:p>
+            <w:pPr>
+              <w:cnfStyle w:val="000000100000" w:firstRow="0" w:lastRow="0" w:firstColumn="0" w:lastColumn="0" w:oddVBand="0" w:evenVBand="0" w:oddHBand="1" w:evenHBand="0" w:firstRowFirstColumn="0" w:firstRowLastColumn="0" w:lastRowFirstColumn="0" w:lastRowLastColumn="0"/>
+              <w:rPr>
+                <w:rFonts w:ascii="Calibri" w:eastAsia="Calibri" w:hAnsi="Calibri" w:cs="Arial"/>
+              </w:rPr>
+            </w:pPr>
+          </w:p>
+        </w:tc>
+      </w:tr>
+      <w:tr>
+        <w:tc>
+          <w:tcPr>
+            <w:cnfStyle w:val="001000000000" w:firstRow="0" w:lastRow="0" w:firstColumn="1" w:lastColumn="0" w:oddVBand="0" w:evenVBand="0" w:oddHBand="0" w:evenHBand="0" w:firstRowFirstColumn="0" w:firstRowLastColumn="0" w:lastRowFirstColumn="0" w:lastRowLastColumn="0"/>
+            <w:tcW w:w="867" w:type="dxa"/>
+          </w:tcPr>
+          <w:p>
+            <w:pPr>
+              <w:rPr>
+                <w:rFonts w:ascii="Calibri" w:eastAsia="Calibri" w:hAnsi="Calibri" w:cs="Arial"/>
+              </w:rPr>
+            </w:pPr>
+            <w:r>
+              <w:rPr>
+                <w:rFonts w:ascii="Calibri" w:eastAsia="Calibri" w:hAnsi="Calibri" w:cs="Arial"/>
+              </w:rPr>
+              <w:t>40</w:t>
+            </w:r>
+          </w:p>
+        </w:tc>
+        <w:tc>
+          <w:tcPr>
+            <w:tcW w:w="6177" w:type="dxa"/>
+          </w:tcPr>
+          <w:p>
+            <w:pPr>
+              <w:cnfStyle w:val="000000000000" w:firstRow="0" w:lastRow="0" w:firstColumn="0" w:lastColumn="0" w:oddVBand="0" w:evenVBand="0" w:oddHBand="0" w:evenHBand="0" w:firstRowFirstColumn="0" w:firstRowLastColumn="0" w:lastRowFirstColumn="0" w:lastRowLastColumn="0"/>
+              <w:rPr>
+                <w:rFonts w:ascii="Calibri" w:eastAsia="Calibri" w:hAnsi="Calibri" w:cs="Arial"/>
+              </w:rPr>
+            </w:pPr>
+            <w:r>
+              <w:rPr>
+                <w:rFonts w:ascii="Calibri" w:eastAsia="Calibri" w:hAnsi="Calibri" w:cs="Arial"/>
+              </w:rPr>
+              <w:t>Check database for correct username and password</w:t>
+            </w:r>
+          </w:p>
+        </w:tc>
+        <w:tc>
+          <w:tcPr>
+            <w:tcW w:w="1076" w:type="dxa"/>
+          </w:tcPr>
+          <w:p>
+            <w:pPr>
+              <w:cnfStyle w:val="000000000000" w:firstRow="0" w:lastRow="0" w:firstColumn="0" w:lastColumn="0" w:oddVBand="0" w:evenVBand="0" w:oddHBand="0" w:evenHBand="0" w:firstRowFirstColumn="0" w:firstRowLastColumn="0" w:lastRowFirstColumn="0" w:lastRowLastColumn="0"/>
+              <w:rPr>
+                <w:rFonts w:ascii="Calibri" w:eastAsia="Calibri" w:hAnsi="Calibri" w:cs="Arial"/>
+              </w:rPr>
+            </w:pPr>
+            <w:r>
+              <w:rPr>
+                <w:rFonts w:ascii="Calibri" w:eastAsia="Calibri" w:hAnsi="Calibri" w:cs="Arial"/>
+              </w:rPr>
+              <w:t>2 hours</w:t>
+            </w:r>
+          </w:p>
+        </w:tc>
+        <w:tc>
+          <w:tcPr>
+            <w:tcW w:w="768" w:type="dxa"/>
+          </w:tcPr>
+          <w:p>
+            <w:pPr>
+              <w:cnfStyle w:val="000000000000" w:firstRow="0" w:lastRow="0" w:firstColumn="0" w:lastColumn="0" w:oddVBand="0" w:evenVBand="0" w:oddHBand="0" w:evenHBand="0" w:firstRowFirstColumn="0" w:firstRowLastColumn="0" w:lastRowFirstColumn="0" w:lastRowLastColumn="0"/>
+              <w:rPr>
+                <w:rFonts w:ascii="Calibri" w:eastAsia="Calibri" w:hAnsi="Calibri" w:cs="Arial"/>
+              </w:rPr>
+            </w:pPr>
+          </w:p>
+        </w:tc>
+      </w:tr>
+      <w:tr>
+        <w:trPr>
+          <w:cnfStyle w:val="000000100000" w:firstRow="0" w:lastRow="0" w:firstColumn="0" w:lastColumn="0" w:oddVBand="0" w:evenVBand="0" w:oddHBand="1" w:evenHBand="0" w:firstRowFirstColumn="0" w:firstRowLastColumn="0" w:lastRowFirstColumn="0" w:lastRowLastColumn="0"/>
+        </w:trPr>
+        <w:tc>
+          <w:tcPr>
+            <w:cnfStyle w:val="001000000000" w:firstRow="0" w:lastRow="0" w:firstColumn="1" w:lastColumn="0" w:oddVBand="0" w:evenVBand="0" w:oddHBand="0" w:evenHBand="0" w:firstRowFirstColumn="0" w:firstRowLastColumn="0" w:lastRowFirstColumn="0" w:lastRowLastColumn="0"/>
+            <w:tcW w:w="867" w:type="dxa"/>
+          </w:tcPr>
+          <w:p>
+            <w:pPr>
+              <w:rPr>
+                <w:rFonts w:ascii="Calibri" w:eastAsia="Calibri" w:hAnsi="Calibri" w:cs="Arial"/>
+              </w:rPr>
+            </w:pPr>
+            <w:r>
+              <w:rPr>
+                <w:rFonts w:ascii="Calibri" w:eastAsia="Calibri" w:hAnsi="Calibri" w:cs="Arial"/>
+              </w:rPr>
+              <w:t>41</w:t>
+            </w:r>
+          </w:p>
+        </w:tc>
+        <w:tc>
+          <w:tcPr>
+            <w:tcW w:w="6177" w:type="dxa"/>
+          </w:tcPr>
+          <w:p>
+            <w:pPr>
+              <w:cnfStyle w:val="000000100000" w:firstRow="0" w:lastRow="0" w:firstColumn="0" w:lastColumn="0" w:oddVBand="0" w:evenVBand="0" w:oddHBand="1" w:evenHBand="0" w:firstRowFirstColumn="0" w:firstRowLastColumn="0" w:lastRowFirstColumn="0" w:lastRowLastColumn="0"/>
+              <w:rPr>
+                <w:rFonts w:ascii="Calibri" w:eastAsia="Calibri" w:hAnsi="Calibri" w:cs="Arial"/>
+              </w:rPr>
+            </w:pPr>
+            <w:r>
+              <w:rPr>
+                <w:rFonts w:ascii="Calibri" w:eastAsia="Calibri" w:hAnsi="Calibri" w:cs="Arial"/>
+              </w:rPr>
+              <w:t>Start new session</w:t>
+            </w:r>
+          </w:p>
+        </w:tc>
+        <w:tc>
+          <w:tcPr>
+            <w:tcW w:w="1076" w:type="dxa"/>
+          </w:tcPr>
+          <w:p>
+            <w:pPr>
+              <w:cnfStyle w:val="000000100000" w:firstRow="0" w:lastRow="0" w:firstColumn="0" w:lastColumn="0" w:oddVBand="0" w:evenVBand="0" w:oddHBand="1" w:evenHBand="0" w:firstRowFirstColumn="0" w:firstRowLastColumn="0" w:lastRowFirstColumn="0" w:lastRowLastColumn="0"/>
+              <w:rPr>
+                <w:rFonts w:ascii="Calibri" w:eastAsia="Calibri" w:hAnsi="Calibri" w:cs="Arial"/>
+              </w:rPr>
+            </w:pPr>
+            <w:r>
+              <w:rPr>
+                <w:rFonts w:ascii="Calibri" w:eastAsia="Calibri" w:hAnsi="Calibri" w:cs="Arial"/>
+              </w:rPr>
+              <w:t>1 hour</w:t>
+            </w:r>
+          </w:p>
+        </w:tc>
+        <w:tc>
+          <w:tcPr>
+            <w:tcW w:w="768" w:type="dxa"/>
+          </w:tcPr>
+          <w:p>
+            <w:pPr>
+              <w:cnfStyle w:val="000000100000" w:firstRow="0" w:lastRow="0" w:firstColumn="0" w:lastColumn="0" w:oddVBand="0" w:evenVBand="0" w:oddHBand="1" w:evenHBand="0" w:firstRowFirstColumn="0" w:firstRowLastColumn="0" w:lastRowFirstColumn="0" w:lastRowLastColumn="0"/>
+              <w:rPr>
+                <w:rFonts w:ascii="Calibri" w:eastAsia="Calibri" w:hAnsi="Calibri" w:cs="Arial"/>
+              </w:rPr>
+            </w:pPr>
+          </w:p>
+        </w:tc>
+      </w:tr>
+      <w:tr>
+        <w:tc>
+          <w:tcPr>
+            <w:cnfStyle w:val="001000000000" w:firstRow="0" w:lastRow="0" w:firstColumn="1" w:lastColumn="0" w:oddVBand="0" w:evenVBand="0" w:oddHBand="0" w:evenHBand="0" w:firstRowFirstColumn="0" w:firstRowLastColumn="0" w:lastRowFirstColumn="0" w:lastRowLastColumn="0"/>
+            <w:tcW w:w="867" w:type="dxa"/>
+          </w:tcPr>
+          <w:p>
+            <w:pPr>
+              <w:rPr>
+                <w:rFonts w:ascii="Calibri" w:eastAsia="Calibri" w:hAnsi="Calibri" w:cs="Arial"/>
+              </w:rPr>
+            </w:pPr>
+          </w:p>
+        </w:tc>
+        <w:tc>
+          <w:tcPr>
+            <w:tcW w:w="6177" w:type="dxa"/>
+          </w:tcPr>
+          <w:p>
+            <w:pPr>
+              <w:tabs>
+                <w:tab w:val="right" w:pos="6219"/>
+              </w:tabs>
+              <w:cnfStyle w:val="000000000000" w:firstRow="0" w:lastRow="0" w:firstColumn="0" w:lastColumn="0" w:oddVBand="0" w:evenVBand="0" w:oddHBand="0" w:evenHBand="0" w:firstRowFirstColumn="0" w:firstRowLastColumn="0" w:lastRowFirstColumn="0" w:lastRowLastColumn="0"/>
+              <w:rPr>
+                <w:rFonts w:ascii="Calibri" w:eastAsia="Calibri" w:hAnsi="Calibri" w:cs="Arial"/>
+              </w:rPr>
+            </w:pPr>
+            <w:r>
+              <w:rPr>
+                <w:rFonts w:ascii="Calibri" w:eastAsia="Calibri" w:hAnsi="Calibri" w:cs="Arial"/>
+              </w:rPr>
+              <w:t xml:space="preserve">Story Points: </w:t>
+            </w:r>
+            <w:r>
+              <w:rPr>
+                <w:rFonts w:ascii="Calibri" w:eastAsia="Calibri" w:hAnsi="Calibri" w:cs="Arial"/>
+              </w:rPr>
+              <w:t>2</w:t>
+            </w:r>
+            <w:r>
+              <w:rPr>
+                <w:rFonts w:ascii="Calibri" w:eastAsia="Calibri" w:hAnsi="Calibri" w:cs="Arial"/>
+              </w:rPr>
+              <w:tab/>
+              <w:t>Total Hours:</w:t>
+            </w:r>
+          </w:p>
+        </w:tc>
+        <w:tc>
+          <w:tcPr>
+            <w:tcW w:w="1076" w:type="dxa"/>
+          </w:tcPr>
+          <w:p>
+            <w:pPr>
+              <w:cnfStyle w:val="000000000000" w:firstRow="0" w:lastRow="0" w:firstColumn="0" w:lastColumn="0" w:oddVBand="0" w:evenVBand="0" w:oddHBand="0" w:evenHBand="0" w:firstRowFirstColumn="0" w:firstRowLastColumn="0" w:lastRowFirstColumn="0" w:lastRowLastColumn="0"/>
+              <w:rPr>
+                <w:rFonts w:ascii="Calibri" w:eastAsia="Calibri" w:hAnsi="Calibri" w:cs="Arial"/>
+              </w:rPr>
+            </w:pPr>
+            <w:r>
+              <w:rPr>
+                <w:rFonts w:ascii="Calibri" w:eastAsia="Calibri" w:hAnsi="Calibri" w:cs="Arial"/>
+              </w:rPr>
+              <w:t>4</w:t>
+            </w:r>
+          </w:p>
+        </w:tc>
+        <w:tc>
+          <w:tcPr>
+            <w:tcW w:w="768" w:type="dxa"/>
+          </w:tcPr>
+          <w:p>
+            <w:pPr>
+              <w:cnfStyle w:val="000000000000" w:firstRow="0" w:lastRow="0" w:firstColumn="0" w:lastColumn="0" w:oddVBand="0" w:evenVBand="0" w:oddHBand="0" w:evenHBand="0" w:firstRowFirstColumn="0" w:firstRowLastColumn="0" w:lastRowFirstColumn="0" w:lastRowLastColumn="0"/>
+              <w:rPr>
+                <w:rFonts w:ascii="Calibri" w:eastAsia="Calibri" w:hAnsi="Calibri" w:cs="Arial"/>
+              </w:rPr>
+            </w:pPr>
+          </w:p>
+        </w:tc>
+      </w:tr>
+    </w:tbl>
+    <w:p>
+      <w:pPr>
+        <w:keepNext/>
+        <w:tabs>
+          <w:tab w:val="right" w:pos="9026"/>
+        </w:tabs>
+        <w:spacing w:before="360" w:after="120" w:line="240" w:lineRule="auto"/>
+        <w:outlineLvl w:val="1"/>
+        <w:rPr>
+          <w:rFonts w:ascii="Calibri" w:eastAsia="Calibri" w:hAnsi="Calibri" w:cs="Arial"/>
+          <w:sz w:val="24"/>
+        </w:rPr>
+      </w:pPr>
+      <w:r>
+        <w:rPr>
+          <w:rFonts w:ascii="Calibri" w:eastAsia="Calibri" w:hAnsi="Calibri" w:cs="Arial"/>
+          <w:b/>
+          <w:sz w:val="24"/>
+        </w:rPr>
+        <w:lastRenderedPageBreak/>
+        <w:t>28</w:t>
+      </w:r>
+      <w:r>
+        <w:rPr>
+          <w:rFonts w:ascii="Calibri" w:eastAsia="Calibri" w:hAnsi="Calibri" w:cs="Arial"/>
+          <w:b/>
+          <w:sz w:val="24"/>
+        </w:rPr>
+        <w:t xml:space="preserve">: </w:t>
+      </w:r>
+      <w:r>
+        <w:rPr>
+          <w:rFonts w:ascii="Calibri" w:eastAsia="Calibri" w:hAnsi="Calibri" w:cs="Arial"/>
+          <w:b/>
+          <w:sz w:val="24"/>
+        </w:rPr>
+        <w:t>Log out</w:t>
+      </w:r>
+    </w:p>
+    <w:tbl>
+      <w:tblPr>
+        <w:tblStyle w:val="LightList-Accent41"/>
+        <w:tblW w:w="0" w:type="auto"/>
+        <w:tblInd w:w="118" w:type="dxa"/>
+        <w:tblLook w:val="04A0" w:firstRow="1" w:lastRow="0" w:firstColumn="1" w:lastColumn="0" w:noHBand="0" w:noVBand="1"/>
+      </w:tblPr>
+      <w:tblGrid>
+        <w:gridCol w:w="867"/>
+        <w:gridCol w:w="6177"/>
+        <w:gridCol w:w="1076"/>
+        <w:gridCol w:w="768"/>
+      </w:tblGrid>
+      <w:tr>
+        <w:trPr>
+          <w:cnfStyle w:val="100000000000" w:firstRow="1" w:lastRow="0" w:firstColumn="0" w:lastColumn="0" w:oddVBand="0" w:evenVBand="0" w:oddHBand="0" w:evenHBand="0" w:firstRowFirstColumn="0" w:firstRowLastColumn="0" w:lastRowFirstColumn="0" w:lastRowLastColumn="0"/>
+        </w:trPr>
+        <w:tc>
+          <w:tcPr>
+            <w:cnfStyle w:val="001000000000" w:firstRow="0" w:lastRow="0" w:firstColumn="1" w:lastColumn="0" w:oddVBand="0" w:evenVBand="0" w:oddHBand="0" w:evenHBand="0" w:firstRowFirstColumn="0" w:firstRowLastColumn="0" w:lastRowFirstColumn="0" w:lastRowLastColumn="0"/>
+            <w:tcW w:w="867" w:type="dxa"/>
+          </w:tcPr>
+          <w:p>
+            <w:pPr>
+              <w:rPr>
+                <w:rFonts w:ascii="Calibri" w:eastAsia="Calibri" w:hAnsi="Calibri" w:cs="Arial"/>
+              </w:rPr>
+            </w:pPr>
+            <w:r>
+              <w:rPr>
+                <w:rFonts w:ascii="Calibri" w:eastAsia="Calibri" w:hAnsi="Calibri" w:cs="Arial"/>
+              </w:rPr>
+              <w:t>Task ID</w:t>
+            </w:r>
+          </w:p>
+        </w:tc>
+        <w:tc>
+          <w:tcPr>
+            <w:tcW w:w="6177" w:type="dxa"/>
+          </w:tcPr>
+          <w:p>
+            <w:pPr>
+              <w:cnfStyle w:val="100000000000" w:firstRow="1" w:lastRow="0" w:firstColumn="0" w:lastColumn="0" w:oddVBand="0" w:evenVBand="0" w:oddHBand="0" w:evenHBand="0" w:firstRowFirstColumn="0" w:firstRowLastColumn="0" w:lastRowFirstColumn="0" w:lastRowLastColumn="0"/>
+              <w:rPr>
+                <w:rFonts w:ascii="Calibri" w:eastAsia="Calibri" w:hAnsi="Calibri" w:cs="Arial"/>
+              </w:rPr>
+            </w:pPr>
+            <w:r>
+              <w:rPr>
+                <w:rFonts w:ascii="Calibri" w:eastAsia="Calibri" w:hAnsi="Calibri" w:cs="Arial"/>
+              </w:rPr>
+              <w:t>Task Description</w:t>
+            </w:r>
+          </w:p>
+        </w:tc>
+        <w:tc>
+          <w:tcPr>
+            <w:tcW w:w="1076" w:type="dxa"/>
+          </w:tcPr>
+          <w:p>
+            <w:pPr>
+              <w:cnfStyle w:val="100000000000" w:firstRow="1" w:lastRow="0" w:firstColumn="0" w:lastColumn="0" w:oddVBand="0" w:evenVBand="0" w:oddHBand="0" w:evenHBand="0" w:firstRowFirstColumn="0" w:firstRowLastColumn="0" w:lastRowFirstColumn="0" w:lastRowLastColumn="0"/>
+              <w:rPr>
+                <w:rFonts w:ascii="Calibri" w:eastAsia="Calibri" w:hAnsi="Calibri" w:cs="Arial"/>
+              </w:rPr>
+            </w:pPr>
+            <w:r>
+              <w:rPr>
+                <w:rFonts w:ascii="Calibri" w:eastAsia="Calibri" w:hAnsi="Calibri" w:cs="Arial"/>
+              </w:rPr>
+              <w:t>Estimate</w:t>
+            </w:r>
+          </w:p>
+        </w:tc>
+        <w:tc>
+          <w:tcPr>
+            <w:tcW w:w="768" w:type="dxa"/>
+          </w:tcPr>
+          <w:p>
+            <w:pPr>
+              <w:cnfStyle w:val="100000000000" w:firstRow="1" w:lastRow="0" w:firstColumn="0" w:lastColumn="0" w:oddVBand="0" w:evenVBand="0" w:oddHBand="0" w:evenHBand="0" w:firstRowFirstColumn="0" w:firstRowLastColumn="0" w:lastRowFirstColumn="0" w:lastRowLastColumn="0"/>
+              <w:rPr>
+                <w:rFonts w:ascii="Calibri" w:eastAsia="Calibri" w:hAnsi="Calibri" w:cs="Arial"/>
+              </w:rPr>
+            </w:pPr>
+            <w:r>
+              <w:rPr>
+                <w:rFonts w:ascii="Calibri" w:eastAsia="Calibri" w:hAnsi="Calibri" w:cs="Arial"/>
+              </w:rPr>
+              <w:t>Taken</w:t>
+            </w:r>
+          </w:p>
+        </w:tc>
+      </w:tr>
+      <w:tr>
+        <w:trPr>
+          <w:cnfStyle w:val="000000100000" w:firstRow="0" w:lastRow="0" w:firstColumn="0" w:lastColumn="0" w:oddVBand="0" w:evenVBand="0" w:oddHBand="1" w:evenHBand="0" w:firstRowFirstColumn="0" w:firstRowLastColumn="0" w:lastRowFirstColumn="0" w:lastRowLastColumn="0"/>
+        </w:trPr>
+        <w:tc>
+          <w:tcPr>
+            <w:cnfStyle w:val="001000000000" w:firstRow="0" w:lastRow="0" w:firstColumn="1" w:lastColumn="0" w:oddVBand="0" w:evenVBand="0" w:oddHBand="0" w:evenHBand="0" w:firstRowFirstColumn="0" w:firstRowLastColumn="0" w:lastRowFirstColumn="0" w:lastRowLastColumn="0"/>
+            <w:tcW w:w="867" w:type="dxa"/>
+          </w:tcPr>
+          <w:p>
+            <w:pPr>
+              <w:rPr>
+                <w:rFonts w:ascii="Calibri" w:eastAsia="Calibri" w:hAnsi="Calibri" w:cs="Arial"/>
+              </w:rPr>
+            </w:pPr>
+            <w:r>
+              <w:rPr>
+                <w:rFonts w:ascii="Calibri" w:eastAsia="Calibri" w:hAnsi="Calibri" w:cs="Arial"/>
+              </w:rPr>
+              <w:t>20</w:t>
+            </w:r>
+          </w:p>
+        </w:tc>
+        <w:tc>
+          <w:tcPr>
+            <w:tcW w:w="6177" w:type="dxa"/>
+          </w:tcPr>
+          <w:p>
+            <w:pPr>
+              <w:cnfStyle w:val="000000100000" w:firstRow="0" w:lastRow="0" w:firstColumn="0" w:lastColumn="0" w:oddVBand="0" w:evenVBand="0" w:oddHBand="1" w:evenHBand="0" w:firstRowFirstColumn="0" w:firstRowLastColumn="0" w:lastRowFirstColumn="0" w:lastRowLastColumn="0"/>
+              <w:rPr>
+                <w:rFonts w:ascii="Calibri" w:eastAsia="Calibri" w:hAnsi="Calibri" w:cs="Arial"/>
+              </w:rPr>
+            </w:pPr>
+            <w:r>
+              <w:t>Click button to log out</w:t>
+            </w:r>
+          </w:p>
+        </w:tc>
+        <w:tc>
+          <w:tcPr>
+            <w:tcW w:w="1076" w:type="dxa"/>
+          </w:tcPr>
+          <w:p>
+            <w:pPr>
+              <w:cnfStyle w:val="000000100000" w:firstRow="0" w:lastRow="0" w:firstColumn="0" w:lastColumn="0" w:oddVBand="0" w:evenVBand="0" w:oddHBand="1" w:evenHBand="0" w:firstRowFirstColumn="0" w:firstRowLastColumn="0" w:lastRowFirstColumn="0" w:lastRowLastColumn="0"/>
+              <w:rPr>
+                <w:rFonts w:ascii="Calibri" w:eastAsia="Calibri" w:hAnsi="Calibri" w:cs="Arial"/>
+              </w:rPr>
+            </w:pPr>
+            <w:r>
+              <w:rPr>
+                <w:rFonts w:ascii="Calibri" w:eastAsia="Calibri" w:hAnsi="Calibri" w:cs="Arial"/>
+              </w:rPr>
+              <w:t>1 hours</w:t>
+            </w:r>
+          </w:p>
+        </w:tc>
+        <w:tc>
+          <w:tcPr>
+            <w:tcW w:w="768" w:type="dxa"/>
+          </w:tcPr>
+          <w:p>
+            <w:pPr>
+              <w:cnfStyle w:val="000000100000" w:firstRow="0" w:lastRow="0" w:firstColumn="0" w:lastColumn="0" w:oddVBand="0" w:evenVBand="0" w:oddHBand="1" w:evenHBand="0" w:firstRowFirstColumn="0" w:firstRowLastColumn="0" w:lastRowFirstColumn="0" w:lastRowLastColumn="0"/>
+              <w:rPr>
+                <w:rFonts w:ascii="Calibri" w:eastAsia="Calibri" w:hAnsi="Calibri" w:cs="Arial"/>
+              </w:rPr>
+            </w:pPr>
+          </w:p>
+        </w:tc>
+      </w:tr>
+      <w:tr>
+        <w:tc>
+          <w:tcPr>
+            <w:cnfStyle w:val="001000000000" w:firstRow="0" w:lastRow="0" w:firstColumn="1" w:lastColumn="0" w:oddVBand="0" w:evenVBand="0" w:oddHBand="0" w:evenHBand="0" w:firstRowFirstColumn="0" w:firstRowLastColumn="0" w:lastRowFirstColumn="0" w:lastRowLastColumn="0"/>
+            <w:tcW w:w="867" w:type="dxa"/>
+          </w:tcPr>
+          <w:p>
+            <w:pPr>
+              <w:rPr>
+                <w:rFonts w:ascii="Calibri" w:eastAsia="Calibri" w:hAnsi="Calibri" w:cs="Arial"/>
+              </w:rPr>
+            </w:pPr>
+            <w:r>
+              <w:rPr>
+                <w:rFonts w:ascii="Calibri" w:eastAsia="Calibri" w:hAnsi="Calibri" w:cs="Arial"/>
+              </w:rPr>
+              <w:t>21</w:t>
+            </w:r>
+          </w:p>
+        </w:tc>
+        <w:tc>
+          <w:tcPr>
+            <w:tcW w:w="6177" w:type="dxa"/>
+          </w:tcPr>
+          <w:p>
+            <w:pPr>
+              <w:cnfStyle w:val="000000000000" w:firstRow="0" w:lastRow="0" w:firstColumn="0" w:lastColumn="0" w:oddVBand="0" w:evenVBand="0" w:oddHBand="0" w:evenHBand="0" w:firstRowFirstColumn="0" w:firstRowLastColumn="0" w:lastRowFirstColumn="0" w:lastRowLastColumn="0"/>
+              <w:rPr>
+                <w:rFonts w:ascii="Calibri" w:eastAsia="Calibri" w:hAnsi="Calibri" w:cs="Arial"/>
+              </w:rPr>
+            </w:pPr>
+            <w:r>
+              <w:rPr>
+                <w:rFonts w:ascii="Calibri" w:eastAsia="Calibri" w:hAnsi="Calibri" w:cs="Arial"/>
+              </w:rPr>
+              <w:t>Update edited information to database</w:t>
+            </w:r>
+          </w:p>
+        </w:tc>
+        <w:tc>
+          <w:tcPr>
+            <w:tcW w:w="1076" w:type="dxa"/>
+          </w:tcPr>
+          <w:p>
+            <w:pPr>
+              <w:cnfStyle w:val="000000000000" w:firstRow="0" w:lastRow="0" w:firstColumn="0" w:lastColumn="0" w:oddVBand="0" w:evenVBand="0" w:oddHBand="0" w:evenHBand="0" w:firstRowFirstColumn="0" w:firstRowLastColumn="0" w:lastRowFirstColumn="0" w:lastRowLastColumn="0"/>
+              <w:rPr>
+                <w:rFonts w:ascii="Calibri" w:eastAsia="Calibri" w:hAnsi="Calibri" w:cs="Arial"/>
+              </w:rPr>
+            </w:pPr>
+            <w:r>
+              <w:rPr>
+                <w:rFonts w:ascii="Calibri" w:eastAsia="Calibri" w:hAnsi="Calibri" w:cs="Arial"/>
+              </w:rPr>
+              <w:t>4 hours</w:t>
+            </w:r>
+          </w:p>
+        </w:tc>
+        <w:tc>
+          <w:tcPr>
+            <w:tcW w:w="768" w:type="dxa"/>
+          </w:tcPr>
+          <w:p>
+            <w:pPr>
+              <w:cnfStyle w:val="000000000000" w:firstRow="0" w:lastRow="0" w:firstColumn="0" w:lastColumn="0" w:oddVBand="0" w:evenVBand="0" w:oddHBand="0" w:evenHBand="0" w:firstRowFirstColumn="0" w:firstRowLastColumn="0" w:lastRowFirstColumn="0" w:lastRowLastColumn="0"/>
+              <w:rPr>
+                <w:rFonts w:ascii="Calibri" w:eastAsia="Calibri" w:hAnsi="Calibri" w:cs="Arial"/>
+              </w:rPr>
+            </w:pPr>
+          </w:p>
+        </w:tc>
+      </w:tr>
+      <w:tr>
+        <w:trPr>
+          <w:cnfStyle w:val="000000100000" w:firstRow="0" w:lastRow="0" w:firstColumn="0" w:lastColumn="0" w:oddVBand="0" w:evenVBand="0" w:oddHBand="1" w:evenHBand="0" w:firstRowFirstColumn="0" w:firstRowLastColumn="0" w:lastRowFirstColumn="0" w:lastRowLastColumn="0"/>
+        </w:trPr>
+        <w:tc>
+          <w:tcPr>
+            <w:cnfStyle w:val="001000000000" w:firstRow="0" w:lastRow="0" w:firstColumn="1" w:lastColumn="0" w:oddVBand="0" w:evenVBand="0" w:oddHBand="0" w:evenHBand="0" w:firstRowFirstColumn="0" w:firstRowLastColumn="0" w:lastRowFirstColumn="0" w:lastRowLastColumn="0"/>
+            <w:tcW w:w="867" w:type="dxa"/>
+          </w:tcPr>
+          <w:p>
+            <w:pPr>
+              <w:rPr>
+                <w:rFonts w:ascii="Calibri" w:eastAsia="Calibri" w:hAnsi="Calibri" w:cs="Arial"/>
+              </w:rPr>
+            </w:pPr>
+          </w:p>
+        </w:tc>
+        <w:tc>
+          <w:tcPr>
+            <w:tcW w:w="6177" w:type="dxa"/>
+          </w:tcPr>
+          <w:p>
+            <w:pPr>
+              <w:tabs>
+                <w:tab w:val="right" w:pos="6219"/>
+              </w:tabs>
+              <w:cnfStyle w:val="000000100000" w:firstRow="0" w:lastRow="0" w:firstColumn="0" w:lastColumn="0" w:oddVBand="0" w:evenVBand="0" w:oddHBand="1" w:evenHBand="0" w:firstRowFirstColumn="0" w:firstRowLastColumn="0" w:lastRowFirstColumn="0" w:lastRowLastColumn="0"/>
+              <w:rPr>
+                <w:rFonts w:ascii="Calibri" w:eastAsia="Calibri" w:hAnsi="Calibri" w:cs="Arial"/>
+              </w:rPr>
+            </w:pPr>
+            <w:r>
+              <w:rPr>
+                <w:rFonts w:ascii="Calibri" w:eastAsia="Calibri" w:hAnsi="Calibri" w:cs="Arial"/>
+              </w:rPr>
+              <w:t xml:space="preserve">Story Points: </w:t>
+            </w:r>
+            <w:r>
+              <w:rPr>
+                <w:rFonts w:ascii="Calibri" w:eastAsia="Calibri" w:hAnsi="Calibri" w:cs="Arial"/>
+              </w:rPr>
+              <w:t>1</w:t>
+            </w:r>
+            <w:r>
+              <w:rPr>
+                <w:rFonts w:ascii="Calibri" w:eastAsia="Calibri" w:hAnsi="Calibri" w:cs="Arial"/>
+              </w:rPr>
+              <w:tab/>
+              <w:t>Total Hours:</w:t>
+            </w:r>
+          </w:p>
+        </w:tc>
+        <w:tc>
+          <w:tcPr>
+            <w:tcW w:w="1076" w:type="dxa"/>
+          </w:tcPr>
+          <w:p>
+            <w:pPr>
+              <w:cnfStyle w:val="000000100000" w:firstRow="0" w:lastRow="0" w:firstColumn="0" w:lastColumn="0" w:oddVBand="0" w:evenVBand="0" w:oddHBand="1" w:evenHBand="0" w:firstRowFirstColumn="0" w:firstRowLastColumn="0" w:lastRowFirstColumn="0" w:lastRowLastColumn="0"/>
+              <w:rPr>
+                <w:rFonts w:ascii="Calibri" w:eastAsia="Calibri" w:hAnsi="Calibri" w:cs="Arial"/>
+              </w:rPr>
+            </w:pPr>
+            <w:r>
+              <w:rPr>
+                <w:rFonts w:ascii="Calibri" w:eastAsia="Calibri" w:hAnsi="Calibri" w:cs="Arial"/>
+              </w:rPr>
+              <w:t>5</w:t>
+            </w:r>
+          </w:p>
+        </w:tc>
+        <w:tc>
+          <w:tcPr>
+            <w:tcW w:w="768" w:type="dxa"/>
+          </w:tcPr>
+          <w:p>
+            <w:pPr>
+              <w:cnfStyle w:val="000000100000" w:firstRow="0" w:lastRow="0" w:firstColumn="0" w:lastColumn="0" w:oddVBand="0" w:evenVBand="0" w:oddHBand="1" w:evenHBand="0" w:firstRowFirstColumn="0" w:firstRowLastColumn="0" w:lastRowFirstColumn="0" w:lastRowLastColumn="0"/>
+              <w:rPr>
+                <w:rFonts w:ascii="Calibri" w:eastAsia="Calibri" w:hAnsi="Calibri" w:cs="Arial"/>
+              </w:rPr>
+            </w:pPr>
+          </w:p>
+        </w:tc>
+      </w:tr>
+    </w:tbl>
+    <w:p>
+      <w:pPr>
+        <w:keepNext/>
+        <w:tabs>
+          <w:tab w:val="right" w:pos="9026"/>
+        </w:tabs>
+        <w:spacing w:before="360" w:after="120" w:line="240" w:lineRule="auto"/>
+        <w:outlineLvl w:val="1"/>
+        <w:rPr>
+          <w:rFonts w:ascii="Calibri" w:eastAsia="Calibri" w:hAnsi="Calibri" w:cs="Arial"/>
+          <w:sz w:val="24"/>
+        </w:rPr>
+      </w:pPr>
+      <w:r>
+        <w:rPr>
+          <w:rFonts w:ascii="Calibri" w:eastAsia="Calibri" w:hAnsi="Calibri" w:cs="Arial"/>
+          <w:b/>
+          <w:sz w:val="24"/>
+        </w:rPr>
+        <w:t>29</w:t>
+      </w:r>
+      <w:r>
+        <w:rPr>
+          <w:rFonts w:ascii="Calibri" w:eastAsia="Calibri" w:hAnsi="Calibri" w:cs="Arial"/>
+          <w:b/>
+          <w:sz w:val="24"/>
+        </w:rPr>
+        <w:t xml:space="preserve">: </w:t>
+      </w:r>
+      <w:r>
+        <w:rPr>
+          <w:rFonts w:ascii="Calibri" w:eastAsia="Calibri" w:hAnsi="Calibri" w:cs="Arial"/>
+          <w:b/>
+          <w:sz w:val="24"/>
+        </w:rPr>
+        <w:t>Have Password</w:t>
+      </w:r>
+    </w:p>
+    <w:tbl>
+      <w:tblPr>
+        <w:tblStyle w:val="LightList-Accent41"/>
+        <w:tblW w:w="0" w:type="auto"/>
+        <w:tblInd w:w="118" w:type="dxa"/>
+        <w:tblLook w:val="04A0" w:firstRow="1" w:lastRow="0" w:firstColumn="1" w:lastColumn="0" w:noHBand="0" w:noVBand="1"/>
+      </w:tblPr>
+      <w:tblGrid>
+        <w:gridCol w:w="867"/>
+        <w:gridCol w:w="6177"/>
+        <w:gridCol w:w="1076"/>
+        <w:gridCol w:w="768"/>
+      </w:tblGrid>
+      <w:tr>
+        <w:trPr>
+          <w:cnfStyle w:val="100000000000" w:firstRow="1" w:lastRow="0" w:firstColumn="0" w:lastColumn="0" w:oddVBand="0" w:evenVBand="0" w:oddHBand="0" w:evenHBand="0" w:firstRowFirstColumn="0" w:firstRowLastColumn="0" w:lastRowFirstColumn="0" w:lastRowLastColumn="0"/>
+        </w:trPr>
+        <w:tc>
+          <w:tcPr>
+            <w:cnfStyle w:val="001000000000" w:firstRow="0" w:lastRow="0" w:firstColumn="1" w:lastColumn="0" w:oddVBand="0" w:evenVBand="0" w:oddHBand="0" w:evenHBand="0" w:firstRowFirstColumn="0" w:firstRowLastColumn="0" w:lastRowFirstColumn="0" w:lastRowLastColumn="0"/>
+            <w:tcW w:w="881" w:type="dxa"/>
+          </w:tcPr>
+          <w:p>
+            <w:pPr>
+              <w:rPr>
+                <w:rFonts w:ascii="Calibri" w:eastAsia="Calibri" w:hAnsi="Calibri" w:cs="Arial"/>
+              </w:rPr>
+            </w:pPr>
+            <w:r>
+              <w:rPr>
+                <w:rFonts w:ascii="Calibri" w:eastAsia="Calibri" w:hAnsi="Calibri" w:cs="Arial"/>
+              </w:rPr>
+              <w:t>Task ID</w:t>
+            </w:r>
+          </w:p>
+        </w:tc>
+        <w:tc>
+          <w:tcPr>
+            <w:tcW w:w="6277" w:type="dxa"/>
+          </w:tcPr>
+          <w:p>
+            <w:pPr>
+              <w:cnfStyle w:val="100000000000" w:firstRow="1" w:lastRow="0" w:firstColumn="0" w:lastColumn="0" w:oddVBand="0" w:evenVBand="0" w:oddHBand="0" w:evenHBand="0" w:firstRowFirstColumn="0" w:firstRowLastColumn="0" w:lastRowFirstColumn="0" w:lastRowLastColumn="0"/>
+              <w:rPr>
+                <w:rFonts w:ascii="Calibri" w:eastAsia="Calibri" w:hAnsi="Calibri" w:cs="Arial"/>
+              </w:rPr>
+            </w:pPr>
+            <w:r>
+              <w:rPr>
+                <w:rFonts w:ascii="Calibri" w:eastAsia="Calibri" w:hAnsi="Calibri" w:cs="Arial"/>
+              </w:rPr>
+              <w:t>Task Description</w:t>
+            </w:r>
+          </w:p>
+        </w:tc>
+        <w:tc>
+          <w:tcPr>
+            <w:tcW w:w="1080" w:type="dxa"/>
+          </w:tcPr>
+          <w:p>
+            <w:pPr>
+              <w:cnfStyle w:val="100000000000" w:firstRow="1" w:lastRow="0" w:firstColumn="0" w:lastColumn="0" w:oddVBand="0" w:evenVBand="0" w:oddHBand="0" w:evenHBand="0" w:firstRowFirstColumn="0" w:firstRowLastColumn="0" w:lastRowFirstColumn="0" w:lastRowLastColumn="0"/>
+              <w:rPr>
+                <w:rFonts w:ascii="Calibri" w:eastAsia="Calibri" w:hAnsi="Calibri" w:cs="Arial"/>
+              </w:rPr>
+            </w:pPr>
+            <w:r>
+              <w:rPr>
+                <w:rFonts w:ascii="Calibri" w:eastAsia="Calibri" w:hAnsi="Calibri" w:cs="Arial"/>
+              </w:rPr>
+              <w:t>Estimate</w:t>
+            </w:r>
+          </w:p>
+        </w:tc>
+        <w:tc>
+          <w:tcPr>
+            <w:tcW w:w="768" w:type="dxa"/>
+          </w:tcPr>
+          <w:p>
+            <w:pPr>
+              <w:cnfStyle w:val="100000000000" w:firstRow="1" w:lastRow="0" w:firstColumn="0" w:lastColumn="0" w:oddVBand="0" w:evenVBand="0" w:oddHBand="0" w:evenHBand="0" w:firstRowFirstColumn="0" w:firstRowLastColumn="0" w:lastRowFirstColumn="0" w:lastRowLastColumn="0"/>
+              <w:rPr>
+                <w:rFonts w:ascii="Calibri" w:eastAsia="Calibri" w:hAnsi="Calibri" w:cs="Arial"/>
+              </w:rPr>
+            </w:pPr>
+            <w:r>
+              <w:rPr>
+                <w:rFonts w:ascii="Calibri" w:eastAsia="Calibri" w:hAnsi="Calibri" w:cs="Arial"/>
+              </w:rPr>
+              <w:t>Taken</w:t>
+            </w:r>
+          </w:p>
+        </w:tc>
+      </w:tr>
+      <w:tr>
+        <w:trPr>
+          <w:cnfStyle w:val="000000100000" w:firstRow="0" w:lastRow="0" w:firstColumn="0" w:lastColumn="0" w:oddVBand="0" w:evenVBand="0" w:oddHBand="1" w:evenHBand="0" w:firstRowFirstColumn="0" w:firstRowLastColumn="0" w:lastRowFirstColumn="0" w:lastRowLastColumn="0"/>
+        </w:trPr>
+        <w:tc>
+          <w:tcPr>
+            <w:cnfStyle w:val="001000000000" w:firstRow="0" w:lastRow="0" w:firstColumn="1" w:lastColumn="0" w:oddVBand="0" w:evenVBand="0" w:oddHBand="0" w:evenHBand="0" w:firstRowFirstColumn="0" w:firstRowLastColumn="0" w:lastRowFirstColumn="0" w:lastRowLastColumn="0"/>
+            <w:tcW w:w="881" w:type="dxa"/>
+          </w:tcPr>
+          <w:p>
+            <w:pPr>
+              <w:rPr>
+                <w:rFonts w:ascii="Calibri" w:eastAsia="Calibri" w:hAnsi="Calibri" w:cs="Arial"/>
+              </w:rPr>
+            </w:pPr>
+            <w:r>
+              <w:rPr>
+                <w:rFonts w:ascii="Calibri" w:eastAsia="Calibri" w:hAnsi="Calibri" w:cs="Arial"/>
+              </w:rPr>
+              <w:t>22</w:t>
+            </w:r>
+          </w:p>
+        </w:tc>
+        <w:tc>
+          <w:tcPr>
+            <w:tcW w:w="6277" w:type="dxa"/>
+          </w:tcPr>
+          <w:p>
+            <w:pPr>
+              <w:cnfStyle w:val="000000100000" w:firstRow="0" w:lastRow="0" w:firstColumn="0" w:lastColumn="0" w:oddVBand="0" w:evenVBand="0" w:oddHBand="1" w:evenHBand="0" w:firstRowFirstColumn="0" w:firstRowLastColumn="0" w:lastRowFirstColumn="0" w:lastRowLastColumn="0"/>
+              <w:rPr>
+                <w:rFonts w:ascii="Calibri" w:eastAsia="Calibri" w:hAnsi="Calibri" w:cs="Arial"/>
+              </w:rPr>
+            </w:pPr>
+            <w:r>
+              <w:t>Password storage in database</w:t>
+            </w:r>
+          </w:p>
+        </w:tc>
+        <w:tc>
+          <w:tcPr>
+            <w:tcW w:w="1080" w:type="dxa"/>
+          </w:tcPr>
+          <w:p>
+            <w:pPr>
+              <w:cnfStyle w:val="000000100000" w:firstRow="0" w:lastRow="0" w:firstColumn="0" w:lastColumn="0" w:oddVBand="0" w:evenVBand="0" w:oddHBand="1" w:evenHBand="0" w:firstRowFirstColumn="0" w:firstRowLastColumn="0" w:lastRowFirstColumn="0" w:lastRowLastColumn="0"/>
+              <w:rPr>
+                <w:rFonts w:ascii="Calibri" w:eastAsia="Calibri" w:hAnsi="Calibri" w:cs="Arial"/>
+              </w:rPr>
+            </w:pPr>
+            <w:r>
+              <w:rPr>
+                <w:rFonts w:ascii="Calibri" w:eastAsia="Calibri" w:hAnsi="Calibri" w:cs="Arial"/>
+              </w:rPr>
+              <w:t>6 hours</w:t>
+            </w:r>
+          </w:p>
+        </w:tc>
+        <w:tc>
+          <w:tcPr>
+            <w:tcW w:w="768" w:type="dxa"/>
+          </w:tcPr>
+          <w:p>
+            <w:pPr>
+              <w:cnfStyle w:val="000000100000" w:firstRow="0" w:lastRow="0" w:firstColumn="0" w:lastColumn="0" w:oddVBand="0" w:evenVBand="0" w:oddHBand="1" w:evenHBand="0" w:firstRowFirstColumn="0" w:firstRowLastColumn="0" w:lastRowFirstColumn="0" w:lastRowLastColumn="0"/>
+              <w:rPr>
+                <w:rFonts w:ascii="Calibri" w:eastAsia="Calibri" w:hAnsi="Calibri" w:cs="Arial"/>
+              </w:rPr>
+            </w:pPr>
+          </w:p>
+        </w:tc>
+      </w:tr>
+      <w:tr>
+        <w:tc>
+          <w:tcPr>
+            <w:cnfStyle w:val="001000000000" w:firstRow="0" w:lastRow="0" w:firstColumn="1" w:lastColumn="0" w:oddVBand="0" w:evenVBand="0" w:oddHBand="0" w:evenHBand="0" w:firstRowFirstColumn="0" w:firstRowLastColumn="0" w:lastRowFirstColumn="0" w:lastRowLastColumn="0"/>
+            <w:tcW w:w="881" w:type="dxa"/>
+          </w:tcPr>
+          <w:p>
+            <w:pPr>
+              <w:rPr>
+                <w:rFonts w:ascii="Calibri" w:eastAsia="Calibri" w:hAnsi="Calibri" w:cs="Arial"/>
+              </w:rPr>
+            </w:pPr>
+            <w:r>
+              <w:rPr>
+                <w:rFonts w:ascii="Calibri" w:eastAsia="Calibri" w:hAnsi="Calibri" w:cs="Arial"/>
+              </w:rPr>
+              <w:t>23</w:t>
+            </w:r>
+          </w:p>
+        </w:tc>
+        <w:tc>
+          <w:tcPr>
+            <w:tcW w:w="6277" w:type="dxa"/>
+          </w:tcPr>
+          <w:p>
+            <w:pPr>
+              <w:cnfStyle w:val="000000000000" w:firstRow="0" w:lastRow="0" w:firstColumn="0" w:lastColumn="0" w:oddVBand="0" w:evenVBand="0" w:oddHBand="0" w:evenHBand="0" w:firstRowFirstColumn="0" w:firstRowLastColumn="0" w:lastRowFirstColumn="0" w:lastRowLastColumn="0"/>
+              <w:rPr>
+                <w:rFonts w:ascii="Calibri" w:eastAsia="Calibri" w:hAnsi="Calibri" w:cs="Arial"/>
+              </w:rPr>
+            </w:pPr>
+            <w:r>
+              <w:rPr>
+                <w:rFonts w:ascii="Calibri" w:eastAsia="Calibri" w:hAnsi="Calibri" w:cs="Arial"/>
+              </w:rPr>
+              <w:t>Incorrect password message</w:t>
+            </w:r>
+          </w:p>
+        </w:tc>
+        <w:tc>
+          <w:tcPr>
+            <w:tcW w:w="1080" w:type="dxa"/>
+          </w:tcPr>
+          <w:p>
+            <w:pPr>
+              <w:cnfStyle w:val="000000000000" w:firstRow="0" w:lastRow="0" w:firstColumn="0" w:lastColumn="0" w:oddVBand="0" w:evenVBand="0" w:oddHBand="0" w:evenHBand="0" w:firstRowFirstColumn="0" w:firstRowLastColumn="0" w:lastRowFirstColumn="0" w:lastRowLastColumn="0"/>
+              <w:rPr>
+                <w:rFonts w:ascii="Calibri" w:eastAsia="Calibri" w:hAnsi="Calibri" w:cs="Arial"/>
+              </w:rPr>
+            </w:pPr>
+            <w:r>
+              <w:rPr>
+                <w:rFonts w:ascii="Calibri" w:eastAsia="Calibri" w:hAnsi="Calibri" w:cs="Arial"/>
+              </w:rPr>
+              <w:t>4 hours</w:t>
+            </w:r>
+          </w:p>
+        </w:tc>
+        <w:tc>
+          <w:tcPr>
+            <w:tcW w:w="768" w:type="dxa"/>
+          </w:tcPr>
+          <w:p>
+            <w:pPr>
+              <w:cnfStyle w:val="000000000000" w:firstRow="0" w:lastRow="0" w:firstColumn="0" w:lastColumn="0" w:oddVBand="0" w:evenVBand="0" w:oddHBand="0" w:evenHBand="0" w:firstRowFirstColumn="0" w:firstRowLastColumn="0" w:lastRowFirstColumn="0" w:lastRowLastColumn="0"/>
+              <w:rPr>
+                <w:rFonts w:ascii="Calibri" w:eastAsia="Calibri" w:hAnsi="Calibri" w:cs="Arial"/>
+              </w:rPr>
+            </w:pPr>
+          </w:p>
+        </w:tc>
+      </w:tr>
+      <w:tr>
+        <w:trPr>
+          <w:cnfStyle w:val="000000100000" w:firstRow="0" w:lastRow="0" w:firstColumn="0" w:lastColumn="0" w:oddVBand="0" w:evenVBand="0" w:oddHBand="1" w:evenHBand="0" w:firstRowFirstColumn="0" w:firstRowLastColumn="0" w:lastRowFirstColumn="0" w:lastRowLastColumn="0"/>
+        </w:trPr>
+        <w:tc>
+          <w:tcPr>
+            <w:cnfStyle w:val="001000000000" w:firstRow="0" w:lastRow="0" w:firstColumn="1" w:lastColumn="0" w:oddVBand="0" w:evenVBand="0" w:oddHBand="0" w:evenHBand="0" w:firstRowFirstColumn="0" w:firstRowLastColumn="0" w:lastRowFirstColumn="0" w:lastRowLastColumn="0"/>
+            <w:tcW w:w="881" w:type="dxa"/>
+          </w:tcPr>
+          <w:p>
+            <w:pPr>
+              <w:rPr>
+                <w:rFonts w:ascii="Calibri" w:eastAsia="Calibri" w:hAnsi="Calibri" w:cs="Arial"/>
+              </w:rPr>
+            </w:pPr>
+          </w:p>
+        </w:tc>
+        <w:tc>
+          <w:tcPr>
+            <w:tcW w:w="6277" w:type="dxa"/>
+          </w:tcPr>
+          <w:p>
+            <w:pPr>
+              <w:tabs>
+                <w:tab w:val="right" w:pos="6219"/>
+              </w:tabs>
+              <w:cnfStyle w:val="000000100000" w:firstRow="0" w:lastRow="0" w:firstColumn="0" w:lastColumn="0" w:oddVBand="0" w:evenVBand="0" w:oddHBand="1" w:evenHBand="0" w:firstRowFirstColumn="0" w:firstRowLastColumn="0" w:lastRowFirstColumn="0" w:lastRowLastColumn="0"/>
+              <w:rPr>
+                <w:rFonts w:ascii="Calibri" w:eastAsia="Calibri" w:hAnsi="Calibri" w:cs="Arial"/>
+              </w:rPr>
+            </w:pPr>
+            <w:r>
+              <w:rPr>
+                <w:rFonts w:ascii="Calibri" w:eastAsia="Calibri" w:hAnsi="Calibri" w:cs="Arial"/>
+              </w:rPr>
+              <w:t xml:space="preserve">Story Points: </w:t>
+            </w:r>
+            <w:r>
+              <w:rPr>
+                <w:rFonts w:ascii="Calibri" w:eastAsia="Calibri" w:hAnsi="Calibri" w:cs="Arial"/>
+              </w:rPr>
+              <w:t>2</w:t>
+            </w:r>
+            <w:r>
+              <w:rPr>
+                <w:rFonts w:ascii="Calibri" w:eastAsia="Calibri" w:hAnsi="Calibri" w:cs="Arial"/>
+              </w:rPr>
+              <w:tab/>
+              <w:t>Total Hours:</w:t>
+            </w:r>
+          </w:p>
+        </w:tc>
+        <w:tc>
+          <w:tcPr>
+            <w:tcW w:w="1080" w:type="dxa"/>
+          </w:tcPr>
+          <w:p>
+            <w:pPr>
+              <w:cnfStyle w:val="000000100000" w:firstRow="0" w:lastRow="0" w:firstColumn="0" w:lastColumn="0" w:oddVBand="0" w:evenVBand="0" w:oddHBand="1" w:evenHBand="0" w:firstRowFirstColumn="0" w:firstRowLastColumn="0" w:lastRowFirstColumn="0" w:lastRowLastColumn="0"/>
+              <w:rPr>
+                <w:rFonts w:ascii="Calibri" w:eastAsia="Calibri" w:hAnsi="Calibri" w:cs="Arial"/>
+              </w:rPr>
+            </w:pPr>
+            <w:r>
+              <w:rPr>
+                <w:rFonts w:ascii="Calibri" w:eastAsia="Calibri" w:hAnsi="Calibri" w:cs="Arial"/>
+              </w:rPr>
+              <w:t>10</w:t>
+            </w:r>
+          </w:p>
+        </w:tc>
+        <w:tc>
+          <w:tcPr>
+            <w:tcW w:w="768" w:type="dxa"/>
+          </w:tcPr>
+          <w:p>
+            <w:pPr>
+              <w:cnfStyle w:val="000000100000" w:firstRow="0" w:lastRow="0" w:firstColumn="0" w:lastColumn="0" w:oddVBand="0" w:evenVBand="0" w:oddHBand="1" w:evenHBand="0" w:firstRowFirstColumn="0" w:firstRowLastColumn="0" w:lastRowFirstColumn="0" w:lastRowLastColumn="0"/>
+              <w:rPr>
+                <w:rFonts w:ascii="Calibri" w:eastAsia="Calibri" w:hAnsi="Calibri" w:cs="Arial"/>
+              </w:rPr>
+            </w:pPr>
+          </w:p>
+        </w:tc>
+      </w:tr>
+    </w:tbl>
     <w:p>
       <w:pPr>
         <w:spacing w:after="160" w:line="259" w:lineRule="auto"/>
@@ -12889,7 +17220,6 @@
         <w:docPartUnique/>
       </w:docPartObj>
     </w:sdtPr>
-    <w:sdtEndPr/>
     <w:sdtContent>
       <w:p>
         <w:pPr>
@@ -12909,7 +17239,7 @@
           <w:rPr>
             <w:noProof/>
           </w:rPr>
-          <w:t>9</w:t>
+          <w:t>14</w:t>
         </w:r>
         <w:r>
           <w:rPr>
@@ -13346,7 +17676,7 @@
   <w:style w:type="paragraph" w:default="1" w:styleId="Normal">
     <w:name w:val="Normal"/>
     <w:qFormat/>
-    <w:rsid w:val="00136413"/>
+    <w:rsid w:val="00B379EC"/>
     <w:pPr>
       <w:spacing w:after="200" w:line="276" w:lineRule="auto"/>
     </w:pPr>

</xml_diff>